<commit_message>
pulling random forest tables with MSEs to determine importance
</commit_message>
<xml_diff>
--- a/Dissertation Results Section.docx
+++ b/Dissertation Results Section.docx
@@ -78,10 +78,7 @@
       </w:r>
     </w:p>
     <w:p/>
-    <w:p>
-      <w:bookmarkStart w:id="0" w:name="_GoBack"/>
-      <w:bookmarkEnd w:id="0"/>
-    </w:p>
+    <w:p/>
     <w:p/>
     <w:p>
       <w:r>
@@ -6053,6 +6050,1530 @@
         </w:rPr>
       </w:pPr>
     </w:p>
+    <w:tbl>
+      <w:tblPr>
+        <w:tblW w:w="8907" w:type="dxa"/>
+        <w:tblInd w:w="93" w:type="dxa"/>
+        <w:shd w:val="clear" w:color="auto" w:fill="FFFFFF"/>
+        <w:tblCellMar>
+          <w:left w:w="0" w:type="dxa"/>
+          <w:right w:w="0" w:type="dxa"/>
+        </w:tblCellMar>
+        <w:tblLook w:val="04A0" w:firstRow="1" w:lastRow="0" w:firstColumn="1" w:lastColumn="0" w:noHBand="0" w:noVBand="1"/>
+      </w:tblPr>
+      <w:tblGrid>
+        <w:gridCol w:w="2895"/>
+        <w:gridCol w:w="1062"/>
+        <w:gridCol w:w="2250"/>
+        <w:gridCol w:w="2700"/>
+      </w:tblGrid>
+      <w:tr>
+        <w:trPr>
+          <w:trHeight w:val="288"/>
+        </w:trPr>
+        <w:tc>
+          <w:tcPr>
+            <w:tcW w:w="8907" w:type="dxa"/>
+            <w:gridSpan w:val="4"/>
+            <w:tcBorders>
+              <w:top w:val="nil"/>
+              <w:left w:val="nil"/>
+              <w:bottom w:val="single" w:sz="4" w:space="0" w:color="auto"/>
+            </w:tcBorders>
+            <w:shd w:val="clear" w:color="auto" w:fill="FFFFFF"/>
+            <w:noWrap/>
+            <w:tcMar>
+              <w:top w:w="0" w:type="dxa"/>
+              <w:left w:w="108" w:type="dxa"/>
+              <w:bottom w:w="0" w:type="dxa"/>
+              <w:right w:w="108" w:type="dxa"/>
+            </w:tcMar>
+            <w:hideMark/>
+          </w:tcPr>
+          <w:p>
+            <w:pPr>
+              <w:rPr>
+                <w:rFonts w:ascii="Arial" w:eastAsia="Times New Roman" w:hAnsi="Arial" w:cs="Arial"/>
+                <w:color w:val="222222"/>
+                <w:sz w:val="19"/>
+                <w:szCs w:val="19"/>
+              </w:rPr>
+            </w:pPr>
+            <w:r>
+              <w:rPr>
+                <w:rFonts w:ascii="Arial" w:eastAsia="Times New Roman" w:hAnsi="Arial" w:cs="Arial"/>
+                <w:color w:val="222222"/>
+                <w:sz w:val="19"/>
+                <w:szCs w:val="19"/>
+              </w:rPr>
+              <w:t>Table 4</w:t>
+            </w:r>
+          </w:p>
+          <w:p>
+            <w:pPr>
+              <w:rPr>
+                <w:rFonts w:ascii="Arial" w:eastAsia="Times New Roman" w:hAnsi="Arial" w:cs="Arial"/>
+                <w:color w:val="222222"/>
+                <w:sz w:val="19"/>
+                <w:szCs w:val="19"/>
+              </w:rPr>
+            </w:pPr>
+            <w:r>
+              <w:rPr>
+                <w:rFonts w:ascii="Arial" w:eastAsia="Times New Roman" w:hAnsi="Arial" w:cs="Arial"/>
+                <w:i/>
+                <w:iCs/>
+                <w:color w:val="222222"/>
+                <w:sz w:val="19"/>
+                <w:szCs w:val="19"/>
+              </w:rPr>
+              <w:t>Mediation analyses for effect of sleep as mediator in relationship between stress and AE/factors.</w:t>
+            </w:r>
+          </w:p>
+          <w:p>
+            <w:pPr>
+              <w:rPr>
+                <w:rFonts w:ascii="Arial" w:eastAsia="Times New Roman" w:hAnsi="Arial" w:cs="Arial"/>
+                <w:color w:val="222222"/>
+                <w:sz w:val="19"/>
+                <w:szCs w:val="19"/>
+              </w:rPr>
+            </w:pPr>
+            <w:r>
+              <w:rPr>
+                <w:rFonts w:ascii="Arial" w:eastAsia="Times New Roman" w:hAnsi="Arial" w:cs="Arial"/>
+                <w:color w:val="222222"/>
+                <w:sz w:val="19"/>
+                <w:szCs w:val="19"/>
+              </w:rPr>
+              <w:t> </w:t>
+            </w:r>
+          </w:p>
+        </w:tc>
+      </w:tr>
+      <w:tr>
+        <w:trPr>
+          <w:trHeight w:val="288"/>
+        </w:trPr>
+        <w:tc>
+          <w:tcPr>
+            <w:tcW w:w="3957" w:type="dxa"/>
+            <w:gridSpan w:val="2"/>
+            <w:tcBorders>
+              <w:top w:val="single" w:sz="4" w:space="0" w:color="auto"/>
+              <w:left w:val="nil"/>
+              <w:bottom w:val="single" w:sz="4" w:space="0" w:color="auto"/>
+              <w:right w:val="nil"/>
+            </w:tcBorders>
+            <w:shd w:val="clear" w:color="auto" w:fill="FFFFFF"/>
+            <w:noWrap/>
+            <w:tcMar>
+              <w:top w:w="0" w:type="dxa"/>
+              <w:left w:w="108" w:type="dxa"/>
+              <w:bottom w:w="0" w:type="dxa"/>
+              <w:right w:w="108" w:type="dxa"/>
+            </w:tcMar>
+            <w:vAlign w:val="center"/>
+          </w:tcPr>
+          <w:p>
+            <w:pPr>
+              <w:rPr>
+                <w:rFonts w:ascii="Arial" w:eastAsia="Times New Roman" w:hAnsi="Arial" w:cs="Arial"/>
+                <w:color w:val="222222"/>
+                <w:sz w:val="19"/>
+                <w:szCs w:val="19"/>
+              </w:rPr>
+            </w:pPr>
+          </w:p>
+        </w:tc>
+        <w:tc>
+          <w:tcPr>
+            <w:tcW w:w="2250" w:type="dxa"/>
+            <w:tcBorders>
+              <w:top w:val="single" w:sz="4" w:space="0" w:color="auto"/>
+              <w:left w:val="nil"/>
+              <w:bottom w:val="single" w:sz="4" w:space="0" w:color="auto"/>
+              <w:right w:val="nil"/>
+            </w:tcBorders>
+            <w:shd w:val="clear" w:color="auto" w:fill="FFFFFF"/>
+            <w:tcMar>
+              <w:top w:w="0" w:type="dxa"/>
+              <w:left w:w="108" w:type="dxa"/>
+              <w:bottom w:w="0" w:type="dxa"/>
+              <w:right w:w="108" w:type="dxa"/>
+            </w:tcMar>
+            <w:vAlign w:val="center"/>
+          </w:tcPr>
+          <w:p>
+            <w:pPr>
+              <w:jc w:val="right"/>
+              <w:rPr>
+                <w:rFonts w:ascii="Arial" w:eastAsia="Times New Roman" w:hAnsi="Arial" w:cs="Arial"/>
+                <w:color w:val="222222"/>
+                <w:sz w:val="19"/>
+                <w:szCs w:val="19"/>
+              </w:rPr>
+            </w:pPr>
+            <w:r>
+              <w:rPr>
+                <w:rFonts w:ascii="Arial" w:eastAsia="Times New Roman" w:hAnsi="Arial" w:cs="Arial"/>
+                <w:color w:val="222222"/>
+                <w:sz w:val="19"/>
+                <w:szCs w:val="19"/>
+              </w:rPr>
+              <w:sym w:font="Symbol" w:char="F062"/>
+            </w:r>
+          </w:p>
+        </w:tc>
+        <w:tc>
+          <w:tcPr>
+            <w:tcW w:w="2700" w:type="dxa"/>
+            <w:tcBorders>
+              <w:top w:val="single" w:sz="4" w:space="0" w:color="auto"/>
+              <w:left w:val="nil"/>
+              <w:bottom w:val="single" w:sz="4" w:space="0" w:color="auto"/>
+              <w:right w:val="nil"/>
+            </w:tcBorders>
+            <w:shd w:val="clear" w:color="auto" w:fill="FFFFFF"/>
+          </w:tcPr>
+          <w:p>
+            <w:pPr>
+              <w:jc w:val="right"/>
+              <w:rPr>
+                <w:rFonts w:ascii="Arial" w:eastAsia="Times New Roman" w:hAnsi="Arial" w:cs="Arial"/>
+                <w:color w:val="222222"/>
+                <w:sz w:val="19"/>
+                <w:szCs w:val="19"/>
+              </w:rPr>
+            </w:pPr>
+            <w:r>
+              <w:rPr>
+                <w:rFonts w:ascii="Arial" w:eastAsia="Times New Roman" w:hAnsi="Arial" w:cs="Arial"/>
+                <w:color w:val="222222"/>
+                <w:sz w:val="19"/>
+                <w:szCs w:val="19"/>
+              </w:rPr>
+              <w:t>p-value</w:t>
+            </w:r>
+          </w:p>
+        </w:tc>
+      </w:tr>
+      <w:tr>
+        <w:trPr>
+          <w:trHeight w:val="288"/>
+        </w:trPr>
+        <w:tc>
+          <w:tcPr>
+            <w:tcW w:w="3957" w:type="dxa"/>
+            <w:gridSpan w:val="2"/>
+            <w:tcBorders>
+              <w:top w:val="single" w:sz="4" w:space="0" w:color="auto"/>
+              <w:left w:val="nil"/>
+              <w:bottom w:val="nil"/>
+              <w:right w:val="nil"/>
+            </w:tcBorders>
+            <w:shd w:val="clear" w:color="auto" w:fill="FFFFFF"/>
+            <w:noWrap/>
+            <w:tcMar>
+              <w:top w:w="0" w:type="dxa"/>
+              <w:left w:w="108" w:type="dxa"/>
+              <w:bottom w:w="0" w:type="dxa"/>
+              <w:right w:w="108" w:type="dxa"/>
+            </w:tcMar>
+            <w:vAlign w:val="center"/>
+            <w:hideMark/>
+          </w:tcPr>
+          <w:p>
+            <w:pPr>
+              <w:rPr>
+                <w:rFonts w:ascii="Arial" w:eastAsia="Times New Roman" w:hAnsi="Arial" w:cs="Arial"/>
+                <w:color w:val="222222"/>
+                <w:sz w:val="19"/>
+                <w:szCs w:val="19"/>
+              </w:rPr>
+            </w:pPr>
+            <w:r>
+              <w:rPr>
+                <w:rFonts w:ascii="Arial" w:eastAsia="Times New Roman" w:hAnsi="Arial" w:cs="Arial"/>
+                <w:color w:val="222222"/>
+                <w:sz w:val="19"/>
+                <w:szCs w:val="19"/>
+              </w:rPr>
+              <w:t>Stress vs</w:t>
+            </w:r>
+          </w:p>
+        </w:tc>
+        <w:tc>
+          <w:tcPr>
+            <w:tcW w:w="2250" w:type="dxa"/>
+            <w:tcBorders>
+              <w:top w:val="single" w:sz="4" w:space="0" w:color="auto"/>
+              <w:left w:val="nil"/>
+              <w:bottom w:val="nil"/>
+              <w:right w:val="nil"/>
+            </w:tcBorders>
+            <w:shd w:val="clear" w:color="auto" w:fill="FFFFFF"/>
+            <w:tcMar>
+              <w:top w:w="0" w:type="dxa"/>
+              <w:left w:w="108" w:type="dxa"/>
+              <w:bottom w:w="0" w:type="dxa"/>
+              <w:right w:w="108" w:type="dxa"/>
+            </w:tcMar>
+            <w:vAlign w:val="center"/>
+            <w:hideMark/>
+          </w:tcPr>
+          <w:p>
+            <w:pPr>
+              <w:jc w:val="right"/>
+              <w:rPr>
+                <w:rFonts w:ascii="Arial" w:eastAsia="Times New Roman" w:hAnsi="Arial" w:cs="Arial"/>
+                <w:color w:val="222222"/>
+                <w:sz w:val="19"/>
+                <w:szCs w:val="19"/>
+              </w:rPr>
+            </w:pPr>
+          </w:p>
+        </w:tc>
+        <w:tc>
+          <w:tcPr>
+            <w:tcW w:w="2700" w:type="dxa"/>
+            <w:tcBorders>
+              <w:top w:val="single" w:sz="4" w:space="0" w:color="auto"/>
+              <w:left w:val="nil"/>
+              <w:bottom w:val="nil"/>
+              <w:right w:val="nil"/>
+            </w:tcBorders>
+            <w:shd w:val="clear" w:color="auto" w:fill="FFFFFF"/>
+          </w:tcPr>
+          <w:p>
+            <w:pPr>
+              <w:jc w:val="right"/>
+              <w:rPr>
+                <w:rFonts w:ascii="Arial" w:eastAsia="Times New Roman" w:hAnsi="Arial" w:cs="Arial"/>
+                <w:color w:val="222222"/>
+                <w:sz w:val="19"/>
+                <w:szCs w:val="19"/>
+              </w:rPr>
+            </w:pPr>
+          </w:p>
+        </w:tc>
+      </w:tr>
+      <w:tr>
+        <w:trPr>
+          <w:trHeight w:val="288"/>
+        </w:trPr>
+        <w:tc>
+          <w:tcPr>
+            <w:tcW w:w="3957" w:type="dxa"/>
+            <w:gridSpan w:val="2"/>
+            <w:tcBorders>
+              <w:top w:val="nil"/>
+              <w:left w:val="nil"/>
+              <w:bottom w:val="nil"/>
+              <w:right w:val="nil"/>
+            </w:tcBorders>
+            <w:shd w:val="clear" w:color="auto" w:fill="FFFFFF"/>
+            <w:noWrap/>
+            <w:tcMar>
+              <w:top w:w="0" w:type="dxa"/>
+              <w:left w:w="108" w:type="dxa"/>
+              <w:bottom w:w="0" w:type="dxa"/>
+              <w:right w:w="108" w:type="dxa"/>
+            </w:tcMar>
+            <w:vAlign w:val="center"/>
+          </w:tcPr>
+          <w:p>
+            <w:pPr>
+              <w:ind w:left="288"/>
+              <w:rPr>
+                <w:rFonts w:ascii="Arial" w:eastAsia="Times New Roman" w:hAnsi="Arial" w:cs="Arial"/>
+                <w:color w:val="222222"/>
+                <w:sz w:val="19"/>
+                <w:szCs w:val="19"/>
+              </w:rPr>
+            </w:pPr>
+            <w:r>
+              <w:rPr>
+                <w:rFonts w:ascii="Arial" w:eastAsia="Times New Roman" w:hAnsi="Arial" w:cs="Arial"/>
+                <w:color w:val="222222"/>
+                <w:sz w:val="19"/>
+                <w:szCs w:val="19"/>
+              </w:rPr>
+              <w:t>Total Academic Engagement</w:t>
+            </w:r>
+          </w:p>
+        </w:tc>
+        <w:tc>
+          <w:tcPr>
+            <w:tcW w:w="2250" w:type="dxa"/>
+            <w:tcBorders>
+              <w:top w:val="nil"/>
+              <w:left w:val="nil"/>
+              <w:bottom w:val="nil"/>
+              <w:right w:val="nil"/>
+            </w:tcBorders>
+            <w:shd w:val="clear" w:color="auto" w:fill="FFFFFF"/>
+            <w:tcMar>
+              <w:top w:w="0" w:type="dxa"/>
+              <w:left w:w="108" w:type="dxa"/>
+              <w:bottom w:w="0" w:type="dxa"/>
+              <w:right w:w="108" w:type="dxa"/>
+            </w:tcMar>
+            <w:vAlign w:val="center"/>
+          </w:tcPr>
+          <w:p>
+            <w:pPr>
+              <w:jc w:val="right"/>
+              <w:rPr>
+                <w:rFonts w:ascii="Arial" w:eastAsia="Times New Roman" w:hAnsi="Arial" w:cs="Arial"/>
+                <w:color w:val="222222"/>
+                <w:sz w:val="19"/>
+                <w:szCs w:val="19"/>
+              </w:rPr>
+            </w:pPr>
+            <w:r>
+              <w:rPr>
+                <w:rFonts w:ascii="Arial" w:eastAsia="Times New Roman" w:hAnsi="Arial" w:cs="Arial"/>
+                <w:color w:val="222222"/>
+                <w:sz w:val="19"/>
+                <w:szCs w:val="19"/>
+              </w:rPr>
+              <w:t>-.006</w:t>
+            </w:r>
+          </w:p>
+        </w:tc>
+        <w:tc>
+          <w:tcPr>
+            <w:tcW w:w="2700" w:type="dxa"/>
+            <w:tcBorders>
+              <w:top w:val="nil"/>
+              <w:left w:val="nil"/>
+              <w:bottom w:val="nil"/>
+              <w:right w:val="nil"/>
+            </w:tcBorders>
+            <w:shd w:val="clear" w:color="auto" w:fill="FFFFFF"/>
+          </w:tcPr>
+          <w:p>
+            <w:pPr>
+              <w:jc w:val="right"/>
+              <w:rPr>
+                <w:rFonts w:ascii="Arial" w:eastAsia="Times New Roman" w:hAnsi="Arial" w:cs="Arial"/>
+                <w:color w:val="222222"/>
+                <w:sz w:val="19"/>
+                <w:szCs w:val="19"/>
+              </w:rPr>
+            </w:pPr>
+            <w:r>
+              <w:rPr>
+                <w:rFonts w:ascii="Arial" w:eastAsia="Times New Roman" w:hAnsi="Arial" w:cs="Arial"/>
+                <w:color w:val="222222"/>
+                <w:sz w:val="19"/>
+                <w:szCs w:val="19"/>
+              </w:rPr>
+              <w:t>.887</w:t>
+            </w:r>
+          </w:p>
+        </w:tc>
+      </w:tr>
+      <w:tr>
+        <w:trPr>
+          <w:trHeight w:val="288"/>
+        </w:trPr>
+        <w:tc>
+          <w:tcPr>
+            <w:tcW w:w="3957" w:type="dxa"/>
+            <w:gridSpan w:val="2"/>
+            <w:tcBorders>
+              <w:top w:val="nil"/>
+              <w:left w:val="nil"/>
+              <w:bottom w:val="nil"/>
+              <w:right w:val="nil"/>
+            </w:tcBorders>
+            <w:shd w:val="clear" w:color="auto" w:fill="FFFFFF"/>
+            <w:noWrap/>
+            <w:tcMar>
+              <w:top w:w="0" w:type="dxa"/>
+              <w:left w:w="108" w:type="dxa"/>
+              <w:bottom w:w="0" w:type="dxa"/>
+              <w:right w:w="108" w:type="dxa"/>
+            </w:tcMar>
+            <w:vAlign w:val="center"/>
+          </w:tcPr>
+          <w:p>
+            <w:pPr>
+              <w:ind w:left="288"/>
+              <w:rPr>
+                <w:rFonts w:ascii="Arial" w:eastAsia="Times New Roman" w:hAnsi="Arial" w:cs="Arial"/>
+                <w:color w:val="222222"/>
+                <w:sz w:val="19"/>
+                <w:szCs w:val="19"/>
+              </w:rPr>
+            </w:pPr>
+            <w:r>
+              <w:rPr>
+                <w:rFonts w:ascii="Arial" w:eastAsia="Times New Roman" w:hAnsi="Arial" w:cs="Arial"/>
+                <w:color w:val="222222"/>
+                <w:sz w:val="19"/>
+                <w:szCs w:val="19"/>
+              </w:rPr>
+              <w:t>Skills</w:t>
+            </w:r>
+          </w:p>
+        </w:tc>
+        <w:tc>
+          <w:tcPr>
+            <w:tcW w:w="2250" w:type="dxa"/>
+            <w:tcBorders>
+              <w:top w:val="nil"/>
+              <w:left w:val="nil"/>
+              <w:bottom w:val="nil"/>
+              <w:right w:val="nil"/>
+            </w:tcBorders>
+            <w:shd w:val="clear" w:color="auto" w:fill="FFFFFF"/>
+            <w:tcMar>
+              <w:top w:w="0" w:type="dxa"/>
+              <w:left w:w="108" w:type="dxa"/>
+              <w:bottom w:w="0" w:type="dxa"/>
+              <w:right w:w="108" w:type="dxa"/>
+            </w:tcMar>
+            <w:vAlign w:val="center"/>
+          </w:tcPr>
+          <w:p>
+            <w:pPr>
+              <w:jc w:val="right"/>
+              <w:rPr>
+                <w:rFonts w:ascii="Arial" w:eastAsia="Times New Roman" w:hAnsi="Arial" w:cs="Arial"/>
+                <w:color w:val="222222"/>
+                <w:sz w:val="19"/>
+                <w:szCs w:val="19"/>
+              </w:rPr>
+            </w:pPr>
+            <w:r>
+              <w:rPr>
+                <w:rFonts w:ascii="Arial" w:eastAsia="Times New Roman" w:hAnsi="Arial" w:cs="Arial"/>
+                <w:color w:val="222222"/>
+                <w:sz w:val="19"/>
+                <w:szCs w:val="19"/>
+              </w:rPr>
+              <w:t>-.053</w:t>
+            </w:r>
+          </w:p>
+        </w:tc>
+        <w:tc>
+          <w:tcPr>
+            <w:tcW w:w="2700" w:type="dxa"/>
+            <w:tcBorders>
+              <w:top w:val="nil"/>
+              <w:left w:val="nil"/>
+              <w:bottom w:val="nil"/>
+              <w:right w:val="nil"/>
+            </w:tcBorders>
+            <w:shd w:val="clear" w:color="auto" w:fill="FFFFFF"/>
+          </w:tcPr>
+          <w:p>
+            <w:pPr>
+              <w:jc w:val="right"/>
+              <w:rPr>
+                <w:rFonts w:ascii="Arial" w:eastAsia="Times New Roman" w:hAnsi="Arial" w:cs="Arial"/>
+                <w:color w:val="222222"/>
+                <w:sz w:val="19"/>
+                <w:szCs w:val="19"/>
+              </w:rPr>
+            </w:pPr>
+            <w:r>
+              <w:rPr>
+                <w:rFonts w:ascii="Arial" w:eastAsia="Times New Roman" w:hAnsi="Arial" w:cs="Arial"/>
+                <w:color w:val="222222"/>
+                <w:sz w:val="19"/>
+                <w:szCs w:val="19"/>
+              </w:rPr>
+              <w:t>.003</w:t>
+            </w:r>
+            <w:r>
+              <w:rPr>
+                <w:rFonts w:ascii="Arial" w:eastAsia="Times New Roman" w:hAnsi="Arial" w:cs="Arial"/>
+                <w:color w:val="222222"/>
+                <w:sz w:val="19"/>
+                <w:szCs w:val="19"/>
+              </w:rPr>
+              <w:t>**</w:t>
+            </w:r>
+          </w:p>
+        </w:tc>
+      </w:tr>
+      <w:tr>
+        <w:trPr>
+          <w:trHeight w:val="288"/>
+        </w:trPr>
+        <w:tc>
+          <w:tcPr>
+            <w:tcW w:w="2895" w:type="dxa"/>
+            <w:tcBorders>
+              <w:top w:val="nil"/>
+              <w:left w:val="nil"/>
+              <w:bottom w:val="nil"/>
+              <w:right w:val="nil"/>
+            </w:tcBorders>
+            <w:shd w:val="clear" w:color="auto" w:fill="FFFFFF"/>
+            <w:noWrap/>
+            <w:tcMar>
+              <w:top w:w="0" w:type="dxa"/>
+              <w:left w:w="108" w:type="dxa"/>
+              <w:bottom w:w="0" w:type="dxa"/>
+              <w:right w:w="108" w:type="dxa"/>
+            </w:tcMar>
+            <w:vAlign w:val="center"/>
+          </w:tcPr>
+          <w:p>
+            <w:pPr>
+              <w:ind w:left="288"/>
+              <w:rPr>
+                <w:rFonts w:ascii="Arial" w:eastAsia="Times New Roman" w:hAnsi="Arial" w:cs="Arial"/>
+                <w:color w:val="222222"/>
+                <w:sz w:val="19"/>
+                <w:szCs w:val="19"/>
+              </w:rPr>
+            </w:pPr>
+            <w:r>
+              <w:rPr>
+                <w:rFonts w:ascii="Arial" w:eastAsia="Times New Roman" w:hAnsi="Arial" w:cs="Arial"/>
+                <w:color w:val="222222"/>
+                <w:sz w:val="19"/>
+                <w:szCs w:val="19"/>
+              </w:rPr>
+              <w:t>Emot</w:t>
+            </w:r>
+            <w:r>
+              <w:rPr>
+                <w:rFonts w:ascii="Arial" w:eastAsia="Times New Roman" w:hAnsi="Arial" w:cs="Arial"/>
+                <w:color w:val="222222"/>
+                <w:sz w:val="19"/>
+                <w:szCs w:val="19"/>
+              </w:rPr>
+              <w:t>ional</w:t>
+            </w:r>
+          </w:p>
+        </w:tc>
+        <w:tc>
+          <w:tcPr>
+            <w:tcW w:w="3312" w:type="dxa"/>
+            <w:gridSpan w:val="2"/>
+            <w:tcBorders>
+              <w:top w:val="nil"/>
+              <w:left w:val="nil"/>
+              <w:bottom w:val="nil"/>
+              <w:right w:val="nil"/>
+            </w:tcBorders>
+            <w:shd w:val="clear" w:color="auto" w:fill="FFFFFF"/>
+            <w:tcMar>
+              <w:top w:w="0" w:type="dxa"/>
+              <w:left w:w="108" w:type="dxa"/>
+              <w:bottom w:w="0" w:type="dxa"/>
+              <w:right w:w="108" w:type="dxa"/>
+            </w:tcMar>
+            <w:vAlign w:val="center"/>
+          </w:tcPr>
+          <w:p>
+            <w:pPr>
+              <w:jc w:val="right"/>
+              <w:rPr>
+                <w:rFonts w:ascii="Arial" w:eastAsia="Times New Roman" w:hAnsi="Arial" w:cs="Arial"/>
+                <w:color w:val="222222"/>
+                <w:sz w:val="19"/>
+                <w:szCs w:val="19"/>
+              </w:rPr>
+            </w:pPr>
+            <w:r>
+              <w:rPr>
+                <w:rFonts w:ascii="Arial" w:eastAsia="Times New Roman" w:hAnsi="Arial" w:cs="Arial"/>
+                <w:color w:val="222222"/>
+                <w:sz w:val="19"/>
+                <w:szCs w:val="19"/>
+              </w:rPr>
+              <w:t>.024</w:t>
+            </w:r>
+          </w:p>
+        </w:tc>
+        <w:tc>
+          <w:tcPr>
+            <w:tcW w:w="2700" w:type="dxa"/>
+            <w:tcBorders>
+              <w:top w:val="nil"/>
+              <w:left w:val="nil"/>
+              <w:bottom w:val="nil"/>
+              <w:right w:val="nil"/>
+            </w:tcBorders>
+            <w:shd w:val="clear" w:color="auto" w:fill="FFFFFF"/>
+          </w:tcPr>
+          <w:p>
+            <w:pPr>
+              <w:jc w:val="right"/>
+              <w:rPr>
+                <w:rFonts w:ascii="Arial" w:eastAsia="Times New Roman" w:hAnsi="Arial" w:cs="Arial"/>
+                <w:color w:val="222222"/>
+                <w:sz w:val="19"/>
+                <w:szCs w:val="19"/>
+              </w:rPr>
+            </w:pPr>
+            <w:r>
+              <w:rPr>
+                <w:rFonts w:ascii="Arial" w:eastAsia="Times New Roman" w:hAnsi="Arial" w:cs="Arial"/>
+                <w:color w:val="222222"/>
+                <w:sz w:val="19"/>
+                <w:szCs w:val="19"/>
+              </w:rPr>
+              <w:t>.122</w:t>
+            </w:r>
+          </w:p>
+        </w:tc>
+      </w:tr>
+      <w:tr>
+        <w:trPr>
+          <w:trHeight w:val="288"/>
+        </w:trPr>
+        <w:tc>
+          <w:tcPr>
+            <w:tcW w:w="2895" w:type="dxa"/>
+            <w:tcBorders>
+              <w:top w:val="nil"/>
+              <w:left w:val="nil"/>
+              <w:bottom w:val="nil"/>
+              <w:right w:val="nil"/>
+            </w:tcBorders>
+            <w:shd w:val="clear" w:color="auto" w:fill="FFFFFF"/>
+            <w:noWrap/>
+            <w:tcMar>
+              <w:top w:w="0" w:type="dxa"/>
+              <w:left w:w="108" w:type="dxa"/>
+              <w:bottom w:w="0" w:type="dxa"/>
+              <w:right w:w="108" w:type="dxa"/>
+            </w:tcMar>
+            <w:vAlign w:val="center"/>
+          </w:tcPr>
+          <w:p>
+            <w:pPr>
+              <w:ind w:left="288"/>
+              <w:rPr>
+                <w:rFonts w:ascii="Arial" w:eastAsia="Times New Roman" w:hAnsi="Arial" w:cs="Arial"/>
+                <w:color w:val="222222"/>
+                <w:sz w:val="19"/>
+                <w:szCs w:val="19"/>
+              </w:rPr>
+            </w:pPr>
+            <w:r>
+              <w:rPr>
+                <w:rFonts w:ascii="Arial" w:eastAsia="Times New Roman" w:hAnsi="Arial" w:cs="Arial"/>
+                <w:color w:val="222222"/>
+                <w:sz w:val="19"/>
+                <w:szCs w:val="19"/>
+              </w:rPr>
+              <w:t>Part</w:t>
+            </w:r>
+            <w:r>
+              <w:rPr>
+                <w:rFonts w:ascii="Arial" w:eastAsia="Times New Roman" w:hAnsi="Arial" w:cs="Arial"/>
+                <w:color w:val="222222"/>
+                <w:sz w:val="19"/>
+                <w:szCs w:val="19"/>
+              </w:rPr>
+              <w:t>icipation/interaction</w:t>
+            </w:r>
+          </w:p>
+        </w:tc>
+        <w:tc>
+          <w:tcPr>
+            <w:tcW w:w="3312" w:type="dxa"/>
+            <w:gridSpan w:val="2"/>
+            <w:tcBorders>
+              <w:top w:val="nil"/>
+              <w:left w:val="nil"/>
+              <w:bottom w:val="nil"/>
+              <w:right w:val="nil"/>
+            </w:tcBorders>
+            <w:shd w:val="clear" w:color="auto" w:fill="FFFFFF"/>
+            <w:tcMar>
+              <w:top w:w="0" w:type="dxa"/>
+              <w:left w:w="108" w:type="dxa"/>
+              <w:bottom w:w="0" w:type="dxa"/>
+              <w:right w:w="108" w:type="dxa"/>
+            </w:tcMar>
+            <w:vAlign w:val="center"/>
+          </w:tcPr>
+          <w:p>
+            <w:pPr>
+              <w:jc w:val="right"/>
+              <w:rPr>
+                <w:rFonts w:ascii="Arial" w:eastAsia="Times New Roman" w:hAnsi="Arial" w:cs="Arial"/>
+                <w:color w:val="222222"/>
+                <w:sz w:val="19"/>
+                <w:szCs w:val="19"/>
+              </w:rPr>
+            </w:pPr>
+            <w:r>
+              <w:rPr>
+                <w:rFonts w:ascii="Arial" w:eastAsia="Times New Roman" w:hAnsi="Arial" w:cs="Arial"/>
+                <w:color w:val="222222"/>
+                <w:sz w:val="19"/>
+                <w:szCs w:val="19"/>
+              </w:rPr>
+              <w:t>.037</w:t>
+            </w:r>
+          </w:p>
+        </w:tc>
+        <w:tc>
+          <w:tcPr>
+            <w:tcW w:w="2700" w:type="dxa"/>
+            <w:tcBorders>
+              <w:top w:val="nil"/>
+              <w:left w:val="nil"/>
+              <w:bottom w:val="nil"/>
+              <w:right w:val="nil"/>
+            </w:tcBorders>
+            <w:shd w:val="clear" w:color="auto" w:fill="FFFFFF"/>
+          </w:tcPr>
+          <w:p>
+            <w:pPr>
+              <w:jc w:val="right"/>
+              <w:rPr>
+                <w:rFonts w:ascii="Arial" w:eastAsia="Times New Roman" w:hAnsi="Arial" w:cs="Arial"/>
+                <w:color w:val="222222"/>
+                <w:sz w:val="19"/>
+                <w:szCs w:val="19"/>
+              </w:rPr>
+            </w:pPr>
+            <w:r>
+              <w:rPr>
+                <w:rFonts w:ascii="Arial" w:eastAsia="Times New Roman" w:hAnsi="Arial" w:cs="Arial"/>
+                <w:color w:val="222222"/>
+                <w:sz w:val="19"/>
+                <w:szCs w:val="19"/>
+              </w:rPr>
+              <w:t>.033</w:t>
+            </w:r>
+            <w:r>
+              <w:rPr>
+                <w:rFonts w:ascii="Arial" w:eastAsia="Times New Roman" w:hAnsi="Arial" w:cs="Arial"/>
+                <w:color w:val="222222"/>
+                <w:sz w:val="19"/>
+                <w:szCs w:val="19"/>
+              </w:rPr>
+              <w:t>*</w:t>
+            </w:r>
+          </w:p>
+        </w:tc>
+      </w:tr>
+      <w:tr>
+        <w:trPr>
+          <w:trHeight w:val="288"/>
+        </w:trPr>
+        <w:tc>
+          <w:tcPr>
+            <w:tcW w:w="2895" w:type="dxa"/>
+            <w:tcBorders>
+              <w:top w:val="nil"/>
+              <w:left w:val="nil"/>
+              <w:bottom w:val="nil"/>
+              <w:right w:val="nil"/>
+            </w:tcBorders>
+            <w:shd w:val="clear" w:color="auto" w:fill="FFFFFF"/>
+            <w:noWrap/>
+            <w:tcMar>
+              <w:top w:w="0" w:type="dxa"/>
+              <w:left w:w="108" w:type="dxa"/>
+              <w:bottom w:w="0" w:type="dxa"/>
+              <w:right w:w="108" w:type="dxa"/>
+            </w:tcMar>
+            <w:vAlign w:val="center"/>
+          </w:tcPr>
+          <w:p>
+            <w:pPr>
+              <w:ind w:left="288"/>
+              <w:rPr>
+                <w:rFonts w:ascii="Arial" w:eastAsia="Times New Roman" w:hAnsi="Arial" w:cs="Arial"/>
+                <w:color w:val="222222"/>
+                <w:sz w:val="19"/>
+                <w:szCs w:val="19"/>
+              </w:rPr>
+            </w:pPr>
+            <w:r>
+              <w:rPr>
+                <w:rFonts w:ascii="Arial" w:eastAsia="Times New Roman" w:hAnsi="Arial" w:cs="Arial"/>
+                <w:color w:val="222222"/>
+                <w:sz w:val="19"/>
+                <w:szCs w:val="19"/>
+              </w:rPr>
+              <w:t>Perf</w:t>
+            </w:r>
+            <w:r>
+              <w:rPr>
+                <w:rFonts w:ascii="Arial" w:eastAsia="Times New Roman" w:hAnsi="Arial" w:cs="Arial"/>
+                <w:color w:val="222222"/>
+                <w:sz w:val="19"/>
+                <w:szCs w:val="19"/>
+              </w:rPr>
+              <w:t>ormance</w:t>
+            </w:r>
+          </w:p>
+        </w:tc>
+        <w:tc>
+          <w:tcPr>
+            <w:tcW w:w="3312" w:type="dxa"/>
+            <w:gridSpan w:val="2"/>
+            <w:tcBorders>
+              <w:top w:val="nil"/>
+              <w:left w:val="nil"/>
+              <w:bottom w:val="nil"/>
+              <w:right w:val="nil"/>
+            </w:tcBorders>
+            <w:shd w:val="clear" w:color="auto" w:fill="FFFFFF"/>
+            <w:tcMar>
+              <w:top w:w="0" w:type="dxa"/>
+              <w:left w:w="108" w:type="dxa"/>
+              <w:bottom w:w="0" w:type="dxa"/>
+              <w:right w:w="108" w:type="dxa"/>
+            </w:tcMar>
+            <w:vAlign w:val="center"/>
+          </w:tcPr>
+          <w:p>
+            <w:pPr>
+              <w:jc w:val="right"/>
+              <w:rPr>
+                <w:rFonts w:ascii="Arial" w:eastAsia="Times New Roman" w:hAnsi="Arial" w:cs="Arial"/>
+                <w:color w:val="222222"/>
+                <w:sz w:val="19"/>
+                <w:szCs w:val="19"/>
+              </w:rPr>
+            </w:pPr>
+            <w:r>
+              <w:rPr>
+                <w:rFonts w:ascii="Arial" w:eastAsia="Times New Roman" w:hAnsi="Arial" w:cs="Arial"/>
+                <w:color w:val="222222"/>
+                <w:sz w:val="19"/>
+                <w:szCs w:val="19"/>
+              </w:rPr>
+              <w:t>-.013</w:t>
+            </w:r>
+          </w:p>
+        </w:tc>
+        <w:tc>
+          <w:tcPr>
+            <w:tcW w:w="2700" w:type="dxa"/>
+            <w:tcBorders>
+              <w:top w:val="nil"/>
+              <w:left w:val="nil"/>
+              <w:bottom w:val="nil"/>
+              <w:right w:val="nil"/>
+            </w:tcBorders>
+            <w:shd w:val="clear" w:color="auto" w:fill="FFFFFF"/>
+          </w:tcPr>
+          <w:p>
+            <w:pPr>
+              <w:jc w:val="right"/>
+              <w:rPr>
+                <w:rFonts w:ascii="Arial" w:eastAsia="Times New Roman" w:hAnsi="Arial" w:cs="Arial"/>
+                <w:color w:val="222222"/>
+                <w:sz w:val="19"/>
+                <w:szCs w:val="19"/>
+              </w:rPr>
+            </w:pPr>
+            <w:r>
+              <w:rPr>
+                <w:rFonts w:ascii="Arial" w:eastAsia="Times New Roman" w:hAnsi="Arial" w:cs="Arial"/>
+                <w:color w:val="222222"/>
+                <w:sz w:val="19"/>
+                <w:szCs w:val="19"/>
+              </w:rPr>
+              <w:t>.123</w:t>
+            </w:r>
+          </w:p>
+        </w:tc>
+      </w:tr>
+      <w:tr>
+        <w:trPr>
+          <w:trHeight w:val="288"/>
+        </w:trPr>
+        <w:tc>
+          <w:tcPr>
+            <w:tcW w:w="2895" w:type="dxa"/>
+            <w:tcBorders>
+              <w:top w:val="nil"/>
+              <w:left w:val="nil"/>
+              <w:right w:val="nil"/>
+            </w:tcBorders>
+            <w:shd w:val="clear" w:color="auto" w:fill="FFFFFF"/>
+            <w:noWrap/>
+            <w:tcMar>
+              <w:top w:w="0" w:type="dxa"/>
+              <w:left w:w="108" w:type="dxa"/>
+              <w:bottom w:w="0" w:type="dxa"/>
+              <w:right w:w="108" w:type="dxa"/>
+            </w:tcMar>
+            <w:vAlign w:val="center"/>
+          </w:tcPr>
+          <w:p>
+            <w:pPr>
+              <w:ind w:left="288"/>
+              <w:rPr>
+                <w:rFonts w:ascii="Arial" w:eastAsia="Times New Roman" w:hAnsi="Arial" w:cs="Arial"/>
+                <w:color w:val="222222"/>
+                <w:sz w:val="19"/>
+                <w:szCs w:val="19"/>
+              </w:rPr>
+            </w:pPr>
+            <w:r>
+              <w:rPr>
+                <w:rFonts w:ascii="Arial" w:eastAsia="Times New Roman" w:hAnsi="Arial" w:cs="Arial"/>
+                <w:color w:val="222222"/>
+                <w:sz w:val="19"/>
+                <w:szCs w:val="19"/>
+              </w:rPr>
+              <w:t>Sleep</w:t>
+            </w:r>
+          </w:p>
+        </w:tc>
+        <w:tc>
+          <w:tcPr>
+            <w:tcW w:w="3312" w:type="dxa"/>
+            <w:gridSpan w:val="2"/>
+            <w:tcBorders>
+              <w:top w:val="nil"/>
+              <w:left w:val="nil"/>
+              <w:right w:val="nil"/>
+            </w:tcBorders>
+            <w:shd w:val="clear" w:color="auto" w:fill="FFFFFF"/>
+            <w:tcMar>
+              <w:top w:w="0" w:type="dxa"/>
+              <w:left w:w="108" w:type="dxa"/>
+              <w:bottom w:w="0" w:type="dxa"/>
+              <w:right w:w="108" w:type="dxa"/>
+            </w:tcMar>
+            <w:vAlign w:val="center"/>
+          </w:tcPr>
+          <w:p>
+            <w:pPr>
+              <w:jc w:val="right"/>
+              <w:rPr>
+                <w:rFonts w:ascii="Arial" w:eastAsia="Times New Roman" w:hAnsi="Arial" w:cs="Arial"/>
+                <w:color w:val="222222"/>
+                <w:sz w:val="19"/>
+                <w:szCs w:val="19"/>
+              </w:rPr>
+            </w:pPr>
+            <w:r>
+              <w:rPr>
+                <w:rFonts w:ascii="Arial" w:eastAsia="Times New Roman" w:hAnsi="Arial" w:cs="Arial"/>
+                <w:color w:val="222222"/>
+                <w:sz w:val="19"/>
+                <w:szCs w:val="19"/>
+              </w:rPr>
+              <w:t>-.580</w:t>
+            </w:r>
+          </w:p>
+        </w:tc>
+        <w:tc>
+          <w:tcPr>
+            <w:tcW w:w="2700" w:type="dxa"/>
+            <w:tcBorders>
+              <w:top w:val="nil"/>
+              <w:left w:val="nil"/>
+              <w:right w:val="nil"/>
+            </w:tcBorders>
+            <w:shd w:val="clear" w:color="auto" w:fill="FFFFFF"/>
+          </w:tcPr>
+          <w:p>
+            <w:pPr>
+              <w:jc w:val="right"/>
+              <w:rPr>
+                <w:rFonts w:ascii="Arial" w:eastAsia="Times New Roman" w:hAnsi="Arial" w:cs="Arial"/>
+                <w:color w:val="222222"/>
+                <w:sz w:val="19"/>
+                <w:szCs w:val="19"/>
+              </w:rPr>
+            </w:pPr>
+            <w:r>
+              <w:rPr>
+                <w:rFonts w:ascii="Arial" w:eastAsia="Times New Roman" w:hAnsi="Arial" w:cs="Arial"/>
+                <w:color w:val="222222"/>
+                <w:sz w:val="19"/>
+                <w:szCs w:val="19"/>
+              </w:rPr>
+              <w:t>.000009***</w:t>
+            </w:r>
+          </w:p>
+        </w:tc>
+      </w:tr>
+      <w:tr>
+        <w:trPr>
+          <w:trHeight w:val="288"/>
+        </w:trPr>
+        <w:tc>
+          <w:tcPr>
+            <w:tcW w:w="2895" w:type="dxa"/>
+            <w:tcBorders>
+              <w:top w:val="nil"/>
+              <w:left w:val="nil"/>
+              <w:right w:val="nil"/>
+            </w:tcBorders>
+            <w:shd w:val="clear" w:color="auto" w:fill="FFFFFF"/>
+            <w:noWrap/>
+            <w:tcMar>
+              <w:top w:w="0" w:type="dxa"/>
+              <w:left w:w="108" w:type="dxa"/>
+              <w:bottom w:w="0" w:type="dxa"/>
+              <w:right w:w="108" w:type="dxa"/>
+            </w:tcMar>
+            <w:vAlign w:val="center"/>
+          </w:tcPr>
+          <w:p>
+            <w:pPr>
+              <w:ind w:left="288"/>
+              <w:rPr>
+                <w:rFonts w:ascii="Arial" w:eastAsia="Times New Roman" w:hAnsi="Arial" w:cs="Arial"/>
+                <w:color w:val="222222"/>
+                <w:sz w:val="19"/>
+                <w:szCs w:val="19"/>
+              </w:rPr>
+            </w:pPr>
+            <w:bookmarkStart w:id="0" w:name="_GoBack"/>
+            <w:bookmarkEnd w:id="0"/>
+          </w:p>
+        </w:tc>
+        <w:tc>
+          <w:tcPr>
+            <w:tcW w:w="3312" w:type="dxa"/>
+            <w:gridSpan w:val="2"/>
+            <w:tcBorders>
+              <w:top w:val="nil"/>
+              <w:left w:val="nil"/>
+              <w:right w:val="nil"/>
+            </w:tcBorders>
+            <w:shd w:val="clear" w:color="auto" w:fill="FFFFFF"/>
+            <w:tcMar>
+              <w:top w:w="0" w:type="dxa"/>
+              <w:left w:w="108" w:type="dxa"/>
+              <w:bottom w:w="0" w:type="dxa"/>
+              <w:right w:w="108" w:type="dxa"/>
+            </w:tcMar>
+            <w:vAlign w:val="center"/>
+          </w:tcPr>
+          <w:p>
+            <w:pPr>
+              <w:jc w:val="right"/>
+              <w:rPr>
+                <w:rFonts w:ascii="Arial" w:eastAsia="Times New Roman" w:hAnsi="Arial" w:cs="Arial"/>
+                <w:color w:val="222222"/>
+                <w:sz w:val="19"/>
+                <w:szCs w:val="19"/>
+              </w:rPr>
+            </w:pPr>
+          </w:p>
+        </w:tc>
+        <w:tc>
+          <w:tcPr>
+            <w:tcW w:w="2700" w:type="dxa"/>
+            <w:tcBorders>
+              <w:top w:val="nil"/>
+              <w:left w:val="nil"/>
+              <w:right w:val="nil"/>
+            </w:tcBorders>
+            <w:shd w:val="clear" w:color="auto" w:fill="FFFFFF"/>
+          </w:tcPr>
+          <w:p>
+            <w:pPr>
+              <w:jc w:val="right"/>
+              <w:rPr>
+                <w:rFonts w:ascii="Arial" w:eastAsia="Times New Roman" w:hAnsi="Arial" w:cs="Arial"/>
+                <w:color w:val="222222"/>
+                <w:sz w:val="19"/>
+                <w:szCs w:val="19"/>
+              </w:rPr>
+            </w:pPr>
+          </w:p>
+        </w:tc>
+      </w:tr>
+      <w:tr>
+        <w:trPr>
+          <w:trHeight w:val="288"/>
+        </w:trPr>
+        <w:tc>
+          <w:tcPr>
+            <w:tcW w:w="2895" w:type="dxa"/>
+            <w:tcBorders>
+              <w:top w:val="nil"/>
+              <w:left w:val="nil"/>
+              <w:right w:val="nil"/>
+            </w:tcBorders>
+            <w:shd w:val="clear" w:color="auto" w:fill="FFFFFF"/>
+            <w:noWrap/>
+            <w:tcMar>
+              <w:top w:w="0" w:type="dxa"/>
+              <w:left w:w="108" w:type="dxa"/>
+              <w:bottom w:w="0" w:type="dxa"/>
+              <w:right w:w="108" w:type="dxa"/>
+            </w:tcMar>
+            <w:vAlign w:val="center"/>
+          </w:tcPr>
+          <w:p>
+            <w:pPr>
+              <w:ind w:left="288"/>
+              <w:rPr>
+                <w:rFonts w:ascii="Arial" w:eastAsia="Times New Roman" w:hAnsi="Arial" w:cs="Arial"/>
+                <w:color w:val="222222"/>
+                <w:sz w:val="19"/>
+                <w:szCs w:val="19"/>
+              </w:rPr>
+            </w:pPr>
+          </w:p>
+        </w:tc>
+        <w:tc>
+          <w:tcPr>
+            <w:tcW w:w="3312" w:type="dxa"/>
+            <w:gridSpan w:val="2"/>
+            <w:tcBorders>
+              <w:top w:val="nil"/>
+              <w:left w:val="nil"/>
+              <w:right w:val="nil"/>
+            </w:tcBorders>
+            <w:shd w:val="clear" w:color="auto" w:fill="FFFFFF"/>
+            <w:tcMar>
+              <w:top w:w="0" w:type="dxa"/>
+              <w:left w:w="108" w:type="dxa"/>
+              <w:bottom w:w="0" w:type="dxa"/>
+              <w:right w:w="108" w:type="dxa"/>
+            </w:tcMar>
+            <w:vAlign w:val="center"/>
+          </w:tcPr>
+          <w:p>
+            <w:pPr>
+              <w:jc w:val="right"/>
+              <w:rPr>
+                <w:rFonts w:ascii="Arial" w:eastAsia="Times New Roman" w:hAnsi="Arial" w:cs="Arial"/>
+                <w:color w:val="222222"/>
+                <w:sz w:val="19"/>
+                <w:szCs w:val="19"/>
+              </w:rPr>
+            </w:pPr>
+          </w:p>
+        </w:tc>
+        <w:tc>
+          <w:tcPr>
+            <w:tcW w:w="2700" w:type="dxa"/>
+            <w:tcBorders>
+              <w:top w:val="nil"/>
+              <w:left w:val="nil"/>
+              <w:right w:val="nil"/>
+            </w:tcBorders>
+            <w:shd w:val="clear" w:color="auto" w:fill="FFFFFF"/>
+          </w:tcPr>
+          <w:p>
+            <w:pPr>
+              <w:jc w:val="right"/>
+              <w:rPr>
+                <w:rFonts w:ascii="Arial" w:eastAsia="Times New Roman" w:hAnsi="Arial" w:cs="Arial"/>
+                <w:color w:val="222222"/>
+                <w:sz w:val="19"/>
+                <w:szCs w:val="19"/>
+              </w:rPr>
+            </w:pPr>
+          </w:p>
+        </w:tc>
+      </w:tr>
+      <w:tr>
+        <w:trPr>
+          <w:trHeight w:val="288"/>
+        </w:trPr>
+        <w:tc>
+          <w:tcPr>
+            <w:tcW w:w="2895" w:type="dxa"/>
+            <w:tcBorders>
+              <w:top w:val="nil"/>
+              <w:left w:val="nil"/>
+              <w:right w:val="nil"/>
+            </w:tcBorders>
+            <w:shd w:val="clear" w:color="auto" w:fill="FFFFFF"/>
+            <w:noWrap/>
+            <w:tcMar>
+              <w:top w:w="0" w:type="dxa"/>
+              <w:left w:w="108" w:type="dxa"/>
+              <w:bottom w:w="0" w:type="dxa"/>
+              <w:right w:w="108" w:type="dxa"/>
+            </w:tcMar>
+            <w:vAlign w:val="center"/>
+          </w:tcPr>
+          <w:p>
+            <w:pPr>
+              <w:ind w:left="288"/>
+              <w:rPr>
+                <w:rFonts w:ascii="Arial" w:eastAsia="Times New Roman" w:hAnsi="Arial" w:cs="Arial"/>
+                <w:color w:val="222222"/>
+                <w:sz w:val="19"/>
+                <w:szCs w:val="19"/>
+              </w:rPr>
+            </w:pPr>
+          </w:p>
+        </w:tc>
+        <w:tc>
+          <w:tcPr>
+            <w:tcW w:w="3312" w:type="dxa"/>
+            <w:gridSpan w:val="2"/>
+            <w:tcBorders>
+              <w:top w:val="nil"/>
+              <w:left w:val="nil"/>
+              <w:right w:val="nil"/>
+            </w:tcBorders>
+            <w:shd w:val="clear" w:color="auto" w:fill="FFFFFF"/>
+            <w:tcMar>
+              <w:top w:w="0" w:type="dxa"/>
+              <w:left w:w="108" w:type="dxa"/>
+              <w:bottom w:w="0" w:type="dxa"/>
+              <w:right w:w="108" w:type="dxa"/>
+            </w:tcMar>
+            <w:vAlign w:val="center"/>
+          </w:tcPr>
+          <w:p>
+            <w:pPr>
+              <w:jc w:val="right"/>
+              <w:rPr>
+                <w:rFonts w:ascii="Arial" w:eastAsia="Times New Roman" w:hAnsi="Arial" w:cs="Arial"/>
+                <w:color w:val="222222"/>
+                <w:sz w:val="19"/>
+                <w:szCs w:val="19"/>
+              </w:rPr>
+            </w:pPr>
+          </w:p>
+        </w:tc>
+        <w:tc>
+          <w:tcPr>
+            <w:tcW w:w="2700" w:type="dxa"/>
+            <w:tcBorders>
+              <w:top w:val="nil"/>
+              <w:left w:val="nil"/>
+              <w:right w:val="nil"/>
+            </w:tcBorders>
+            <w:shd w:val="clear" w:color="auto" w:fill="FFFFFF"/>
+          </w:tcPr>
+          <w:p>
+            <w:pPr>
+              <w:jc w:val="right"/>
+              <w:rPr>
+                <w:rFonts w:ascii="Arial" w:eastAsia="Times New Roman" w:hAnsi="Arial" w:cs="Arial"/>
+                <w:color w:val="222222"/>
+                <w:sz w:val="19"/>
+                <w:szCs w:val="19"/>
+              </w:rPr>
+            </w:pPr>
+          </w:p>
+        </w:tc>
+      </w:tr>
+      <w:tr>
+        <w:trPr>
+          <w:trHeight w:val="288"/>
+        </w:trPr>
+        <w:tc>
+          <w:tcPr>
+            <w:tcW w:w="2895" w:type="dxa"/>
+            <w:tcBorders>
+              <w:top w:val="nil"/>
+              <w:left w:val="nil"/>
+              <w:bottom w:val="single" w:sz="4" w:space="0" w:color="auto"/>
+              <w:right w:val="nil"/>
+            </w:tcBorders>
+            <w:shd w:val="clear" w:color="auto" w:fill="FFFFFF"/>
+            <w:noWrap/>
+            <w:tcMar>
+              <w:top w:w="0" w:type="dxa"/>
+              <w:left w:w="108" w:type="dxa"/>
+              <w:bottom w:w="0" w:type="dxa"/>
+              <w:right w:w="108" w:type="dxa"/>
+            </w:tcMar>
+            <w:vAlign w:val="center"/>
+          </w:tcPr>
+          <w:p>
+            <w:pPr>
+              <w:rPr>
+                <w:rFonts w:ascii="Arial" w:eastAsia="Times New Roman" w:hAnsi="Arial" w:cs="Arial"/>
+                <w:color w:val="222222"/>
+                <w:sz w:val="19"/>
+                <w:szCs w:val="19"/>
+              </w:rPr>
+            </w:pPr>
+            <w:r>
+              <w:rPr>
+                <w:rFonts w:ascii="Arial" w:eastAsia="Times New Roman" w:hAnsi="Arial" w:cs="Arial"/>
+                <w:color w:val="222222"/>
+                <w:sz w:val="19"/>
+                <w:szCs w:val="19"/>
+              </w:rPr>
+              <w:t>Exercise</w:t>
+            </w:r>
+          </w:p>
+        </w:tc>
+        <w:tc>
+          <w:tcPr>
+            <w:tcW w:w="3312" w:type="dxa"/>
+            <w:gridSpan w:val="2"/>
+            <w:tcBorders>
+              <w:top w:val="nil"/>
+              <w:left w:val="nil"/>
+              <w:bottom w:val="single" w:sz="4" w:space="0" w:color="auto"/>
+              <w:right w:val="nil"/>
+            </w:tcBorders>
+            <w:shd w:val="clear" w:color="auto" w:fill="FFFFFF"/>
+            <w:tcMar>
+              <w:top w:w="0" w:type="dxa"/>
+              <w:left w:w="108" w:type="dxa"/>
+              <w:bottom w:w="0" w:type="dxa"/>
+              <w:right w:w="108" w:type="dxa"/>
+            </w:tcMar>
+            <w:vAlign w:val="center"/>
+          </w:tcPr>
+          <w:p>
+            <w:pPr>
+              <w:jc w:val="right"/>
+              <w:rPr>
+                <w:rFonts w:ascii="Arial" w:eastAsia="Times New Roman" w:hAnsi="Arial" w:cs="Arial"/>
+                <w:color w:val="222222"/>
+                <w:sz w:val="19"/>
+                <w:szCs w:val="19"/>
+              </w:rPr>
+            </w:pPr>
+          </w:p>
+        </w:tc>
+        <w:tc>
+          <w:tcPr>
+            <w:tcW w:w="2700" w:type="dxa"/>
+            <w:tcBorders>
+              <w:top w:val="nil"/>
+              <w:left w:val="nil"/>
+              <w:bottom w:val="single" w:sz="4" w:space="0" w:color="auto"/>
+              <w:right w:val="nil"/>
+            </w:tcBorders>
+            <w:shd w:val="clear" w:color="auto" w:fill="FFFFFF"/>
+          </w:tcPr>
+          <w:p>
+            <w:pPr>
+              <w:jc w:val="right"/>
+              <w:rPr>
+                <w:rFonts w:ascii="Arial" w:eastAsia="Times New Roman" w:hAnsi="Arial" w:cs="Arial"/>
+                <w:color w:val="222222"/>
+                <w:sz w:val="19"/>
+                <w:szCs w:val="19"/>
+              </w:rPr>
+            </w:pPr>
+          </w:p>
+        </w:tc>
+      </w:tr>
+      <w:tr>
+        <w:trPr>
+          <w:trHeight w:val="288"/>
+        </w:trPr>
+        <w:tc>
+          <w:tcPr>
+            <w:tcW w:w="8907" w:type="dxa"/>
+            <w:gridSpan w:val="4"/>
+            <w:tcBorders>
+              <w:top w:val="single" w:sz="4" w:space="0" w:color="auto"/>
+              <w:left w:val="nil"/>
+              <w:bottom w:val="nil"/>
+            </w:tcBorders>
+            <w:shd w:val="clear" w:color="auto" w:fill="FFFFFF"/>
+            <w:noWrap/>
+            <w:tcMar>
+              <w:top w:w="0" w:type="dxa"/>
+              <w:left w:w="108" w:type="dxa"/>
+              <w:bottom w:w="0" w:type="dxa"/>
+              <w:right w:w="108" w:type="dxa"/>
+            </w:tcMar>
+          </w:tcPr>
+          <w:p>
+            <w:pPr>
+              <w:rPr>
+                <w:rFonts w:ascii="Arial" w:eastAsia="Times New Roman" w:hAnsi="Arial" w:cs="Arial"/>
+                <w:color w:val="222222"/>
+                <w:sz w:val="19"/>
+                <w:szCs w:val="19"/>
+              </w:rPr>
+            </w:pPr>
+            <w:r>
+              <w:rPr>
+                <w:rFonts w:ascii="Arial" w:eastAsia="Times New Roman" w:hAnsi="Arial" w:cs="Arial"/>
+                <w:i/>
+                <w:color w:val="222222"/>
+                <w:sz w:val="19"/>
+                <w:szCs w:val="19"/>
+              </w:rPr>
+              <w:t xml:space="preserve">Note. </w:t>
+            </w:r>
+            <w:proofErr w:type="spellStart"/>
+            <w:r>
+              <w:rPr>
+                <w:rFonts w:ascii="Arial" w:eastAsia="Times New Roman" w:hAnsi="Arial" w:cs="Arial"/>
+                <w:i/>
+                <w:color w:val="222222"/>
+                <w:sz w:val="19"/>
+                <w:szCs w:val="19"/>
+              </w:rPr>
+              <w:t>Signif</w:t>
+            </w:r>
+            <w:proofErr w:type="spellEnd"/>
+            <w:r>
+              <w:rPr>
+                <w:rFonts w:ascii="Arial" w:eastAsia="Times New Roman" w:hAnsi="Arial" w:cs="Arial"/>
+                <w:i/>
+                <w:color w:val="222222"/>
+                <w:sz w:val="19"/>
+                <w:szCs w:val="19"/>
+              </w:rPr>
+              <w:t xml:space="preserve">. codes:  0 ‘***’ 0.001 ‘**’ 0.01 ‘*’ 0.05 ‘.’ 0.1 </w:t>
+            </w:r>
+            <w:proofErr w:type="gramStart"/>
+            <w:r>
+              <w:rPr>
+                <w:rFonts w:ascii="Arial" w:eastAsia="Times New Roman" w:hAnsi="Arial" w:cs="Arial"/>
+                <w:i/>
+                <w:color w:val="222222"/>
+                <w:sz w:val="19"/>
+                <w:szCs w:val="19"/>
+              </w:rPr>
+              <w:t>‘ ’</w:t>
+            </w:r>
+            <w:proofErr w:type="gramEnd"/>
+            <w:r>
+              <w:rPr>
+                <w:rFonts w:ascii="Arial" w:eastAsia="Times New Roman" w:hAnsi="Arial" w:cs="Arial"/>
+                <w:i/>
+                <w:color w:val="222222"/>
+                <w:sz w:val="19"/>
+                <w:szCs w:val="19"/>
+              </w:rPr>
+              <w:t xml:space="preserve"> 1</w:t>
+            </w:r>
+          </w:p>
+        </w:tc>
+      </w:tr>
+    </w:tbl>
+    <w:p>
+      <w:pPr>
+        <w:shd w:val="clear" w:color="auto" w:fill="FFFFFF"/>
+        <w:rPr>
+          <w:rFonts w:ascii="Arial" w:eastAsia="Times New Roman" w:hAnsi="Arial" w:cs="Arial"/>
+          <w:color w:val="222222"/>
+          <w:sz w:val="19"/>
+          <w:szCs w:val="19"/>
+        </w:rPr>
+      </w:pPr>
+    </w:p>
+    <w:p>
+      <w:pPr>
+        <w:shd w:val="clear" w:color="auto" w:fill="FFFFFF"/>
+        <w:rPr>
+          <w:rFonts w:ascii="Arial" w:eastAsia="Times New Roman" w:hAnsi="Arial" w:cs="Arial"/>
+          <w:color w:val="222222"/>
+          <w:sz w:val="19"/>
+          <w:szCs w:val="19"/>
+        </w:rPr>
+      </w:pPr>
+    </w:p>
     <w:p>
       <w:pPr>
         <w:shd w:val="clear" w:color="auto" w:fill="FFFFFF"/>
@@ -7254,7 +8775,6 @@
                 <w:sz w:val="19"/>
                 <w:szCs w:val="19"/>
               </w:rPr>
-              <w:lastRenderedPageBreak/>
               <w:t>Stress</w:t>
             </w:r>
           </w:p>
@@ -8191,6 +9711,7 @@
                 <w:sz w:val="19"/>
                 <w:szCs w:val="19"/>
               </w:rPr>
+              <w:lastRenderedPageBreak/>
               <w:t>Ethnicity</w:t>
             </w:r>
           </w:p>
@@ -9394,7 +10915,7 @@
                 <w:szCs w:val="19"/>
               </w:rPr>
               <w:pict>
-                <v:rect id="_x0000_i1028" alt="" style="width:33.05pt;height:.05pt;mso-width-percent:0;mso-height-percent:0;mso-width-percent:0;mso-height-percent:0" o:hrpct="51" o:hralign="center" o:hrstd="t" o:hr="t" fillcolor="#a0a0a0" stroked="f"/>
+                <v:rect id="_x0000_i1028" alt="" style="width:3.35pt;height:.05pt;mso-width-percent:0;mso-height-percent:0;mso-width-percent:0;mso-height-percent:0" o:hrpct="25" o:hralign="center" o:hrstd="t" o:hr="t" fillcolor="#a0a0a0" stroked="f"/>
               </w:pict>
             </w:r>
           </w:p>
@@ -9479,7 +11000,7 @@
                 <w:szCs w:val="19"/>
               </w:rPr>
               <w:pict>
-                <v:rect id="_x0000_i1027" alt="" style="width:20.75pt;height:.05pt;mso-width-percent:0;mso-height-percent:0;mso-width-percent:0;mso-height-percent:0" o:hrpct="32" o:hralign="center" o:hrstd="t" o:hr="t" fillcolor="#a0a0a0" stroked="f"/>
+                <v:rect id="_x0000_i1027" alt="" style="width:1.75pt;height:.05pt;mso-width-percent:0;mso-height-percent:0;mso-width-percent:0;mso-height-percent:0" o:hrpct="13" o:hralign="center" o:hrstd="t" o:hr="t" fillcolor="#a0a0a0" stroked="f"/>
               </w:pict>
             </w:r>
           </w:p>
@@ -9584,7 +11105,7 @@
                 <w:szCs w:val="19"/>
               </w:rPr>
               <w:pict>
-                <v:rect id="_x0000_i1026" alt="" style="width:23.35pt;height:.05pt;mso-width-percent:0;mso-height-percent:0;mso-width-percent:0;mso-height-percent:0" o:hrpct="36" o:hralign="center" o:hrstd="t" o:hr="t" fillcolor="#a0a0a0" stroked="f"/>
+                <v:rect id="_x0000_i1026" alt="" style="width:2pt;height:.05pt;mso-width-percent:0;mso-height-percent:0;mso-width-percent:0;mso-height-percent:0" o:hrpct="15" o:hralign="center" o:hrstd="t" o:hr="t" fillcolor="#a0a0a0" stroked="f"/>
               </w:pict>
             </w:r>
           </w:p>
@@ -9669,7 +11190,7 @@
                 <w:szCs w:val="19"/>
               </w:rPr>
               <w:pict>
-                <v:rect id="_x0000_i1025" alt="" style="width:33.05pt;height:.05pt;mso-width-percent:0;mso-height-percent:0;mso-width-percent:0;mso-height-percent:0" o:hrpct="51" o:hralign="center" o:hrstd="t" o:hr="t" fillcolor="#a0a0a0" stroked="f"/>
+                <v:rect id="_x0000_i1025" alt="" style="width:3.35pt;height:.05pt;mso-width-percent:0;mso-height-percent:0;mso-width-percent:0;mso-height-percent:0" o:hrpct="25" o:hralign="center" o:hrstd="t" o:hr="t" fillcolor="#a0a0a0" stroked="f"/>
               </w:pict>
             </w:r>
           </w:p>
@@ -10217,7 +11738,6 @@
                 <w:sz w:val="19"/>
                 <w:szCs w:val="19"/>
               </w:rPr>
-              <w:lastRenderedPageBreak/>
               <w:t>Making sure to study on a regular basis</w:t>
             </w:r>
           </w:p>
@@ -14579,6 +16099,7 @@
                 <w:sz w:val="19"/>
                 <w:szCs w:val="19"/>
               </w:rPr>
+              <w:lastRenderedPageBreak/>
               <w:t>Raising my hand in class</w:t>
             </w:r>
           </w:p>
@@ -18395,7 +19916,6 @@
     <w:p/>
     <w:p>
       <w:r>
-        <w:lastRenderedPageBreak/>
         <w:t xml:space="preserve">In order to determine the variables </w:t>
       </w:r>
       <w:r>

</xml_diff>

<commit_message>
Finished results draft for all hypothesis but moderation.
</commit_message>
<xml_diff>
--- a/Dissertation Results Section.docx
+++ b/Dissertation Results Section.docx
@@ -80,10 +80,28 @@
         <w:t>Out of 203 participants there were 199 complete dat</w:t>
       </w:r>
       <w:r>
-        <w:t>a sets used for analyses.  Counter to methods outline in the original questionnaire research, t</w:t>
+        <w:t>a sets used for analyses.  Counter to methods outline</w:t>
       </w:r>
       <w:r>
-        <w:t>he SH variable was collected with low scores indicating poorer hygiene practices in order to improve interpretability.  Additionally, codi</w:t>
+        <w:t>d</w:t>
+      </w:r>
+      <w:r>
+        <w:t xml:space="preserve"> in the original questionnaire research, t</w:t>
+      </w:r>
+      <w:r>
+        <w:t>he S</w:t>
+      </w:r>
+      <w:r>
+        <w:t>leep Hygiene (S</w:t>
+      </w:r>
+      <w:r>
+        <w:t>H</w:t>
+      </w:r>
+      <w:r>
+        <w:t>)</w:t>
+      </w:r>
+      <w:r>
+        <w:t xml:space="preserve"> variable was collected with low scores indicating poorer hygiene practices in order to improve interpretability.  Additionally, codi</w:t>
       </w:r>
       <w:r>
         <w:t>ng found on the stress factor (</w:t>
@@ -3094,6 +3112,7 @@
           </w:tcPr>
           <w:p>
             <w:pPr>
+              <w:ind w:left="144"/>
               <w:rPr>
                 <w:rFonts w:ascii="Arial" w:eastAsia="Times New Roman" w:hAnsi="Arial" w:cs="Arial"/>
                 <w:color w:val="222222"/>
@@ -3410,6 +3429,7 @@
           </w:tcPr>
           <w:p>
             <w:pPr>
+              <w:ind w:left="144"/>
               <w:rPr>
                 <w:rFonts w:ascii="Arial" w:eastAsia="Times New Roman" w:hAnsi="Arial" w:cs="Arial"/>
                 <w:color w:val="222222"/>
@@ -3726,6 +3746,7 @@
           </w:tcPr>
           <w:p>
             <w:pPr>
+              <w:ind w:left="144"/>
               <w:rPr>
                 <w:rFonts w:ascii="Arial" w:eastAsia="Times New Roman" w:hAnsi="Arial" w:cs="Arial"/>
                 <w:color w:val="222222"/>
@@ -4036,6 +4057,7 @@
           </w:tcPr>
           <w:p>
             <w:pPr>
+              <w:ind w:left="144"/>
               <w:rPr>
                 <w:rFonts w:ascii="Arial" w:eastAsia="Times New Roman" w:hAnsi="Arial" w:cs="Arial"/>
                 <w:color w:val="222222"/>
@@ -6021,6 +6043,194 @@
           <w:szCs w:val="19"/>
         </w:rPr>
       </w:pPr>
+    </w:p>
+    <w:p>
+      <w:pPr>
+        <w:shd w:val="clear" w:color="auto" w:fill="FFFFFF"/>
+        <w:rPr>
+          <w:rFonts w:ascii="Arial" w:eastAsia="Times New Roman" w:hAnsi="Arial" w:cs="Arial"/>
+          <w:color w:val="222222"/>
+          <w:sz w:val="19"/>
+          <w:szCs w:val="19"/>
+        </w:rPr>
+      </w:pPr>
+    </w:p>
+    <w:p>
+      <w:pPr>
+        <w:shd w:val="clear" w:color="auto" w:fill="FFFFFF"/>
+        <w:rPr>
+          <w:rFonts w:ascii="Arial" w:eastAsia="Times New Roman" w:hAnsi="Arial" w:cs="Arial"/>
+          <w:color w:val="222222"/>
+          <w:sz w:val="19"/>
+          <w:szCs w:val="19"/>
+        </w:rPr>
+      </w:pPr>
+      <w:r>
+        <w:rPr>
+          <w:rFonts w:ascii="Arial" w:eastAsia="Times New Roman" w:hAnsi="Arial" w:cs="Arial"/>
+          <w:color w:val="222222"/>
+          <w:sz w:val="19"/>
+          <w:szCs w:val="19"/>
+        </w:rPr>
+        <w:t xml:space="preserve">The correlations of all main effects with Academic Engagement (AE)/factors can be found in Table 3.  </w:t>
+      </w:r>
+      <w:r>
+        <w:rPr>
+          <w:rFonts w:ascii="Arial" w:eastAsia="Times New Roman" w:hAnsi="Arial" w:cs="Arial"/>
+          <w:color w:val="222222"/>
+          <w:sz w:val="19"/>
+          <w:szCs w:val="19"/>
+        </w:rPr>
+        <w:t xml:space="preserve">For total AE, sleep hygiene is the only significantly correlated independent variable (p&lt;.001). When looking at the </w:t>
+      </w:r>
+      <w:r>
+        <w:rPr>
+          <w:rFonts w:ascii="Arial" w:eastAsia="Times New Roman" w:hAnsi="Arial" w:cs="Arial"/>
+          <w:color w:val="222222"/>
+          <w:sz w:val="19"/>
+          <w:szCs w:val="19"/>
+        </w:rPr>
+        <w:t xml:space="preserve">individual </w:t>
+      </w:r>
+      <w:r>
+        <w:rPr>
+          <w:rFonts w:ascii="Arial" w:eastAsia="Times New Roman" w:hAnsi="Arial" w:cs="Arial"/>
+          <w:color w:val="222222"/>
+          <w:sz w:val="19"/>
+          <w:szCs w:val="19"/>
+        </w:rPr>
+        <w:t xml:space="preserve">factors of </w:t>
+      </w:r>
+      <w:r>
+        <w:rPr>
+          <w:rFonts w:ascii="Arial" w:eastAsia="Times New Roman" w:hAnsi="Arial" w:cs="Arial"/>
+          <w:color w:val="222222"/>
+          <w:sz w:val="19"/>
+          <w:szCs w:val="19"/>
+        </w:rPr>
+        <w:t>AE</w:t>
+      </w:r>
+      <w:r>
+        <w:rPr>
+          <w:rFonts w:ascii="Arial" w:eastAsia="Times New Roman" w:hAnsi="Arial" w:cs="Arial"/>
+          <w:color w:val="222222"/>
+          <w:sz w:val="19"/>
+          <w:szCs w:val="19"/>
+        </w:rPr>
+        <w:t xml:space="preserve">, results show a significant, negative relationship of stress with the skills engagement factor (p&lt;.01), and a highly significant </w:t>
+      </w:r>
+      <w:r>
+        <w:rPr>
+          <w:rFonts w:ascii="Arial" w:eastAsia="Times New Roman" w:hAnsi="Arial" w:cs="Arial"/>
+          <w:color w:val="222222"/>
+          <w:sz w:val="19"/>
+          <w:szCs w:val="19"/>
+        </w:rPr>
+        <w:t xml:space="preserve">positive </w:t>
+      </w:r>
+      <w:r>
+        <w:rPr>
+          <w:rFonts w:ascii="Arial" w:eastAsia="Times New Roman" w:hAnsi="Arial" w:cs="Arial"/>
+          <w:color w:val="222222"/>
+          <w:sz w:val="19"/>
+          <w:szCs w:val="19"/>
+        </w:rPr>
+        <w:t xml:space="preserve">association between sleep hygiene and skills AE (p&lt;.0001). </w:t>
+      </w:r>
+      <w:r>
+        <w:rPr>
+          <w:rFonts w:ascii="Arial" w:eastAsia="Times New Roman" w:hAnsi="Arial" w:cs="Arial"/>
+          <w:color w:val="222222"/>
+          <w:sz w:val="19"/>
+          <w:szCs w:val="19"/>
+        </w:rPr>
+        <w:t>Sleep hygiene was also positively correlated with the performance AE factor</w:t>
+      </w:r>
+      <w:r>
+        <w:rPr>
+          <w:rFonts w:ascii="Arial" w:eastAsia="Times New Roman" w:hAnsi="Arial" w:cs="Arial"/>
+          <w:color w:val="222222"/>
+          <w:sz w:val="19"/>
+          <w:szCs w:val="19"/>
+        </w:rPr>
+        <w:t xml:space="preserve"> (p&lt;.01)</w:t>
+      </w:r>
+      <w:r>
+        <w:rPr>
+          <w:rFonts w:ascii="Arial" w:eastAsia="Times New Roman" w:hAnsi="Arial" w:cs="Arial"/>
+          <w:color w:val="222222"/>
+          <w:sz w:val="19"/>
+          <w:szCs w:val="19"/>
+        </w:rPr>
+        <w:t>.</w:t>
+      </w:r>
+      <w:r>
+        <w:rPr>
+          <w:rFonts w:ascii="Arial" w:eastAsia="Times New Roman" w:hAnsi="Arial" w:cs="Arial"/>
+          <w:color w:val="222222"/>
+          <w:sz w:val="19"/>
+          <w:szCs w:val="19"/>
+        </w:rPr>
+        <w:t xml:space="preserve"> No significant correlations were found for either the emotional factor or the participation/interaction factor when compared against the independent variables.  </w:t>
+      </w:r>
+    </w:p>
+    <w:p>
+      <w:pPr>
+        <w:shd w:val="clear" w:color="auto" w:fill="FFFFFF"/>
+        <w:rPr>
+          <w:rFonts w:ascii="Arial" w:eastAsia="Times New Roman" w:hAnsi="Arial" w:cs="Arial"/>
+          <w:color w:val="222222"/>
+          <w:sz w:val="19"/>
+          <w:szCs w:val="19"/>
+        </w:rPr>
+      </w:pPr>
+    </w:p>
+    <w:p>
+      <w:pPr>
+        <w:shd w:val="clear" w:color="auto" w:fill="FFFFFF"/>
+        <w:rPr>
+          <w:rFonts w:ascii="Arial" w:eastAsia="Times New Roman" w:hAnsi="Arial" w:cs="Arial"/>
+          <w:color w:val="222222"/>
+          <w:sz w:val="19"/>
+          <w:szCs w:val="19"/>
+        </w:rPr>
+      </w:pPr>
+      <w:r>
+        <w:rPr>
+          <w:rFonts w:ascii="Arial" w:eastAsia="Times New Roman" w:hAnsi="Arial" w:cs="Arial"/>
+          <w:color w:val="222222"/>
+          <w:sz w:val="19"/>
+          <w:szCs w:val="19"/>
+        </w:rPr>
+        <w:t xml:space="preserve">The independent </w:t>
+      </w:r>
+      <w:r>
+        <w:rPr>
+          <w:rFonts w:ascii="Arial" w:eastAsia="Times New Roman" w:hAnsi="Arial" w:cs="Arial"/>
+          <w:color w:val="222222"/>
+          <w:sz w:val="19"/>
+          <w:szCs w:val="19"/>
+        </w:rPr>
+        <w:t>variables of stress and sleep hygiene showed a highly significant intercorrelation (p&lt;.0001). No</w:t>
+      </w:r>
+      <w:r>
+        <w:rPr>
+          <w:rFonts w:ascii="Arial" w:eastAsia="Times New Roman" w:hAnsi="Arial" w:cs="Arial"/>
+          <w:color w:val="222222"/>
+          <w:sz w:val="19"/>
+          <w:szCs w:val="19"/>
+        </w:rPr>
+        <w:t xml:space="preserve"> correlations were </w:t>
+      </w:r>
+      <w:r>
+        <w:rPr>
+          <w:rFonts w:ascii="Arial" w:eastAsia="Times New Roman" w:hAnsi="Arial" w:cs="Arial"/>
+          <w:color w:val="222222"/>
+          <w:sz w:val="19"/>
+          <w:szCs w:val="19"/>
+        </w:rPr>
+        <w:t>found between exercise and any of the included variables.</w:t>
+      </w:r>
     </w:p>
     <w:p>
       <w:pPr>
@@ -6791,7 +7001,7 @@
           </w:tcPr>
           <w:p>
             <w:pPr>
-              <w:ind w:left="288"/>
+              <w:ind w:left="432"/>
               <w:rPr>
                 <w:rFonts w:ascii="Arial" w:eastAsia="Times New Roman" w:hAnsi="Arial" w:cs="Arial"/>
                 <w:color w:val="222222"/>
@@ -6955,7 +7165,7 @@
           </w:tcPr>
           <w:p>
             <w:pPr>
-              <w:ind w:left="288"/>
+              <w:ind w:left="432"/>
               <w:rPr>
                 <w:rFonts w:ascii="Arial" w:eastAsia="Times New Roman" w:hAnsi="Arial" w:cs="Arial"/>
                 <w:color w:val="222222"/>
@@ -7118,7 +7328,7 @@
           </w:tcPr>
           <w:p>
             <w:pPr>
-              <w:ind w:left="288"/>
+              <w:ind w:left="432"/>
               <w:rPr>
                 <w:rFonts w:ascii="Arial" w:eastAsia="Times New Roman" w:hAnsi="Arial" w:cs="Arial"/>
                 <w:color w:val="222222"/>
@@ -7281,7 +7491,7 @@
           </w:tcPr>
           <w:p>
             <w:pPr>
-              <w:ind w:left="288"/>
+              <w:ind w:left="432"/>
               <w:rPr>
                 <w:rFonts w:ascii="Arial" w:eastAsia="Times New Roman" w:hAnsi="Arial" w:cs="Arial"/>
                 <w:color w:val="222222"/>
@@ -7457,6 +7667,7 @@
                 <w:sz w:val="19"/>
                 <w:szCs w:val="19"/>
               </w:rPr>
+              <w:lastRenderedPageBreak/>
               <w:t xml:space="preserve">Step 2: Model Sleep = </w:t>
             </w:r>
             <w:r>
@@ -8154,7 +8365,7 @@
           </w:tcPr>
           <w:p>
             <w:pPr>
-              <w:ind w:left="288"/>
+              <w:ind w:left="432"/>
               <w:rPr>
                 <w:rFonts w:ascii="Arial" w:eastAsia="Times New Roman" w:hAnsi="Arial" w:cs="Arial"/>
                 <w:color w:val="222222"/>
@@ -8332,7 +8543,7 @@
           </w:tcPr>
           <w:p>
             <w:pPr>
-              <w:ind w:left="288"/>
+              <w:ind w:left="432"/>
               <w:rPr>
                 <w:rFonts w:ascii="Arial" w:eastAsia="Times New Roman" w:hAnsi="Arial" w:cs="Arial"/>
                 <w:color w:val="222222"/>
@@ -8508,7 +8719,7 @@
           </w:tcPr>
           <w:p>
             <w:pPr>
-              <w:ind w:left="288"/>
+              <w:ind w:left="432"/>
               <w:rPr>
                 <w:rFonts w:ascii="Arial" w:eastAsia="Times New Roman" w:hAnsi="Arial" w:cs="Arial"/>
                 <w:color w:val="222222"/>
@@ -8693,7 +8904,7 @@
           </w:tcPr>
           <w:p>
             <w:pPr>
-              <w:ind w:left="288"/>
+              <w:ind w:left="432"/>
               <w:rPr>
                 <w:rFonts w:ascii="Arial" w:eastAsia="Times New Roman" w:hAnsi="Arial" w:cs="Arial"/>
                 <w:color w:val="222222"/>
@@ -8899,7 +9110,6 @@
                 <w:sz w:val="19"/>
                 <w:szCs w:val="19"/>
               </w:rPr>
-              <w:lastRenderedPageBreak/>
               <w:t xml:space="preserve">Note. </w:t>
             </w:r>
             <w:r>
@@ -8936,6 +9146,918 @@
           <w:szCs w:val="19"/>
         </w:rPr>
       </w:pPr>
+    </w:p>
+    <w:p>
+      <w:pPr>
+        <w:shd w:val="clear" w:color="auto" w:fill="FFFFFF"/>
+        <w:rPr>
+          <w:rFonts w:ascii="Arial" w:eastAsia="Times New Roman" w:hAnsi="Arial" w:cs="Arial"/>
+          <w:color w:val="222222"/>
+          <w:sz w:val="19"/>
+          <w:szCs w:val="19"/>
+        </w:rPr>
+      </w:pPr>
+    </w:p>
+    <w:p>
+      <w:pPr>
+        <w:shd w:val="clear" w:color="auto" w:fill="FFFFFF"/>
+        <w:rPr>
+          <w:rFonts w:ascii="Arial" w:eastAsia="Times New Roman" w:hAnsi="Arial" w:cs="Arial"/>
+          <w:i/>
+          <w:color w:val="222222"/>
+          <w:sz w:val="19"/>
+          <w:szCs w:val="19"/>
+        </w:rPr>
+      </w:pPr>
+      <w:r>
+        <w:rPr>
+          <w:rFonts w:ascii="Arial" w:eastAsia="Times New Roman" w:hAnsi="Arial" w:cs="Arial"/>
+          <w:i/>
+          <w:color w:val="222222"/>
+          <w:sz w:val="19"/>
+          <w:szCs w:val="19"/>
+        </w:rPr>
+        <w:t>Mediation Analyses of Sleep Hygiene</w:t>
+      </w:r>
+    </w:p>
+    <w:p>
+      <w:pPr>
+        <w:shd w:val="clear" w:color="auto" w:fill="FFFFFF"/>
+        <w:rPr>
+          <w:rFonts w:ascii="Arial" w:eastAsia="Times New Roman" w:hAnsi="Arial" w:cs="Arial"/>
+          <w:color w:val="222222"/>
+          <w:sz w:val="19"/>
+          <w:szCs w:val="19"/>
+        </w:rPr>
+      </w:pPr>
+    </w:p>
+    <w:p>
+      <w:pPr>
+        <w:shd w:val="clear" w:color="auto" w:fill="FFFFFF"/>
+        <w:rPr>
+          <w:rFonts w:ascii="Arial" w:eastAsia="Times New Roman" w:hAnsi="Arial" w:cs="Arial"/>
+          <w:color w:val="222222"/>
+          <w:sz w:val="19"/>
+          <w:szCs w:val="19"/>
+        </w:rPr>
+      </w:pPr>
+      <w:r>
+        <w:rPr>
+          <w:rFonts w:ascii="Arial" w:eastAsia="Times New Roman" w:hAnsi="Arial" w:cs="Arial"/>
+          <w:color w:val="222222"/>
+          <w:sz w:val="19"/>
+          <w:szCs w:val="19"/>
+        </w:rPr>
+        <w:t>To address the qu</w:t>
+      </w:r>
+      <w:r>
+        <w:rPr>
+          <w:rFonts w:ascii="Arial" w:eastAsia="Times New Roman" w:hAnsi="Arial" w:cs="Arial"/>
+          <w:color w:val="222222"/>
+          <w:sz w:val="19"/>
+          <w:szCs w:val="19"/>
+        </w:rPr>
+        <w:t>estion of the possible mediating effect</w:t>
+      </w:r>
+      <w:r>
+        <w:rPr>
+          <w:rFonts w:ascii="Arial" w:eastAsia="Times New Roman" w:hAnsi="Arial" w:cs="Arial"/>
+          <w:color w:val="222222"/>
+          <w:sz w:val="19"/>
+          <w:szCs w:val="19"/>
+        </w:rPr>
+        <w:t xml:space="preserve"> of sleep hygiene on the relationship between stress and AE, a mediational approach as</w:t>
+      </w:r>
+      <w:r>
+        <w:rPr>
+          <w:rFonts w:ascii="Arial" w:eastAsia="Times New Roman" w:hAnsi="Arial" w:cs="Arial"/>
+          <w:color w:val="222222"/>
+          <w:sz w:val="19"/>
+          <w:szCs w:val="19"/>
+        </w:rPr>
+        <w:t xml:space="preserve"> outlined by Baron &amp; Kenny</w:t>
+      </w:r>
+      <w:r>
+        <w:rPr>
+          <w:rFonts w:ascii="Arial" w:eastAsia="Times New Roman" w:hAnsi="Arial" w:cs="Arial"/>
+          <w:color w:val="222222"/>
+          <w:sz w:val="19"/>
+          <w:szCs w:val="19"/>
+        </w:rPr>
+        <w:t xml:space="preserve"> (</w:t>
+      </w:r>
+      <w:r>
+        <w:rPr>
+          <w:rFonts w:ascii="Arial" w:eastAsia="Times New Roman" w:hAnsi="Arial" w:cs="Arial"/>
+          <w:color w:val="222222"/>
+          <w:sz w:val="19"/>
+          <w:szCs w:val="19"/>
+        </w:rPr>
+        <w:t>198</w:t>
+      </w:r>
+      <w:r>
+        <w:rPr>
+          <w:rFonts w:ascii="Arial" w:eastAsia="Times New Roman" w:hAnsi="Arial" w:cs="Arial"/>
+          <w:color w:val="222222"/>
+          <w:sz w:val="19"/>
+          <w:szCs w:val="19"/>
+        </w:rPr>
+        <w:t>6</w:t>
+      </w:r>
+      <w:r>
+        <w:rPr>
+          <w:rFonts w:ascii="Arial" w:eastAsia="Times New Roman" w:hAnsi="Arial" w:cs="Arial"/>
+          <w:color w:val="222222"/>
+          <w:sz w:val="19"/>
+          <w:szCs w:val="19"/>
+        </w:rPr>
+        <w:t xml:space="preserve"> </w:t>
+      </w:r>
+      <w:r>
+        <w:rPr>
+          <w:rFonts w:ascii="Arial" w:eastAsia="Times New Roman" w:hAnsi="Arial" w:cs="Arial"/>
+          <w:color w:val="FF0000"/>
+          <w:sz w:val="19"/>
+          <w:szCs w:val="19"/>
+        </w:rPr>
+        <w:t>– cite in references</w:t>
+      </w:r>
+      <w:r>
+        <w:rPr>
+          <w:rFonts w:ascii="Arial" w:eastAsia="Times New Roman" w:hAnsi="Arial" w:cs="Arial"/>
+          <w:color w:val="222222"/>
+          <w:sz w:val="19"/>
+          <w:szCs w:val="19"/>
+        </w:rPr>
+        <w:t>)</w:t>
+      </w:r>
+      <w:r>
+        <w:rPr>
+          <w:rFonts w:ascii="Arial" w:eastAsia="Times New Roman" w:hAnsi="Arial" w:cs="Arial"/>
+          <w:color w:val="222222"/>
+          <w:sz w:val="19"/>
+          <w:szCs w:val="19"/>
+        </w:rPr>
+        <w:t xml:space="preserve"> was utilized. </w:t>
+      </w:r>
+      <w:r>
+        <w:rPr>
+          <w:rFonts w:ascii="Arial" w:eastAsia="Times New Roman" w:hAnsi="Arial" w:cs="Arial"/>
+          <w:color w:val="222222"/>
+          <w:sz w:val="19"/>
+          <w:szCs w:val="19"/>
+        </w:rPr>
+        <w:t>Using the linear model, the dependent variable (AE/factors) was first regressed on stress</w:t>
+      </w:r>
+      <w:r>
+        <w:rPr>
+          <w:rFonts w:ascii="Arial" w:eastAsia="Times New Roman" w:hAnsi="Arial" w:cs="Arial"/>
+          <w:color w:val="222222"/>
+          <w:sz w:val="19"/>
+          <w:szCs w:val="19"/>
+        </w:rPr>
+        <w:t xml:space="preserve"> </w:t>
+      </w:r>
+      <w:r>
+        <w:rPr>
+          <w:rFonts w:ascii="Arial" w:eastAsia="Times New Roman" w:hAnsi="Arial" w:cs="Arial"/>
+          <w:color w:val="222222"/>
+          <w:sz w:val="19"/>
+          <w:szCs w:val="19"/>
+        </w:rPr>
+        <w:t xml:space="preserve">(independent variable) to determine </w:t>
+      </w:r>
+      <w:r>
+        <w:rPr>
+          <w:rFonts w:ascii="Arial" w:eastAsia="Times New Roman" w:hAnsi="Arial" w:cs="Arial"/>
+          <w:color w:val="222222"/>
+          <w:sz w:val="19"/>
+          <w:szCs w:val="19"/>
+        </w:rPr>
+        <w:t>if t</w:t>
+      </w:r>
+      <w:r>
+        <w:rPr>
+          <w:rFonts w:ascii="Arial" w:eastAsia="Times New Roman" w:hAnsi="Arial" w:cs="Arial"/>
+          <w:color w:val="222222"/>
+          <w:sz w:val="19"/>
+          <w:szCs w:val="19"/>
+        </w:rPr>
+        <w:t>he effect is significant.  A significant p-value (.003) was found on the estimate for skills engagement only (see Table 4).  I</w:t>
+      </w:r>
+      <w:r>
+        <w:rPr>
+          <w:rFonts w:ascii="Arial" w:eastAsia="Times New Roman" w:hAnsi="Arial" w:cs="Arial"/>
+          <w:color w:val="222222"/>
+          <w:sz w:val="19"/>
+          <w:szCs w:val="19"/>
+        </w:rPr>
+        <w:t>n a second step, sleep hy</w:t>
+      </w:r>
+      <w:r>
+        <w:rPr>
+          <w:rFonts w:ascii="Arial" w:eastAsia="Times New Roman" w:hAnsi="Arial" w:cs="Arial"/>
+          <w:color w:val="222222"/>
+          <w:sz w:val="19"/>
+          <w:szCs w:val="19"/>
+        </w:rPr>
+        <w:t>giene wa</w:t>
+      </w:r>
+      <w:r>
+        <w:rPr>
+          <w:rFonts w:ascii="Arial" w:eastAsia="Times New Roman" w:hAnsi="Arial" w:cs="Arial"/>
+          <w:color w:val="222222"/>
+          <w:sz w:val="19"/>
+          <w:szCs w:val="19"/>
+        </w:rPr>
+        <w:t xml:space="preserve">s regressed on stress and a significant, negative effect </w:t>
+      </w:r>
+      <w:r>
+        <w:rPr>
+          <w:rFonts w:ascii="Arial" w:eastAsia="Times New Roman" w:hAnsi="Arial" w:cs="Arial"/>
+          <w:color w:val="222222"/>
+          <w:sz w:val="19"/>
+          <w:szCs w:val="19"/>
+        </w:rPr>
+        <w:t>was found</w:t>
+      </w:r>
+      <w:r>
+        <w:rPr>
+          <w:rFonts w:ascii="Arial" w:hAnsi="Arial" w:cs="Arial"/>
+          <w:sz w:val="19"/>
+          <w:szCs w:val="19"/>
+        </w:rPr>
+        <w:t xml:space="preserve"> (</w:t>
+      </w:r>
+      <w:r>
+        <w:rPr>
+          <w:rFonts w:ascii="Arial" w:hAnsi="Arial" w:cs="Arial"/>
+          <w:sz w:val="19"/>
+          <w:szCs w:val="19"/>
+        </w:rPr>
+        <w:sym w:font="Symbol" w:char="F062"/>
+      </w:r>
+      <w:r>
+        <w:rPr>
+          <w:rFonts w:ascii="Arial" w:hAnsi="Arial" w:cs="Arial"/>
+          <w:sz w:val="19"/>
+          <w:szCs w:val="19"/>
+        </w:rPr>
+        <w:t>=-0.580,</w:t>
+      </w:r>
+      <w:r>
+        <w:rPr>
+          <w:rFonts w:ascii="Arial" w:eastAsia="Times New Roman" w:hAnsi="Arial" w:cs="Arial"/>
+          <w:color w:val="222222"/>
+          <w:sz w:val="19"/>
+          <w:szCs w:val="19"/>
+        </w:rPr>
+        <w:t xml:space="preserve"> p-value = </w:t>
+      </w:r>
+      <w:r>
+        <w:rPr>
+          <w:rFonts w:ascii="Arial" w:eastAsia="Times New Roman" w:hAnsi="Arial" w:cs="Arial"/>
+          <w:color w:val="222222"/>
+          <w:sz w:val="19"/>
+          <w:szCs w:val="19"/>
+        </w:rPr>
+        <w:t>0.000009</w:t>
+      </w:r>
+      <w:r>
+        <w:rPr>
+          <w:rFonts w:ascii="Arial" w:eastAsia="Times New Roman" w:hAnsi="Arial" w:cs="Arial"/>
+          <w:color w:val="222222"/>
+          <w:sz w:val="19"/>
+          <w:szCs w:val="19"/>
+        </w:rPr>
+        <w:t>)</w:t>
+      </w:r>
+      <w:r>
+        <w:rPr>
+          <w:rFonts w:ascii="Arial" w:eastAsia="Times New Roman" w:hAnsi="Arial" w:cs="Arial"/>
+          <w:color w:val="222222"/>
+          <w:sz w:val="19"/>
+          <w:szCs w:val="19"/>
+        </w:rPr>
+        <w:t xml:space="preserve">.  </w:t>
+      </w:r>
+    </w:p>
+    <w:p>
+      <w:pPr>
+        <w:shd w:val="clear" w:color="auto" w:fill="FFFFFF"/>
+        <w:rPr>
+          <w:rFonts w:ascii="Arial" w:eastAsia="Times New Roman" w:hAnsi="Arial" w:cs="Arial"/>
+          <w:color w:val="222222"/>
+          <w:sz w:val="19"/>
+          <w:szCs w:val="19"/>
+        </w:rPr>
+      </w:pPr>
+    </w:p>
+    <w:p>
+      <w:pPr>
+        <w:shd w:val="clear" w:color="auto" w:fill="FFFFFF"/>
+        <w:rPr>
+          <w:rFonts w:ascii="Arial" w:eastAsia="Times New Roman" w:hAnsi="Arial" w:cs="Arial"/>
+          <w:color w:val="222222"/>
+          <w:sz w:val="19"/>
+          <w:szCs w:val="19"/>
+        </w:rPr>
+      </w:pPr>
+      <w:r>
+        <w:rPr>
+          <w:rFonts w:ascii="Arial" w:eastAsia="Times New Roman" w:hAnsi="Arial" w:cs="Arial"/>
+          <w:color w:val="222222"/>
+          <w:sz w:val="19"/>
+          <w:szCs w:val="19"/>
+        </w:rPr>
+        <w:t>In a third and final step, a</w:t>
+      </w:r>
+      <w:r>
+        <w:rPr>
+          <w:rFonts w:ascii="Arial" w:eastAsia="Times New Roman" w:hAnsi="Arial" w:cs="Arial"/>
+          <w:color w:val="222222"/>
+          <w:sz w:val="19"/>
+          <w:szCs w:val="19"/>
+        </w:rPr>
+        <w:t xml:space="preserve"> linear model is utilized regress</w:t>
+      </w:r>
+      <w:r>
+        <w:rPr>
+          <w:rFonts w:ascii="Arial" w:eastAsia="Times New Roman" w:hAnsi="Arial" w:cs="Arial"/>
+          <w:color w:val="222222"/>
+          <w:sz w:val="19"/>
+          <w:szCs w:val="19"/>
+        </w:rPr>
+        <w:t>ing both stress and sleep hygiene on AE.  Sleep hygiene showed an independent e</w:t>
+      </w:r>
+      <w:r>
+        <w:rPr>
+          <w:rFonts w:ascii="Arial" w:eastAsia="Times New Roman" w:hAnsi="Arial" w:cs="Arial"/>
+          <w:color w:val="222222"/>
+          <w:sz w:val="19"/>
+          <w:szCs w:val="19"/>
+        </w:rPr>
+        <w:t>ffect on the outcome variable for</w:t>
+      </w:r>
+      <w:r>
+        <w:rPr>
+          <w:rFonts w:ascii="Arial" w:eastAsia="Times New Roman" w:hAnsi="Arial" w:cs="Arial"/>
+          <w:color w:val="222222"/>
+          <w:sz w:val="19"/>
+          <w:szCs w:val="19"/>
+        </w:rPr>
+        <w:t xml:space="preserve"> total AE</w:t>
+      </w:r>
+      <w:r>
+        <w:rPr>
+          <w:rFonts w:ascii="Arial" w:eastAsia="Times New Roman" w:hAnsi="Arial" w:cs="Arial"/>
+          <w:color w:val="222222"/>
+          <w:sz w:val="19"/>
+          <w:szCs w:val="19"/>
+        </w:rPr>
+        <w:t xml:space="preserve"> </w:t>
+      </w:r>
+      <w:r>
+        <w:rPr>
+          <w:rFonts w:ascii="Arial" w:hAnsi="Arial" w:cs="Arial"/>
+          <w:sz w:val="19"/>
+          <w:szCs w:val="19"/>
+        </w:rPr>
+        <w:t>(</w:t>
+      </w:r>
+      <w:r>
+        <w:rPr>
+          <w:rFonts w:ascii="Arial" w:hAnsi="Arial" w:cs="Arial"/>
+          <w:sz w:val="19"/>
+          <w:szCs w:val="19"/>
+        </w:rPr>
+        <w:sym w:font="Symbol" w:char="F062"/>
+      </w:r>
+      <w:r>
+        <w:rPr>
+          <w:rFonts w:ascii="Arial" w:hAnsi="Arial" w:cs="Arial"/>
+          <w:sz w:val="19"/>
+          <w:szCs w:val="19"/>
+        </w:rPr>
+        <w:t>=0.312</w:t>
+      </w:r>
+      <w:r>
+        <w:rPr>
+          <w:rFonts w:ascii="Arial" w:hAnsi="Arial" w:cs="Arial"/>
+          <w:sz w:val="19"/>
+          <w:szCs w:val="19"/>
+        </w:rPr>
+        <w:t>,</w:t>
+      </w:r>
+      <w:r>
+        <w:rPr>
+          <w:rFonts w:ascii="Arial" w:eastAsia="Times New Roman" w:hAnsi="Arial" w:cs="Arial"/>
+          <w:color w:val="222222"/>
+          <w:sz w:val="19"/>
+          <w:szCs w:val="19"/>
+        </w:rPr>
+        <w:t xml:space="preserve"> p-value = </w:t>
+      </w:r>
+      <w:r>
+        <w:rPr>
+          <w:rFonts w:ascii="Arial" w:eastAsia="Times New Roman" w:hAnsi="Arial" w:cs="Arial"/>
+          <w:color w:val="222222"/>
+          <w:sz w:val="19"/>
+          <w:szCs w:val="19"/>
+        </w:rPr>
+        <w:t>0.000157</w:t>
+      </w:r>
+      <w:r>
+        <w:rPr>
+          <w:rFonts w:ascii="Arial" w:eastAsia="Times New Roman" w:hAnsi="Arial" w:cs="Arial"/>
+          <w:color w:val="222222"/>
+          <w:sz w:val="19"/>
+          <w:szCs w:val="19"/>
+        </w:rPr>
+        <w:t>)</w:t>
+      </w:r>
+      <w:r>
+        <w:rPr>
+          <w:rFonts w:ascii="Arial" w:eastAsia="Times New Roman" w:hAnsi="Arial" w:cs="Arial"/>
+          <w:color w:val="222222"/>
+          <w:sz w:val="19"/>
+          <w:szCs w:val="19"/>
+        </w:rPr>
+        <w:t>, skills engagement</w:t>
+      </w:r>
+      <w:r>
+        <w:rPr>
+          <w:rFonts w:ascii="Arial" w:eastAsia="Times New Roman" w:hAnsi="Arial" w:cs="Arial"/>
+          <w:color w:val="222222"/>
+          <w:sz w:val="19"/>
+          <w:szCs w:val="19"/>
+        </w:rPr>
+        <w:t xml:space="preserve"> </w:t>
+      </w:r>
+      <w:r>
+        <w:rPr>
+          <w:rFonts w:ascii="Arial" w:hAnsi="Arial" w:cs="Arial"/>
+          <w:sz w:val="19"/>
+          <w:szCs w:val="19"/>
+        </w:rPr>
+        <w:t>(</w:t>
+      </w:r>
+      <w:r>
+        <w:rPr>
+          <w:rFonts w:ascii="Arial" w:hAnsi="Arial" w:cs="Arial"/>
+          <w:sz w:val="19"/>
+          <w:szCs w:val="19"/>
+        </w:rPr>
+        <w:sym w:font="Symbol" w:char="F062"/>
+      </w:r>
+      <w:r>
+        <w:rPr>
+          <w:rFonts w:ascii="Arial" w:hAnsi="Arial" w:cs="Arial"/>
+          <w:sz w:val="19"/>
+          <w:szCs w:val="19"/>
+        </w:rPr>
+        <w:t>=-0.155</w:t>
+      </w:r>
+      <w:r>
+        <w:rPr>
+          <w:rFonts w:ascii="Arial" w:hAnsi="Arial" w:cs="Arial"/>
+          <w:sz w:val="19"/>
+          <w:szCs w:val="19"/>
+        </w:rPr>
+        <w:t>,</w:t>
+      </w:r>
+      <w:r>
+        <w:rPr>
+          <w:rFonts w:ascii="Arial" w:eastAsia="Times New Roman" w:hAnsi="Arial" w:cs="Arial"/>
+          <w:color w:val="222222"/>
+          <w:sz w:val="19"/>
+          <w:szCs w:val="19"/>
+        </w:rPr>
+        <w:t xml:space="preserve"> p-value = 0.000009)</w:t>
+      </w:r>
+      <w:r>
+        <w:rPr>
+          <w:rFonts w:ascii="Arial" w:eastAsia="Times New Roman" w:hAnsi="Arial" w:cs="Arial"/>
+          <w:color w:val="222222"/>
+          <w:sz w:val="19"/>
+          <w:szCs w:val="19"/>
+        </w:rPr>
+        <w:t>, and performance engagement</w:t>
+      </w:r>
+      <w:r>
+        <w:rPr>
+          <w:rFonts w:ascii="Arial" w:eastAsia="Times New Roman" w:hAnsi="Arial" w:cs="Arial"/>
+          <w:color w:val="222222"/>
+          <w:sz w:val="19"/>
+          <w:szCs w:val="19"/>
+        </w:rPr>
+        <w:t xml:space="preserve"> </w:t>
+      </w:r>
+      <w:r>
+        <w:rPr>
+          <w:rFonts w:ascii="Arial" w:hAnsi="Arial" w:cs="Arial"/>
+          <w:sz w:val="19"/>
+          <w:szCs w:val="19"/>
+        </w:rPr>
+        <w:t>(</w:t>
+      </w:r>
+      <w:r>
+        <w:rPr>
+          <w:rFonts w:ascii="Arial" w:hAnsi="Arial" w:cs="Arial"/>
+          <w:sz w:val="19"/>
+          <w:szCs w:val="19"/>
+        </w:rPr>
+        <w:sym w:font="Symbol" w:char="F062"/>
+      </w:r>
+      <w:r>
+        <w:rPr>
+          <w:rFonts w:ascii="Arial" w:hAnsi="Arial" w:cs="Arial"/>
+          <w:sz w:val="19"/>
+          <w:szCs w:val="19"/>
+        </w:rPr>
+        <w:t>=-0.046</w:t>
+      </w:r>
+      <w:r>
+        <w:rPr>
+          <w:rFonts w:ascii="Arial" w:hAnsi="Arial" w:cs="Arial"/>
+          <w:sz w:val="19"/>
+          <w:szCs w:val="19"/>
+        </w:rPr>
+        <w:t>,</w:t>
+      </w:r>
+      <w:r>
+        <w:rPr>
+          <w:rFonts w:ascii="Arial" w:eastAsia="Times New Roman" w:hAnsi="Arial" w:cs="Arial"/>
+          <w:color w:val="222222"/>
+          <w:sz w:val="19"/>
+          <w:szCs w:val="19"/>
+        </w:rPr>
+        <w:t xml:space="preserve"> p-value = </w:t>
+      </w:r>
+      <w:r>
+        <w:rPr>
+          <w:rFonts w:ascii="Arial" w:eastAsia="Times New Roman" w:hAnsi="Arial" w:cs="Arial"/>
+          <w:color w:val="222222"/>
+          <w:sz w:val="19"/>
+          <w:szCs w:val="19"/>
+        </w:rPr>
+        <w:t>0.007</w:t>
+      </w:r>
+      <w:r>
+        <w:rPr>
+          <w:rFonts w:ascii="Arial" w:eastAsia="Times New Roman" w:hAnsi="Arial" w:cs="Arial"/>
+          <w:color w:val="222222"/>
+          <w:sz w:val="19"/>
+          <w:szCs w:val="19"/>
+        </w:rPr>
+        <w:t>)</w:t>
+      </w:r>
+      <w:r>
+        <w:rPr>
+          <w:rFonts w:ascii="Arial" w:eastAsia="Times New Roman" w:hAnsi="Arial" w:cs="Arial"/>
+          <w:color w:val="222222"/>
+          <w:sz w:val="19"/>
+          <w:szCs w:val="19"/>
+        </w:rPr>
+        <w:t xml:space="preserve">. </w:t>
+      </w:r>
+      <w:r>
+        <w:rPr>
+          <w:rFonts w:ascii="Arial" w:eastAsia="Times New Roman" w:hAnsi="Arial" w:cs="Arial"/>
+          <w:color w:val="222222"/>
+          <w:sz w:val="19"/>
+          <w:szCs w:val="19"/>
+        </w:rPr>
+        <w:t xml:space="preserve"> </w:t>
+      </w:r>
+      <w:r>
+        <w:rPr>
+          <w:rFonts w:ascii="Arial" w:eastAsia="Times New Roman" w:hAnsi="Arial" w:cs="Arial"/>
+          <w:color w:val="222222"/>
+          <w:sz w:val="19"/>
+          <w:szCs w:val="19"/>
+        </w:rPr>
+        <w:t xml:space="preserve">The effect of stress on the dependent variable was reduced due to the addition of sleep hygiene for both the skills engagement factor </w:t>
+      </w:r>
+      <w:r>
+        <w:rPr>
+          <w:rFonts w:ascii="Arial" w:hAnsi="Arial" w:cs="Arial"/>
+          <w:sz w:val="19"/>
+          <w:szCs w:val="19"/>
+        </w:rPr>
+        <w:t>(</w:t>
+      </w:r>
+      <w:r>
+        <w:rPr>
+          <w:rFonts w:ascii="Arial" w:hAnsi="Arial" w:cs="Arial"/>
+          <w:sz w:val="19"/>
+          <w:szCs w:val="19"/>
+        </w:rPr>
+        <w:t xml:space="preserve">from </w:t>
+      </w:r>
+      <w:r>
+        <w:rPr>
+          <w:rFonts w:ascii="Arial" w:hAnsi="Arial" w:cs="Arial"/>
+          <w:sz w:val="19"/>
+          <w:szCs w:val="19"/>
+        </w:rPr>
+        <w:sym w:font="Symbol" w:char="F062"/>
+      </w:r>
+      <w:r>
+        <w:rPr>
+          <w:rFonts w:ascii="Arial" w:hAnsi="Arial" w:cs="Arial"/>
+          <w:sz w:val="19"/>
+          <w:szCs w:val="19"/>
+        </w:rPr>
+        <w:t>=</w:t>
+      </w:r>
+      <w:r>
+        <w:rPr>
+          <w:rFonts w:ascii="Arial" w:hAnsi="Arial" w:cs="Arial"/>
+          <w:sz w:val="19"/>
+          <w:szCs w:val="19"/>
+        </w:rPr>
+        <w:t xml:space="preserve"> -0.053 to </w:t>
+      </w:r>
+      <w:r>
+        <w:rPr>
+          <w:rFonts w:ascii="Arial" w:hAnsi="Arial" w:cs="Arial"/>
+          <w:sz w:val="19"/>
+          <w:szCs w:val="19"/>
+        </w:rPr>
+        <w:sym w:font="Symbol" w:char="F062"/>
+      </w:r>
+      <w:r>
+        <w:rPr>
+          <w:rFonts w:ascii="Arial" w:hAnsi="Arial" w:cs="Arial"/>
+          <w:sz w:val="19"/>
+          <w:szCs w:val="19"/>
+        </w:rPr>
+        <w:t>=</w:t>
+      </w:r>
+      <w:r>
+        <w:rPr>
+          <w:rFonts w:ascii="Arial" w:hAnsi="Arial" w:cs="Arial"/>
+          <w:sz w:val="19"/>
+          <w:szCs w:val="19"/>
+        </w:rPr>
+        <w:t xml:space="preserve"> -0.028) </w:t>
+      </w:r>
+      <w:r>
+        <w:rPr>
+          <w:rFonts w:ascii="Arial" w:eastAsia="Times New Roman" w:hAnsi="Arial" w:cs="Arial"/>
+          <w:color w:val="222222"/>
+          <w:sz w:val="19"/>
+          <w:szCs w:val="19"/>
+        </w:rPr>
+        <w:t>and performance engagement factor</w:t>
+      </w:r>
+      <w:r>
+        <w:rPr>
+          <w:rFonts w:ascii="Arial" w:eastAsia="Times New Roman" w:hAnsi="Arial" w:cs="Arial"/>
+          <w:color w:val="222222"/>
+          <w:sz w:val="19"/>
+          <w:szCs w:val="19"/>
+        </w:rPr>
+        <w:t xml:space="preserve"> (</w:t>
+      </w:r>
+      <w:r>
+        <w:rPr>
+          <w:rFonts w:ascii="Arial" w:hAnsi="Arial" w:cs="Arial"/>
+          <w:sz w:val="19"/>
+          <w:szCs w:val="19"/>
+        </w:rPr>
+        <w:t xml:space="preserve">from </w:t>
+      </w:r>
+      <w:r>
+        <w:rPr>
+          <w:rFonts w:ascii="Arial" w:hAnsi="Arial" w:cs="Arial"/>
+          <w:sz w:val="19"/>
+          <w:szCs w:val="19"/>
+        </w:rPr>
+        <w:sym w:font="Symbol" w:char="F062"/>
+      </w:r>
+      <w:r>
+        <w:rPr>
+          <w:rFonts w:ascii="Arial" w:hAnsi="Arial" w:cs="Arial"/>
+          <w:sz w:val="19"/>
+          <w:szCs w:val="19"/>
+        </w:rPr>
+        <w:t>=</w:t>
+      </w:r>
+      <w:r>
+        <w:rPr>
+          <w:rFonts w:ascii="Arial" w:hAnsi="Arial" w:cs="Arial"/>
+          <w:sz w:val="19"/>
+          <w:szCs w:val="19"/>
+        </w:rPr>
+        <w:t xml:space="preserve"> -0.01</w:t>
+      </w:r>
+      <w:r>
+        <w:rPr>
+          <w:rFonts w:ascii="Arial" w:hAnsi="Arial" w:cs="Arial"/>
+          <w:sz w:val="19"/>
+          <w:szCs w:val="19"/>
+        </w:rPr>
+        <w:t xml:space="preserve">3 to </w:t>
+      </w:r>
+      <w:r>
+        <w:rPr>
+          <w:rFonts w:ascii="Arial" w:hAnsi="Arial" w:cs="Arial"/>
+          <w:sz w:val="19"/>
+          <w:szCs w:val="19"/>
+        </w:rPr>
+        <w:sym w:font="Symbol" w:char="F062"/>
+      </w:r>
+      <w:r>
+        <w:rPr>
+          <w:rFonts w:ascii="Arial" w:hAnsi="Arial" w:cs="Arial"/>
+          <w:sz w:val="19"/>
+          <w:szCs w:val="19"/>
+        </w:rPr>
+        <w:t>=</w:t>
+      </w:r>
+      <w:r>
+        <w:rPr>
+          <w:rFonts w:ascii="Arial" w:hAnsi="Arial" w:cs="Arial"/>
+          <w:sz w:val="19"/>
+          <w:szCs w:val="19"/>
+        </w:rPr>
+        <w:t xml:space="preserve"> -0.006</w:t>
+      </w:r>
+      <w:r>
+        <w:rPr>
+          <w:rFonts w:ascii="Arial" w:hAnsi="Arial" w:cs="Arial"/>
+          <w:sz w:val="19"/>
+          <w:szCs w:val="19"/>
+        </w:rPr>
+        <w:t>)</w:t>
+      </w:r>
+      <w:r>
+        <w:rPr>
+          <w:rFonts w:ascii="Arial" w:eastAsia="Times New Roman" w:hAnsi="Arial" w:cs="Arial"/>
+          <w:color w:val="222222"/>
+          <w:sz w:val="19"/>
+          <w:szCs w:val="19"/>
+        </w:rPr>
+        <w:t xml:space="preserve">.  Since an independent effect of stress on the dependent variable was only seen for the skills factor and not for the performance factor, </w:t>
+      </w:r>
+      <w:r>
+        <w:rPr>
+          <w:rFonts w:ascii="Arial" w:eastAsia="Times New Roman" w:hAnsi="Arial" w:cs="Arial"/>
+          <w:color w:val="222222"/>
+          <w:sz w:val="19"/>
+          <w:szCs w:val="19"/>
+        </w:rPr>
+        <w:t>it appears</w:t>
+      </w:r>
+      <w:r>
+        <w:rPr>
+          <w:rFonts w:ascii="Arial" w:eastAsia="Times New Roman" w:hAnsi="Arial" w:cs="Arial"/>
+          <w:color w:val="222222"/>
+          <w:sz w:val="19"/>
+          <w:szCs w:val="19"/>
+        </w:rPr>
+        <w:t xml:space="preserve"> that</w:t>
+      </w:r>
+      <w:r>
+        <w:rPr>
+          <w:rFonts w:ascii="Arial" w:eastAsia="Times New Roman" w:hAnsi="Arial" w:cs="Arial"/>
+          <w:color w:val="222222"/>
+          <w:sz w:val="19"/>
+          <w:szCs w:val="19"/>
+        </w:rPr>
+        <w:t xml:space="preserve"> a potential mediating effect of sleep hygiene</w:t>
+      </w:r>
+      <w:r>
+        <w:rPr>
+          <w:rFonts w:ascii="Arial" w:eastAsia="Times New Roman" w:hAnsi="Arial" w:cs="Arial"/>
+          <w:color w:val="222222"/>
+          <w:sz w:val="19"/>
+          <w:szCs w:val="19"/>
+        </w:rPr>
+        <w:t xml:space="preserve"> is only occurring for the skill</w:t>
+      </w:r>
+      <w:r>
+        <w:rPr>
+          <w:rFonts w:ascii="Arial" w:eastAsia="Times New Roman" w:hAnsi="Arial" w:cs="Arial"/>
+          <w:color w:val="222222"/>
+          <w:sz w:val="19"/>
+          <w:szCs w:val="19"/>
+        </w:rPr>
+        <w:t>s factor and not the other factors or total</w:t>
+      </w:r>
+      <w:r>
+        <w:rPr>
+          <w:rFonts w:ascii="Arial" w:eastAsia="Times New Roman" w:hAnsi="Arial" w:cs="Arial"/>
+          <w:color w:val="222222"/>
+          <w:sz w:val="19"/>
+          <w:szCs w:val="19"/>
+        </w:rPr>
+        <w:t xml:space="preserve"> AE</w:t>
+      </w:r>
+      <w:r>
+        <w:rPr>
+          <w:rFonts w:ascii="Arial" w:eastAsia="Times New Roman" w:hAnsi="Arial" w:cs="Arial"/>
+          <w:color w:val="222222"/>
+          <w:sz w:val="19"/>
+          <w:szCs w:val="19"/>
+        </w:rPr>
+        <w:t xml:space="preserve">. </w:t>
+      </w:r>
+      <w:r>
+        <w:rPr>
+          <w:rFonts w:ascii="Arial" w:eastAsia="Times New Roman" w:hAnsi="Arial" w:cs="Arial"/>
+          <w:color w:val="222222"/>
+          <w:sz w:val="19"/>
+          <w:szCs w:val="19"/>
+        </w:rPr>
+        <w:t>The addition of sleep</w:t>
+      </w:r>
+      <w:r>
+        <w:rPr>
+          <w:rFonts w:ascii="Arial" w:eastAsia="Times New Roman" w:hAnsi="Arial" w:cs="Arial"/>
+          <w:color w:val="222222"/>
+          <w:sz w:val="19"/>
+          <w:szCs w:val="19"/>
+        </w:rPr>
+        <w:t xml:space="preserve"> hygiene</w:t>
+      </w:r>
+      <w:r>
+        <w:rPr>
+          <w:rFonts w:ascii="Arial" w:eastAsia="Times New Roman" w:hAnsi="Arial" w:cs="Arial"/>
+          <w:color w:val="222222"/>
+          <w:sz w:val="19"/>
+          <w:szCs w:val="19"/>
+        </w:rPr>
+        <w:t xml:space="preserve"> in the</w:t>
+      </w:r>
+      <w:r>
+        <w:rPr>
+          <w:rFonts w:ascii="Arial" w:eastAsia="Times New Roman" w:hAnsi="Arial" w:cs="Arial"/>
+          <w:color w:val="222222"/>
+          <w:sz w:val="19"/>
+          <w:szCs w:val="19"/>
+        </w:rPr>
+        <w:t xml:space="preserve"> model resulted in what is referred to as the indirect effect via the mediator (</w:t>
+      </w:r>
+      <w:r>
+        <w:rPr>
+          <w:rFonts w:ascii="Arial" w:eastAsia="Times New Roman" w:hAnsi="Arial" w:cs="Arial"/>
+          <w:color w:val="222222"/>
+          <w:sz w:val="19"/>
+          <w:szCs w:val="19"/>
+        </w:rPr>
+        <w:sym w:font="Symbol" w:char="F062"/>
+      </w:r>
+      <w:r>
+        <w:rPr>
+          <w:rFonts w:ascii="Arial" w:eastAsia="Times New Roman" w:hAnsi="Arial" w:cs="Arial"/>
+          <w:color w:val="222222"/>
+          <w:sz w:val="19"/>
+          <w:szCs w:val="19"/>
+          <w:vertAlign w:val="subscript"/>
+        </w:rPr>
+        <w:t xml:space="preserve"> </w:t>
+      </w:r>
+      <w:r>
+        <w:rPr>
+          <w:rFonts w:ascii="Arial" w:eastAsia="Times New Roman" w:hAnsi="Arial" w:cs="Arial"/>
+          <w:color w:val="222222"/>
+          <w:sz w:val="19"/>
+          <w:szCs w:val="19"/>
+        </w:rPr>
+        <w:t xml:space="preserve">difference for stress = </w:t>
+      </w:r>
+      <w:r>
+        <w:rPr>
+          <w:rFonts w:ascii="Arial" w:eastAsia="Times New Roman" w:hAnsi="Arial" w:cs="Arial"/>
+          <w:color w:val="222222"/>
+          <w:sz w:val="19"/>
+          <w:szCs w:val="19"/>
+        </w:rPr>
+        <w:t>-0.025</w:t>
+      </w:r>
+      <w:r>
+        <w:rPr>
+          <w:rFonts w:ascii="Arial" w:eastAsia="Times New Roman" w:hAnsi="Arial" w:cs="Arial"/>
+          <w:color w:val="222222"/>
+          <w:sz w:val="19"/>
+          <w:szCs w:val="19"/>
+        </w:rPr>
+        <w:t>)</w:t>
+      </w:r>
+      <w:bookmarkStart w:id="0" w:name="_GoBack"/>
+      <w:bookmarkEnd w:id="0"/>
+      <w:r>
+        <w:rPr>
+          <w:rFonts w:ascii="Arial" w:eastAsia="Times New Roman" w:hAnsi="Arial" w:cs="Arial"/>
+          <w:color w:val="222222"/>
+          <w:sz w:val="19"/>
+          <w:szCs w:val="19"/>
+        </w:rPr>
+        <w:t>.</w:t>
+      </w:r>
     </w:p>
     <w:p>
       <w:pPr>
@@ -10704,6 +11826,7 @@
                 <w:sz w:val="19"/>
                 <w:szCs w:val="19"/>
               </w:rPr>
+              <w:lastRenderedPageBreak/>
               <w:t>Participation/interaction (Y)</w:t>
             </w:r>
           </w:p>
@@ -17876,6 +18999,7 @@
                 <w:sz w:val="19"/>
                 <w:szCs w:val="19"/>
               </w:rPr>
+              <w:lastRenderedPageBreak/>
               <w:t>Ethnicity</w:t>
             </w:r>
           </w:p>
@@ -23324,7 +24448,6 @@
                 <w:sz w:val="19"/>
                 <w:szCs w:val="19"/>
               </w:rPr>
-              <w:lastRenderedPageBreak/>
               <w:t>Taking good notes in class</w:t>
             </w:r>
           </w:p>
@@ -27638,6 +28761,7 @@
                 <w:sz w:val="19"/>
                 <w:szCs w:val="19"/>
               </w:rPr>
+              <w:lastRenderedPageBreak/>
               <w:t>Helping fellow students</w:t>
             </w:r>
           </w:p>
@@ -29732,8 +30856,6 @@
         </w:rPr>
         <w:t>Predictive Model using Random Forest Analyses and Nested Model Comparisons</w:t>
       </w:r>
-      <w:bookmarkStart w:id="0" w:name="_GoBack"/>
-      <w:bookmarkEnd w:id="0"/>
     </w:p>
     <w:p/>
     <w:p>
@@ -29771,20 +30893,25 @@
         <w:t xml:space="preserve">, the demographic variables showed </w:t>
       </w:r>
       <w:r>
-        <w:t xml:space="preserve">the least </w:t>
-      </w:r>
-      <w:r>
-        <w:lastRenderedPageBreak/>
-        <w:t>importance, with ethnicity and class variably</w:t>
+        <w:t>the least importance, with ethnicity and class variably</w:t>
       </w:r>
       <w:r>
         <w:t xml:space="preserve"> showing the most among demographic variables</w:t>
       </w:r>
       <w:r>
-        <w:t xml:space="preserve">.  Consequently, the variables used in a final multiple regression model to predict AE </w:t>
+        <w:t>.  T</w:t>
       </w:r>
       <w:r>
-        <w:t>were determine</w:t>
+        <w:t xml:space="preserve">he variables used in a final multiple regression model to predict AE </w:t>
+      </w:r>
+      <w:r>
+        <w:t xml:space="preserve">were </w:t>
+      </w:r>
+      <w:r>
+        <w:t xml:space="preserve">subsequently </w:t>
+      </w:r>
+      <w:r>
+        <w:t>determine</w:t>
       </w:r>
       <w:r>
         <w:t>d through a nested model, forward selection process</w:t>
@@ -29793,7 +30920,22 @@
         <w:t xml:space="preserve">. </w:t>
       </w:r>
       <w:r>
-        <w:t xml:space="preserve"> Least squared was utilized to whether added variables improved the predictive ability of the model.  If the addition of a variable resulted in no significance to the p-value in the comparison that variable and all subsequent variables were left out of the final model.  For total AE the best fit model included only </w:t>
+        <w:t xml:space="preserve"> Nested model likelihood ratios were</w:t>
+      </w:r>
+      <w:r>
+        <w:t xml:space="preserve"> utilized to </w:t>
+      </w:r>
+      <w:r>
+        <w:t xml:space="preserve">determine </w:t>
+      </w:r>
+      <w:r>
+        <w:t>whether added variables improved the predictive ability of the model.  If the addition of a variable resulted in no significance to the p-value in the comparison</w:t>
+      </w:r>
+      <w:r>
+        <w:t>,</w:t>
+      </w:r>
+      <w:r>
+        <w:t xml:space="preserve"> that variable and all subsequent variables were left out of the final model.  For total AE the best fit model included only </w:t>
       </w:r>
       <w:r>
         <w:t>sleep hygiene (</w:t>
@@ -29808,25 +30950,7 @@
         <w:t xml:space="preserve"> (s</w:t>
       </w:r>
       <w:r>
-        <w:t xml:space="preserve">tress: </w:t>
-      </w:r>
-      <w:r>
-        <w:rPr>
-          <w:color w:val="FF0000"/>
-        </w:rPr>
-        <w:sym w:font="Symbol" w:char="F062"/>
-      </w:r>
-      <w:r>
-        <w:rPr>
-          <w:color w:val="FF0000"/>
-        </w:rPr>
-        <w:t>=0.045, p-value=0.299</w:t>
-      </w:r>
-      <w:r>
-        <w:rPr>
-          <w:color w:val="FF0000"/>
-        </w:rPr>
-        <w:t xml:space="preserve"> , should I include this? Probably no</w:t>
+        <w:t>tress</w:t>
       </w:r>
       <w:r>
         <w:t xml:space="preserve">) was not </w:t>
@@ -29880,7 +31004,13 @@
         <w:sym w:font="Symbol" w:char="F062"/>
       </w:r>
       <w:r>
-        <w:t xml:space="preserve">=-0.028 and lost significance, while the estimate for sleep was significant at </w:t>
+        <w:t>=-0.028 and lost significance, while the estimate for sleep</w:t>
+      </w:r>
+      <w:r>
+        <w:t xml:space="preserve"> hygiene</w:t>
+      </w:r>
+      <w:r>
+        <w:t xml:space="preserve"> was significant at </w:t>
       </w:r>
       <w:r>
         <w:sym w:font="Symbol" w:char="F062"/>
@@ -29913,7 +31043,13 @@
         <w:t xml:space="preserve"> </w:t>
       </w:r>
       <w:r>
-        <w:t>of AE there was only on variable fit to the final model, with stress (</w:t>
+        <w:t>of AE there was only on</w:t>
+      </w:r>
+      <w:r>
+        <w:t>e</w:t>
+      </w:r>
+      <w:r>
+        <w:t xml:space="preserve"> variable fit to the final model, with stress (</w:t>
       </w:r>
       <w:r>
         <w:sym w:font="Symbol" w:char="F062"/>
@@ -29940,7 +31076,11 @@
         <w:t>.</w:t>
       </w:r>
       <w:r>
-        <w:t xml:space="preserve">  Adding sleep hygiene in the emotional model and exercise in the part/int model did not significantly improve fit (explanation of variance).  </w:t>
+        <w:t xml:space="preserve">  </w:t>
+      </w:r>
+      <w:r>
+        <w:lastRenderedPageBreak/>
+        <w:t xml:space="preserve">Adding sleep hygiene in the emotional model and exercise in the part/int model did not significantly improve fit (explanation of variance).  </w:t>
       </w:r>
     </w:p>
     <w:p/>
@@ -30042,6 +31182,9 @@
         <w:t>, while the estimate for sleep was significant</w:t>
       </w:r>
       <w:r>
+        <w:t xml:space="preserve"> when added</w:t>
+      </w:r>
+      <w:r>
         <w:t>.</w:t>
       </w:r>
     </w:p>
@@ -30053,7 +31196,6 @@
     <w:p/>
     <w:p>
       <w:r>
-        <w:lastRenderedPageBreak/>
         <w:t>In order to determine the variables that would explain the most variance in AE, a Random Forest approach was utilized.  Results of the Random Forest analysis can be found in</w:t>
       </w:r>
       <w:r>

</xml_diff>

<commit_message>
working on Conclusions/Disscusion section of dissertation draft
</commit_message>
<xml_diff>
--- a/Dissertation Results Section.docx
+++ b/Dissertation Results Section.docx
@@ -28,7 +28,15 @@
         <w:t xml:space="preserve">Need to change data and/or descriptions in methods to match the coding </w:t>
       </w:r>
       <w:r>
-        <w:t>of the data set.  For instance need to change coding for stress so it indicates 0 for no incidence of the stressor and 1 if it occurs.</w:t>
+        <w:t xml:space="preserve">of the data set.  For </w:t>
+      </w:r>
+      <w:proofErr w:type="gramStart"/>
+      <w:r>
+        <w:t>instance</w:t>
+      </w:r>
+      <w:proofErr w:type="gramEnd"/>
+      <w:r>
+        <w:t xml:space="preserve"> need to change coding for stress so it indicates 0 for no incidence of the stressor and 1 if it occurs.</w:t>
       </w:r>
       <w:r>
         <w:t xml:space="preserve"> -done</w:t>
@@ -2663,6 +2671,7 @@
                 <w:szCs w:val="19"/>
               </w:rPr>
             </w:pPr>
+            <w:proofErr w:type="spellStart"/>
             <w:r>
               <w:rPr>
                 <w:rFonts w:ascii="Arial" w:eastAsia="Times New Roman" w:hAnsi="Arial" w:cs="Arial"/>
@@ -2672,6 +2681,7 @@
               </w:rPr>
               <w:t>Emot</w:t>
             </w:r>
+            <w:proofErr w:type="spellEnd"/>
           </w:p>
         </w:tc>
         <w:tc>
@@ -2710,8 +2720,20 @@
                 <w:sz w:val="19"/>
                 <w:szCs w:val="19"/>
               </w:rPr>
-              <w:t>Part/int</w:t>
-            </w:r>
+              <w:t>Part/</w:t>
+            </w:r>
+            <w:proofErr w:type="spellStart"/>
+            <w:r>
+              <w:rPr>
+                <w:rFonts w:ascii="Arial" w:eastAsia="Times New Roman" w:hAnsi="Arial" w:cs="Arial"/>
+                <w:iCs/>
+                <w:color w:val="222222"/>
+                <w:sz w:val="19"/>
+                <w:szCs w:val="19"/>
+              </w:rPr>
+              <w:t>int</w:t>
+            </w:r>
+            <w:proofErr w:type="spellEnd"/>
           </w:p>
         </w:tc>
         <w:tc>
@@ -6071,14 +6093,25 @@
               </w:rPr>
               <w:t>p&lt;.0001</w:t>
             </w:r>
-            <w:r>
-              <w:rPr>
-                <w:rFonts w:ascii="Arial" w:eastAsia="Times New Roman" w:hAnsi="Arial" w:cs="Arial"/>
-                <w:color w:val="222222"/>
-                <w:sz w:val="19"/>
-                <w:szCs w:val="19"/>
-              </w:rPr>
-              <w:t>; ! should I report p&lt;.05?</w:t>
+            <w:proofErr w:type="gramStart"/>
+            <w:r>
+              <w:rPr>
+                <w:rFonts w:ascii="Arial" w:eastAsia="Times New Roman" w:hAnsi="Arial" w:cs="Arial"/>
+                <w:color w:val="222222"/>
+                <w:sz w:val="19"/>
+                <w:szCs w:val="19"/>
+              </w:rPr>
+              <w:t>; !</w:t>
+            </w:r>
+            <w:proofErr w:type="gramEnd"/>
+            <w:r>
+              <w:rPr>
+                <w:rFonts w:ascii="Arial" w:eastAsia="Times New Roman" w:hAnsi="Arial" w:cs="Arial"/>
+                <w:color w:val="222222"/>
+                <w:sz w:val="19"/>
+                <w:szCs w:val="19"/>
+              </w:rPr>
+              <w:t xml:space="preserve"> should I report p&lt;.05?</w:t>
             </w:r>
             <w:r>
               <w:rPr>
@@ -6792,6 +6825,7 @@
               </w:rPr>
               <w:t xml:space="preserve"> </w:t>
             </w:r>
+            <w:proofErr w:type="gramStart"/>
             <w:r>
               <w:rPr>
                 <w:rFonts w:ascii="Arial" w:eastAsia="Times New Roman" w:hAnsi="Arial" w:cs="Arial"/>
@@ -6808,7 +6842,17 @@
                 <w:sz w:val="19"/>
                 <w:szCs w:val="19"/>
               </w:rPr>
-              <w:t xml:space="preserve"> + </w:t>
+              <w:t xml:space="preserve"> +</w:t>
+            </w:r>
+            <w:proofErr w:type="gramEnd"/>
+            <w:r>
+              <w:rPr>
+                <w:rFonts w:ascii="Arial" w:eastAsia="Times New Roman" w:hAnsi="Arial" w:cs="Arial"/>
+                <w:color w:val="222222"/>
+                <w:sz w:val="19"/>
+                <w:szCs w:val="19"/>
+              </w:rPr>
+              <w:t xml:space="preserve"> </w:t>
             </w:r>
             <w:r>
               <w:rPr>
@@ -9240,7 +9284,27 @@
                 <w:sz w:val="19"/>
                 <w:szCs w:val="19"/>
               </w:rPr>
-              <w:t>*p&lt;.01; **p&lt;.001; ***p&lt;.0001; ! should I report p&lt;.05? – no do Bonferroni adjustment and only use .01 and below</w:t>
+              <w:t>*p&lt;.01; **p&lt;.001; ***p&lt;.0001</w:t>
+            </w:r>
+            <w:proofErr w:type="gramStart"/>
+            <w:r>
+              <w:rPr>
+                <w:rFonts w:ascii="Arial" w:eastAsia="Times New Roman" w:hAnsi="Arial" w:cs="Arial"/>
+                <w:color w:val="222222"/>
+                <w:sz w:val="19"/>
+                <w:szCs w:val="19"/>
+              </w:rPr>
+              <w:t>; !</w:t>
+            </w:r>
+            <w:proofErr w:type="gramEnd"/>
+            <w:r>
+              <w:rPr>
+                <w:rFonts w:ascii="Arial" w:eastAsia="Times New Roman" w:hAnsi="Arial" w:cs="Arial"/>
+                <w:color w:val="222222"/>
+                <w:sz w:val="19"/>
+                <w:szCs w:val="19"/>
+              </w:rPr>
+              <w:t xml:space="preserve"> should I report p&lt;.05? – no do Bonferroni adjustment and only use .01 and below</w:t>
             </w:r>
           </w:p>
         </w:tc>
@@ -10162,6 +10226,7 @@
                 <w:szCs w:val="19"/>
               </w:rPr>
             </w:pPr>
+            <w:proofErr w:type="spellStart"/>
             <w:r>
               <w:rPr>
                 <w:rFonts w:ascii="Arial" w:eastAsia="Times New Roman" w:hAnsi="Arial" w:cs="Arial"/>
@@ -10171,7 +10236,19 @@
                 <w:sz w:val="19"/>
                 <w:szCs w:val="19"/>
               </w:rPr>
-              <w:t>Moderational analyses for effect of exercise as moderator in relationship between stress and AE/factors.</w:t>
+              <w:t>Moderational</w:t>
+            </w:r>
+            <w:proofErr w:type="spellEnd"/>
+            <w:r>
+              <w:rPr>
+                <w:rFonts w:ascii="Arial" w:eastAsia="Times New Roman" w:hAnsi="Arial" w:cs="Arial"/>
+                <w:i/>
+                <w:iCs/>
+                <w:color w:val="222222"/>
+                <w:sz w:val="19"/>
+                <w:szCs w:val="19"/>
+              </w:rPr>
+              <w:t xml:space="preserve"> analyses for effect of exercise as moderator in relationship between stress and AE/factors.</w:t>
             </w:r>
           </w:p>
           <w:p>
@@ -12371,7 +12448,27 @@
                 <w:sz w:val="19"/>
                 <w:szCs w:val="19"/>
               </w:rPr>
-              <w:t xml:space="preserve"> *p&lt;.01; **p&lt;.001; ***p&lt;.0001; ! should I report p&lt;.05? – no do Bonferroni adjustment and only use .01 and below</w:t>
+              <w:t xml:space="preserve"> *p&lt;.01; **p&lt;.001; ***p&lt;.0001</w:t>
+            </w:r>
+            <w:proofErr w:type="gramStart"/>
+            <w:r>
+              <w:rPr>
+                <w:rFonts w:ascii="Arial" w:eastAsia="Times New Roman" w:hAnsi="Arial" w:cs="Arial"/>
+                <w:color w:val="222222"/>
+                <w:sz w:val="19"/>
+                <w:szCs w:val="19"/>
+              </w:rPr>
+              <w:t>; !</w:t>
+            </w:r>
+            <w:proofErr w:type="gramEnd"/>
+            <w:r>
+              <w:rPr>
+                <w:rFonts w:ascii="Arial" w:eastAsia="Times New Roman" w:hAnsi="Arial" w:cs="Arial"/>
+                <w:color w:val="222222"/>
+                <w:sz w:val="19"/>
+                <w:szCs w:val="19"/>
+              </w:rPr>
+              <w:t xml:space="preserve"> should I report p&lt;.05? – no do Bonferroni adjustment and only use .01 and below</w:t>
             </w:r>
             <w:r>
               <w:rPr>
@@ -12716,7 +12813,39 @@
           <w:rFonts w:ascii="Times New Roman" w:eastAsia="Times New Roman" w:hAnsi="Times New Roman" w:cs="Times New Roman" w:hint="cs"/>
           <w:color w:val="222222"/>
         </w:rPr>
-        <w:t>The interaction is showing a negative relationship on part/int, depressing part/int when both variables are either high or low</w:t>
+        <w:t>The interaction is showing a negative relationship on part/</w:t>
+      </w:r>
+      <w:proofErr w:type="spellStart"/>
+      <w:r>
+        <w:rPr>
+          <w:rFonts w:ascii="Times New Roman" w:eastAsia="Times New Roman" w:hAnsi="Times New Roman" w:cs="Times New Roman" w:hint="cs"/>
+          <w:color w:val="222222"/>
+        </w:rPr>
+        <w:t>int</w:t>
+      </w:r>
+      <w:proofErr w:type="spellEnd"/>
+      <w:r>
+        <w:rPr>
+          <w:rFonts w:ascii="Times New Roman" w:eastAsia="Times New Roman" w:hAnsi="Times New Roman" w:cs="Times New Roman" w:hint="cs"/>
+          <w:color w:val="222222"/>
+        </w:rPr>
+        <w:t>, depressing part/</w:t>
+      </w:r>
+      <w:proofErr w:type="spellStart"/>
+      <w:r>
+        <w:rPr>
+          <w:rFonts w:ascii="Times New Roman" w:eastAsia="Times New Roman" w:hAnsi="Times New Roman" w:cs="Times New Roman" w:hint="cs"/>
+          <w:color w:val="222222"/>
+        </w:rPr>
+        <w:t>int</w:t>
+      </w:r>
+      <w:proofErr w:type="spellEnd"/>
+      <w:r>
+        <w:rPr>
+          <w:rFonts w:ascii="Times New Roman" w:eastAsia="Times New Roman" w:hAnsi="Times New Roman" w:cs="Times New Roman" w:hint="cs"/>
+          <w:color w:val="222222"/>
+        </w:rPr>
+        <w:t xml:space="preserve"> when both variables are either high or low</w:t>
       </w:r>
       <w:r>
         <w:rPr>
@@ -12887,7 +13016,27 @@
           <w:sz w:val="19"/>
           <w:szCs w:val="19"/>
         </w:rPr>
-        <w:t>ing in lower part/int overall.)</w:t>
+        <w:t>ing in lower part/</w:t>
+      </w:r>
+      <w:proofErr w:type="spellStart"/>
+      <w:r>
+        <w:rPr>
+          <w:rFonts w:ascii="Arial" w:eastAsia="Times New Roman" w:hAnsi="Arial" w:cs="Arial"/>
+          <w:color w:val="222222"/>
+          <w:sz w:val="19"/>
+          <w:szCs w:val="19"/>
+        </w:rPr>
+        <w:t>int</w:t>
+      </w:r>
+      <w:proofErr w:type="spellEnd"/>
+      <w:r>
+        <w:rPr>
+          <w:rFonts w:ascii="Arial" w:eastAsia="Times New Roman" w:hAnsi="Arial" w:cs="Arial"/>
+          <w:color w:val="222222"/>
+          <w:sz w:val="19"/>
+          <w:szCs w:val="19"/>
+        </w:rPr>
+        <w:t xml:space="preserve"> overall.)</w:t>
       </w:r>
     </w:p>
     <w:p>
@@ -12938,8 +13087,9 @@
           <w:sz w:val="19"/>
           <w:szCs w:val="19"/>
         </w:rPr>
-        <w:t>h go up participation goes down, but also when stress is low and exercise is</w:t>
-      </w:r>
+        <w:t xml:space="preserve">h go up participation goes down, but also when stress is </w:t>
+      </w:r>
+      <w:proofErr w:type="gramStart"/>
       <w:r>
         <w:rPr>
           <w:rFonts w:ascii="Arial" w:eastAsia="Times New Roman" w:hAnsi="Arial" w:cs="Arial"/>
@@ -12947,7 +13097,46 @@
           <w:sz w:val="19"/>
           <w:szCs w:val="19"/>
         </w:rPr>
-        <w:t xml:space="preserve"> low participation is also low.  When stress is high (with exer low) it is showing high participation and when exercise is high</w:t>
+        <w:t>low</w:t>
+      </w:r>
+      <w:proofErr w:type="gramEnd"/>
+      <w:r>
+        <w:rPr>
+          <w:rFonts w:ascii="Arial" w:eastAsia="Times New Roman" w:hAnsi="Arial" w:cs="Arial"/>
+          <w:color w:val="222222"/>
+          <w:sz w:val="19"/>
+          <w:szCs w:val="19"/>
+        </w:rPr>
+        <w:t xml:space="preserve"> and exercise is</w:t>
+      </w:r>
+      <w:r>
+        <w:rPr>
+          <w:rFonts w:ascii="Arial" w:eastAsia="Times New Roman" w:hAnsi="Arial" w:cs="Arial"/>
+          <w:color w:val="222222"/>
+          <w:sz w:val="19"/>
+          <w:szCs w:val="19"/>
+        </w:rPr>
+        <w:t xml:space="preserve"> low participation is also low.  When stress is high (with </w:t>
+      </w:r>
+      <w:proofErr w:type="spellStart"/>
+      <w:r>
+        <w:rPr>
+          <w:rFonts w:ascii="Arial" w:eastAsia="Times New Roman" w:hAnsi="Arial" w:cs="Arial"/>
+          <w:color w:val="222222"/>
+          <w:sz w:val="19"/>
+          <w:szCs w:val="19"/>
+        </w:rPr>
+        <w:t>exer</w:t>
+      </w:r>
+      <w:proofErr w:type="spellEnd"/>
+      <w:r>
+        <w:rPr>
+          <w:rFonts w:ascii="Arial" w:eastAsia="Times New Roman" w:hAnsi="Arial" w:cs="Arial"/>
+          <w:color w:val="222222"/>
+          <w:sz w:val="19"/>
+          <w:szCs w:val="19"/>
+        </w:rPr>
+        <w:t xml:space="preserve"> low) it is showing high participation and when exercise is high</w:t>
       </w:r>
       <w:r>
         <w:rPr>
@@ -13200,8 +13389,19 @@
                 <w:color w:val="000000"/>
                 <w:sz w:val="22"/>
               </w:rPr>
-              <w:t>Academic Eng</w:t>
-            </w:r>
+              <w:t xml:space="preserve">Academic </w:t>
+            </w:r>
+            <w:proofErr w:type="spellStart"/>
+            <w:r>
+              <w:rPr>
+                <w:rFonts w:ascii="Times New Roman" w:hAnsi="Times New Roman" w:cs="Times New Roman"/>
+                <w:b/>
+                <w:color w:val="000000"/>
+                <w:sz w:val="22"/>
+              </w:rPr>
+              <w:t>Eng</w:t>
+            </w:r>
+            <w:proofErr w:type="spellEnd"/>
           </w:p>
         </w:tc>
         <w:tc>
@@ -13442,6 +13642,7 @@
             <w:vAlign w:val="center"/>
           </w:tcPr>
           <w:p>
+            <w:proofErr w:type="spellStart"/>
             <w:r>
               <w:rPr>
                 <w:rFonts w:ascii="Times New Roman" w:hAnsi="Times New Roman" w:cs="Times New Roman"/>
@@ -13451,6 +13652,7 @@
               </w:rPr>
               <w:t>Stdev</w:t>
             </w:r>
+            <w:proofErr w:type="spellEnd"/>
           </w:p>
         </w:tc>
         <w:tc>
@@ -13502,6 +13704,7 @@
             <w:vAlign w:val="center"/>
           </w:tcPr>
           <w:p>
+            <w:proofErr w:type="spellStart"/>
             <w:r>
               <w:rPr>
                 <w:rFonts w:ascii="Times New Roman" w:hAnsi="Times New Roman" w:cs="Times New Roman"/>
@@ -13511,6 +13714,7 @@
               </w:rPr>
               <w:t>Stdev</w:t>
             </w:r>
+            <w:proofErr w:type="spellEnd"/>
           </w:p>
         </w:tc>
         <w:tc>
@@ -13562,6 +13766,7 @@
             <w:vAlign w:val="center"/>
           </w:tcPr>
           <w:p>
+            <w:proofErr w:type="spellStart"/>
             <w:r>
               <w:rPr>
                 <w:rFonts w:ascii="Times New Roman" w:hAnsi="Times New Roman" w:cs="Times New Roman"/>
@@ -13571,6 +13776,7 @@
               </w:rPr>
               <w:t>Stdev</w:t>
             </w:r>
+            <w:proofErr w:type="spellEnd"/>
           </w:p>
         </w:tc>
         <w:tc>
@@ -13622,6 +13828,7 @@
             <w:vAlign w:val="center"/>
           </w:tcPr>
           <w:p>
+            <w:proofErr w:type="spellStart"/>
             <w:r>
               <w:rPr>
                 <w:rFonts w:ascii="Times New Roman" w:hAnsi="Times New Roman" w:cs="Times New Roman"/>
@@ -13631,6 +13838,7 @@
               </w:rPr>
               <w:t>Stdev</w:t>
             </w:r>
+            <w:proofErr w:type="spellEnd"/>
           </w:p>
         </w:tc>
         <w:tc>
@@ -13682,6 +13890,7 @@
             <w:vAlign w:val="center"/>
           </w:tcPr>
           <w:p>
+            <w:proofErr w:type="spellStart"/>
             <w:r>
               <w:rPr>
                 <w:rFonts w:ascii="Times New Roman" w:hAnsi="Times New Roman" w:cs="Times New Roman"/>
@@ -13691,6 +13900,7 @@
               </w:rPr>
               <w:t>Stdev</w:t>
             </w:r>
+            <w:proofErr w:type="spellEnd"/>
           </w:p>
         </w:tc>
       </w:tr>
@@ -20023,7 +20233,27 @@
                 <w:sz w:val="19"/>
                 <w:szCs w:val="19"/>
               </w:rPr>
-              <w:t>Emotional Engagement (Emot)</w:t>
+              <w:t>Emotional Engagement (</w:t>
+            </w:r>
+            <w:proofErr w:type="spellStart"/>
+            <w:r>
+              <w:rPr>
+                <w:rFonts w:ascii="Arial" w:eastAsia="Times New Roman" w:hAnsi="Arial" w:cs="Arial"/>
+                <w:color w:val="222222"/>
+                <w:sz w:val="19"/>
+                <w:szCs w:val="19"/>
+              </w:rPr>
+              <w:t>Emot</w:t>
+            </w:r>
+            <w:proofErr w:type="spellEnd"/>
+            <w:r>
+              <w:rPr>
+                <w:rFonts w:ascii="Arial" w:eastAsia="Times New Roman" w:hAnsi="Arial" w:cs="Arial"/>
+                <w:color w:val="222222"/>
+                <w:sz w:val="19"/>
+                <w:szCs w:val="19"/>
+              </w:rPr>
+              <w:t>)</w:t>
             </w:r>
           </w:p>
         </w:tc>
@@ -20171,8 +20401,19 @@
                 <w:sz w:val="19"/>
                 <w:szCs w:val="19"/>
               </w:rPr>
-              <w:t>Model: Emot</w:t>
-            </w:r>
+              <w:t xml:space="preserve">Model: </w:t>
+            </w:r>
+            <w:proofErr w:type="spellStart"/>
+            <w:r>
+              <w:rPr>
+                <w:rFonts w:ascii="Arial" w:eastAsia="Times New Roman" w:hAnsi="Arial" w:cs="Arial"/>
+                <w:color w:val="222222"/>
+                <w:sz w:val="19"/>
+                <w:szCs w:val="19"/>
+              </w:rPr>
+              <w:t>Emot</w:t>
+            </w:r>
+            <w:proofErr w:type="spellEnd"/>
             <w:r>
               <w:rPr>
                 <w:rFonts w:ascii="Arial" w:eastAsia="Times New Roman" w:hAnsi="Arial" w:cs="Arial"/>
@@ -21375,7 +21616,27 @@
                 <w:sz w:val="19"/>
                 <w:szCs w:val="19"/>
               </w:rPr>
-              <w:t>*p&lt;.01; **p&lt;.001; ***p&lt;.0001; ! should I report p&lt;.05? – no do Bonferroni adjustment and only use .01 and below</w:t>
+              <w:t>*p&lt;.01; **p&lt;.001; ***p&lt;.0001</w:t>
+            </w:r>
+            <w:proofErr w:type="gramStart"/>
+            <w:r>
+              <w:rPr>
+                <w:rFonts w:ascii="Arial" w:eastAsia="Times New Roman" w:hAnsi="Arial" w:cs="Arial"/>
+                <w:color w:val="222222"/>
+                <w:sz w:val="19"/>
+                <w:szCs w:val="19"/>
+              </w:rPr>
+              <w:t>; !</w:t>
+            </w:r>
+            <w:proofErr w:type="gramEnd"/>
+            <w:r>
+              <w:rPr>
+                <w:rFonts w:ascii="Arial" w:eastAsia="Times New Roman" w:hAnsi="Arial" w:cs="Arial"/>
+                <w:color w:val="222222"/>
+                <w:sz w:val="19"/>
+                <w:szCs w:val="19"/>
+              </w:rPr>
+              <w:t xml:space="preserve"> should I report p&lt;.05? – no do Bonferroni adjustment and only use .01 and below</w:t>
             </w:r>
           </w:p>
         </w:tc>
@@ -21477,35 +21738,53 @@
           <w:rFonts w:ascii="Times New Roman" w:eastAsia="Times New Roman" w:hAnsi="Times New Roman" w:cs="Times New Roman"/>
           <w:color w:val="222222"/>
         </w:rPr>
-        <w:t>A Confirmatory Factor Analysis (CFA) was completed to test the factor loadings as outlined in findings by Handelsman and colleagues (2005) in their development of the Student Course Engagement Questionnaire (SCEQ).  They found evidence for the initial validation of the measure and a breakdown into four factors: skills engagement, emotional engagement, participation/interaction engagement, and performance engagement.</w:t>
-      </w:r>
+        <w:t xml:space="preserve">A Confirmatory Factor Analysis (CFA) was completed to test the factor loadings as outlined in findings by </w:t>
+      </w:r>
+      <w:proofErr w:type="spellStart"/>
       <w:r>
         <w:rPr>
           <w:rFonts w:ascii="Times New Roman" w:eastAsia="Times New Roman" w:hAnsi="Times New Roman" w:cs="Times New Roman"/>
           <w:color w:val="222222"/>
         </w:rPr>
-        <w:t xml:space="preserve"> Results of the CFA employed here support</w:t>
-      </w:r>
+        <w:t>Handelsman</w:t>
+      </w:r>
+      <w:proofErr w:type="spellEnd"/>
       <w:r>
         <w:rPr>
           <w:rFonts w:ascii="Times New Roman" w:eastAsia="Times New Roman" w:hAnsi="Times New Roman" w:cs="Times New Roman"/>
           <w:color w:val="222222"/>
         </w:rPr>
-        <w:t xml:space="preserve"> the factors as </w:t>
+        <w:t xml:space="preserve"> and colleagues (2005) in their development of the Student Course Engagement Questionnaire (SCEQ).  They found evidence for the initial validation of the measure and a breakdown into four factors: skills engagement, emotional engagement, participation/interaction engagement, and performance engagement.</w:t>
       </w:r>
       <w:r>
         <w:rPr>
           <w:rFonts w:ascii="Times New Roman" w:eastAsia="Times New Roman" w:hAnsi="Times New Roman" w:cs="Times New Roman"/>
           <w:color w:val="222222"/>
         </w:rPr>
-        <w:t>presented in Handelsman et. al’s research</w:t>
+        <w:t xml:space="preserve"> Results of the CFA employed here</w:t>
       </w:r>
       <w:r>
         <w:rPr>
           <w:rFonts w:ascii="Times New Roman" w:eastAsia="Times New Roman" w:hAnsi="Times New Roman" w:cs="Times New Roman"/>
           <w:color w:val="222222"/>
         </w:rPr>
-        <w:t xml:space="preserve">.  The factor loadings </w:t>
+        <w:t xml:space="preserve"> show that </w:t>
+      </w:r>
+      <w:r>
+        <w:rPr>
+          <w:rFonts w:ascii="Times New Roman" w:eastAsia="Times New Roman" w:hAnsi="Times New Roman" w:cs="Times New Roman"/>
+          <w:color w:val="222222"/>
+        </w:rPr>
+        <w:t>the user model versus the baseline model have a Comparative Fit Index (CFI) = 0.826, a Tucker-Lewis Index (TLI) = 0.804, a Root Mean Square Error of Approximation = 0.090 (90% Confidence Interval 0.081-0.098), and a Standardized Root Mean Square Residual (SRMR) = 0.088, which demonstrate limited fit.</w:t>
+      </w:r>
+      <w:bookmarkStart w:id="0" w:name="_GoBack"/>
+      <w:bookmarkEnd w:id="0"/>
+      <w:r>
+        <w:rPr>
+          <w:rFonts w:ascii="Times New Roman" w:eastAsia="Times New Roman" w:hAnsi="Times New Roman" w:cs="Times New Roman"/>
+          <w:color w:val="222222"/>
+        </w:rPr>
+        <w:t xml:space="preserve">  The factor loadings </w:t>
       </w:r>
       <w:r>
         <w:rPr>
@@ -22297,7 +22576,27 @@
                 <w:sz w:val="19"/>
                 <w:szCs w:val="19"/>
               </w:rPr>
-              <w:t>(Part/int)</w:t>
+              <w:t>(Part/</w:t>
+            </w:r>
+            <w:proofErr w:type="spellStart"/>
+            <w:r>
+              <w:rPr>
+                <w:rFonts w:ascii="Arial" w:eastAsia="Times New Roman" w:hAnsi="Arial" w:cs="Arial"/>
+                <w:color w:val="222222"/>
+                <w:sz w:val="19"/>
+                <w:szCs w:val="19"/>
+              </w:rPr>
+              <w:t>int</w:t>
+            </w:r>
+            <w:proofErr w:type="spellEnd"/>
+            <w:r>
+              <w:rPr>
+                <w:rFonts w:ascii="Arial" w:eastAsia="Times New Roman" w:hAnsi="Arial" w:cs="Arial"/>
+                <w:color w:val="222222"/>
+                <w:sz w:val="19"/>
+                <w:szCs w:val="19"/>
+              </w:rPr>
+              <w:t>)</w:t>
             </w:r>
           </w:p>
           <w:p>
@@ -22495,6 +22794,7 @@
                 <w:szCs w:val="19"/>
               </w:rPr>
             </w:pPr>
+            <w:proofErr w:type="spellStart"/>
             <w:r>
               <w:rPr>
                 <w:rFonts w:ascii="Arial" w:eastAsia="Times New Roman" w:hAnsi="Arial" w:cs="Arial"/>
@@ -22517,6 +22817,7 @@
               </w:rPr>
               <w:t>rig</w:t>
             </w:r>
+            <w:proofErr w:type="spellEnd"/>
           </w:p>
         </w:tc>
         <w:tc>
@@ -22714,6 +23015,7 @@
                 <w:szCs w:val="19"/>
               </w:rPr>
             </w:pPr>
+            <w:proofErr w:type="spellStart"/>
             <w:r>
               <w:rPr>
                 <w:rFonts w:ascii="Arial" w:eastAsia="Times New Roman" w:hAnsi="Arial" w:cs="Arial"/>
@@ -22736,6 +23038,7 @@
               </w:rPr>
               <w:t>rig</w:t>
             </w:r>
+            <w:proofErr w:type="spellEnd"/>
           </w:p>
         </w:tc>
         <w:tc>
@@ -22824,6 +23127,7 @@
                 <w:szCs w:val="19"/>
               </w:rPr>
             </w:pPr>
+            <w:proofErr w:type="spellStart"/>
             <w:r>
               <w:rPr>
                 <w:rFonts w:ascii="Arial" w:eastAsia="Times New Roman" w:hAnsi="Arial" w:cs="Arial"/>
@@ -22846,6 +23150,7 @@
               </w:rPr>
               <w:t>rig</w:t>
             </w:r>
+            <w:proofErr w:type="spellEnd"/>
           </w:p>
         </w:tc>
         <w:tc>
@@ -23558,6 +23863,7 @@
                 <w:sz w:val="19"/>
                 <w:szCs w:val="19"/>
               </w:rPr>
+              <w:lastRenderedPageBreak/>
               <w:t>Doing all homework problems</w:t>
             </w:r>
           </w:p>
@@ -24131,7 +24437,6 @@
                 <w:sz w:val="19"/>
                 <w:szCs w:val="19"/>
               </w:rPr>
-              <w:lastRenderedPageBreak/>
               <w:t xml:space="preserve">Looking over class notes between classes to </w:t>
             </w:r>
           </w:p>
@@ -30607,6 +30912,7 @@
               </w:rPr>
               <w:t xml:space="preserve">Note. </w:t>
             </w:r>
+            <w:proofErr w:type="spellStart"/>
             <w:r>
               <w:rPr>
                 <w:rFonts w:ascii="Arial" w:eastAsia="Times New Roman" w:hAnsi="Arial" w:cs="Arial"/>
@@ -30629,6 +30935,7 @@
               </w:rPr>
               <w:t>rig</w:t>
             </w:r>
+            <w:proofErr w:type="spellEnd"/>
             <w:r>
               <w:rPr>
                 <w:rFonts w:ascii="Arial" w:eastAsia="Times New Roman" w:hAnsi="Arial" w:cs="Arial"/>
@@ -31152,6 +31459,7 @@
         <w:rPr>
           <w:rFonts w:ascii="Times New Roman" w:hAnsi="Times New Roman" w:cs="Times New Roman" w:hint="cs"/>
         </w:rPr>
+        <w:lastRenderedPageBreak/>
         <w:t xml:space="preserve">In order to determine the variables </w:t>
       </w:r>
       <w:r>
@@ -31194,14 +31502,7 @@
         <w:rPr>
           <w:rFonts w:ascii="Times New Roman" w:hAnsi="Times New Roman" w:cs="Times New Roman" w:hint="cs"/>
         </w:rPr>
-        <w:t xml:space="preserve"> for all potential </w:t>
-      </w:r>
-      <w:r>
-        <w:rPr>
-          <w:rFonts w:ascii="Times New Roman" w:hAnsi="Times New Roman" w:cs="Times New Roman" w:hint="cs"/>
-        </w:rPr>
-        <w:lastRenderedPageBreak/>
-        <w:t xml:space="preserve">predictor variables.  </w:t>
+        <w:t xml:space="preserve"> for all potential predictor variables.  </w:t>
       </w:r>
       <w:r>
         <w:rPr>
@@ -31971,8 +32272,6 @@
         </w:rPr>
         <w:t>6</w:t>
       </w:r>
-      <w:bookmarkStart w:id="0" w:name="_GoBack"/>
-      <w:bookmarkEnd w:id="0"/>
       <w:r>
         <w:rPr>
           <w:rFonts w:ascii="Times New Roman" w:hAnsi="Times New Roman" w:cs="Times New Roman" w:hint="cs"/>
@@ -31997,8 +32296,13 @@
         <w:t xml:space="preserve">, including variable importance measures for all potential predictor variables.  Generally, the demographic variables showed minimal explanation of variance, with age showing the largest, yet still an insignificant beta weight.  Consequently, the variables used in a final multiple regression model to predict AE are stress, sleep hygiene, and exercise.   </w:t>
       </w:r>
       <w:r>
-        <w:t>The variables included in the final model were stress, sleep hygiene, and exercise, and …..</w:t>
-      </w:r>
+        <w:t xml:space="preserve">The variables included in the final model were stress, sleep hygiene, and exercise, and </w:t>
+      </w:r>
+      <w:proofErr w:type="gramStart"/>
+      <w:r>
+        <w:t>…..</w:t>
+      </w:r>
+      <w:proofErr w:type="gramEnd"/>
     </w:p>
     <w:p/>
     <w:p>

</xml_diff>

<commit_message>
All chapters complete, just need to work on aspects of sleep section and tables
</commit_message>
<xml_diff>
--- a/Dissertation Results Section.docx
+++ b/Dissertation Results Section.docx
@@ -1,6 +1,6 @@
 
 <file path=word/document.xml><?xml version="1.0" encoding="utf-8"?>
-<w:document xmlns:wpc="http://schemas.microsoft.com/office/word/2010/wordprocessingCanvas" xmlns:cx="http://schemas.microsoft.com/office/drawing/2014/chartex" xmlns:cx1="http://schemas.microsoft.com/office/drawing/2015/9/8/chartex" xmlns:cx2="http://schemas.microsoft.com/office/drawing/2015/10/21/chartex" xmlns:cx3="http://schemas.microsoft.com/office/drawing/2016/5/9/chartex" xmlns:cx4="http://schemas.microsoft.com/office/drawing/2016/5/10/chartex" xmlns:cx5="http://schemas.microsoft.com/office/drawing/2016/5/11/chartex" xmlns:cx6="http://schemas.microsoft.com/office/drawing/2016/5/12/chartex" xmlns:cx7="http://schemas.microsoft.com/office/drawing/2016/5/13/chartex" xmlns:cx8="http://schemas.microsoft.com/office/drawing/2016/5/14/chartex" xmlns:mc="http://schemas.openxmlformats.org/markup-compatibility/2006" xmlns:aink="http://schemas.microsoft.com/office/drawing/2016/ink" xmlns:am3d="http://schemas.microsoft.com/office/drawing/2017/model3d" xmlns:o="urn:schemas-microsoft-com:office:office" xmlns:r="http://schemas.openxmlformats.org/officeDocument/2006/relationships" xmlns:m="http://schemas.openxmlformats.org/officeDocument/2006/math" xmlns:v="urn:schemas-microsoft-com:vml" xmlns:wp14="http://schemas.microsoft.com/office/word/2010/wordprocessingDrawing" xmlns:wp="http://schemas.openxmlformats.org/drawingml/2006/wordprocessingDrawing" xmlns:w10="urn:schemas-microsoft-com:office:word" xmlns:w="http://schemas.openxmlformats.org/wordprocessingml/2006/main" xmlns:w14="http://schemas.microsoft.com/office/word/2010/wordml" xmlns:w15="http://schemas.microsoft.com/office/word/2012/wordml" xmlns:w16cid="http://schemas.microsoft.com/office/word/2016/wordml/cid" xmlns:w16se="http://schemas.microsoft.com/office/word/2015/wordml/symex" xmlns:wpg="http://schemas.microsoft.com/office/word/2010/wordprocessingGroup" xmlns:wpi="http://schemas.microsoft.com/office/word/2010/wordprocessingInk" xmlns:wne="http://schemas.microsoft.com/office/word/2006/wordml" xmlns:wps="http://schemas.microsoft.com/office/word/2010/wordprocessingShape" mc:Ignorable="w14 w15 w16se w16cid wp14">
+<w:document xmlns:wpc="http://schemas.microsoft.com/office/word/2010/wordprocessingCanvas" xmlns:mc="http://schemas.openxmlformats.org/markup-compatibility/2006" xmlns:o="urn:schemas-microsoft-com:office:office" xmlns:r="http://schemas.openxmlformats.org/officeDocument/2006/relationships" xmlns:m="http://schemas.openxmlformats.org/officeDocument/2006/math" xmlns:v="urn:schemas-microsoft-com:vml" xmlns:wp14="http://schemas.microsoft.com/office/word/2010/wordprocessingDrawing" xmlns:wp="http://schemas.openxmlformats.org/drawingml/2006/wordprocessingDrawing" xmlns:w10="urn:schemas-microsoft-com:office:word" xmlns:w="http://schemas.openxmlformats.org/wordprocessingml/2006/main" xmlns:w14="http://schemas.microsoft.com/office/word/2010/wordml" xmlns:w15="http://schemas.microsoft.com/office/word/2012/wordml" xmlns:wpg="http://schemas.microsoft.com/office/word/2010/wordprocessingGroup" xmlns:wpi="http://schemas.microsoft.com/office/word/2010/wordprocessingInk" xmlns:wne="http://schemas.microsoft.com/office/word/2006/wordml" xmlns:wps="http://schemas.microsoft.com/office/word/2010/wordprocessingShape" mc:Ignorable="w14 w15 wp14">
   <w:body>
     <w:p>
       <w:r>
@@ -28,15 +28,7 @@
         <w:t xml:space="preserve">Need to change data and/or descriptions in methods to match the coding </w:t>
       </w:r>
       <w:r>
-        <w:t xml:space="preserve">of the data set.  For </w:t>
-      </w:r>
-      <w:proofErr w:type="gramStart"/>
-      <w:r>
-        <w:t>instance</w:t>
-      </w:r>
-      <w:proofErr w:type="gramEnd"/>
-      <w:r>
-        <w:t xml:space="preserve"> need to change coding for stress so it indicates 0 for no incidence of the stressor and 1 if it occurs.</w:t>
+        <w:t>of the data set.  For instance need to change coding for stress so it indicates 0 for no incidence of the stressor and 1 if it occurs.</w:t>
       </w:r>
       <w:r>
         <w:t xml:space="preserve"> -done</w:t>
@@ -100,7 +92,7 @@
     <w:p>
       <w:pPr>
         <w:rPr>
-          <w:rFonts w:ascii="Times New Roman" w:hAnsi="Times New Roman" w:cs="Times New Roman" w:hint="cs"/>
+          <w:rFonts w:ascii="Times New Roman" w:hAnsi="Times New Roman" w:cs="Times New Roman"/>
           <w:i/>
         </w:rPr>
       </w:pPr>
@@ -108,7 +100,7 @@
     <w:p>
       <w:pPr>
         <w:rPr>
-          <w:rFonts w:ascii="Times New Roman" w:hAnsi="Times New Roman" w:cs="Times New Roman" w:hint="cs"/>
+          <w:rFonts w:ascii="Times New Roman" w:hAnsi="Times New Roman" w:cs="Times New Roman"/>
         </w:rPr>
       </w:pPr>
       <w:r>
@@ -235,7 +227,7 @@
     <w:p>
       <w:pPr>
         <w:rPr>
-          <w:rFonts w:ascii="Times New Roman" w:hAnsi="Times New Roman" w:cs="Times New Roman" w:hint="cs"/>
+          <w:rFonts w:ascii="Times New Roman" w:hAnsi="Times New Roman" w:cs="Times New Roman"/>
         </w:rPr>
       </w:pPr>
     </w:p>
@@ -243,7 +235,7 @@
       <w:pPr>
         <w:shd w:val="clear" w:color="auto" w:fill="FFFFFF"/>
         <w:rPr>
-          <w:rFonts w:ascii="Times New Roman" w:eastAsia="Times New Roman" w:hAnsi="Times New Roman" w:cs="Times New Roman" w:hint="cs"/>
+          <w:rFonts w:ascii="Times New Roman" w:eastAsia="Times New Roman" w:hAnsi="Times New Roman" w:cs="Times New Roman"/>
           <w:color w:val="222222"/>
         </w:rPr>
       </w:pPr>
@@ -2671,7 +2663,6 @@
                 <w:szCs w:val="19"/>
               </w:rPr>
             </w:pPr>
-            <w:proofErr w:type="spellStart"/>
             <w:r>
               <w:rPr>
                 <w:rFonts w:ascii="Arial" w:eastAsia="Times New Roman" w:hAnsi="Arial" w:cs="Arial"/>
@@ -2681,7 +2672,6 @@
               </w:rPr>
               <w:t>Emot</w:t>
             </w:r>
-            <w:proofErr w:type="spellEnd"/>
           </w:p>
         </w:tc>
         <w:tc>
@@ -2720,20 +2710,8 @@
                 <w:sz w:val="19"/>
                 <w:szCs w:val="19"/>
               </w:rPr>
-              <w:t>Part/</w:t>
-            </w:r>
-            <w:proofErr w:type="spellStart"/>
-            <w:r>
-              <w:rPr>
-                <w:rFonts w:ascii="Arial" w:eastAsia="Times New Roman" w:hAnsi="Arial" w:cs="Arial"/>
-                <w:iCs/>
-                <w:color w:val="222222"/>
-                <w:sz w:val="19"/>
-                <w:szCs w:val="19"/>
-              </w:rPr>
-              <w:t>int</w:t>
-            </w:r>
-            <w:proofErr w:type="spellEnd"/>
+              <w:t>Part/int</w:t>
+            </w:r>
           </w:p>
         </w:tc>
         <w:tc>
@@ -6093,25 +6071,14 @@
               </w:rPr>
               <w:t>p&lt;.0001</w:t>
             </w:r>
-            <w:proofErr w:type="gramStart"/>
-            <w:r>
-              <w:rPr>
-                <w:rFonts w:ascii="Arial" w:eastAsia="Times New Roman" w:hAnsi="Arial" w:cs="Arial"/>
-                <w:color w:val="222222"/>
-                <w:sz w:val="19"/>
-                <w:szCs w:val="19"/>
-              </w:rPr>
-              <w:t>; !</w:t>
-            </w:r>
-            <w:proofErr w:type="gramEnd"/>
-            <w:r>
-              <w:rPr>
-                <w:rFonts w:ascii="Arial" w:eastAsia="Times New Roman" w:hAnsi="Arial" w:cs="Arial"/>
-                <w:color w:val="222222"/>
-                <w:sz w:val="19"/>
-                <w:szCs w:val="19"/>
-              </w:rPr>
-              <w:t xml:space="preserve"> should I report p&lt;.05?</w:t>
+            <w:r>
+              <w:rPr>
+                <w:rFonts w:ascii="Arial" w:eastAsia="Times New Roman" w:hAnsi="Arial" w:cs="Arial"/>
+                <w:color w:val="222222"/>
+                <w:sz w:val="19"/>
+                <w:szCs w:val="19"/>
+              </w:rPr>
+              <w:t>; ! should I report p&lt;.05?</w:t>
             </w:r>
             <w:r>
               <w:rPr>
@@ -6230,121 +6197,100 @@
       <w:pPr>
         <w:shd w:val="clear" w:color="auto" w:fill="FFFFFF"/>
         <w:rPr>
+          <w:rFonts w:ascii="Times New Roman" w:eastAsia="Times New Roman" w:hAnsi="Times New Roman" w:cs="Times New Roman"/>
+          <w:color w:val="222222"/>
+        </w:rPr>
+      </w:pPr>
+      <w:r>
+        <w:rPr>
           <w:rFonts w:ascii="Times New Roman" w:eastAsia="Times New Roman" w:hAnsi="Times New Roman" w:cs="Times New Roman" w:hint="cs"/>
           <w:color w:val="222222"/>
         </w:rPr>
-      </w:pPr>
+        <w:t>The correlations of all main effects with Academic Engagement (AE)/factors can be found in Tabl</w:t>
+      </w:r>
       <w:r>
         <w:rPr>
           <w:rFonts w:ascii="Times New Roman" w:eastAsia="Times New Roman" w:hAnsi="Times New Roman" w:cs="Times New Roman" w:hint="cs"/>
           <w:color w:val="222222"/>
         </w:rPr>
-        <w:t>The correlations of all main effects with Academic Engagement (AE)/factors can be found in Tabl</w:t>
+        <w:t xml:space="preserve">e </w:t>
+      </w:r>
+      <w:r>
+        <w:rPr>
+          <w:rFonts w:ascii="Times New Roman" w:eastAsia="Times New Roman" w:hAnsi="Times New Roman" w:cs="Times New Roman"/>
+          <w:color w:val="222222"/>
+        </w:rPr>
+        <w:t>2</w:t>
       </w:r>
       <w:r>
         <w:rPr>
           <w:rFonts w:ascii="Times New Roman" w:eastAsia="Times New Roman" w:hAnsi="Times New Roman" w:cs="Times New Roman" w:hint="cs"/>
           <w:color w:val="222222"/>
         </w:rPr>
-        <w:t xml:space="preserve">e </w:t>
-      </w:r>
-      <w:r>
-        <w:rPr>
-          <w:rFonts w:ascii="Times New Roman" w:eastAsia="Times New Roman" w:hAnsi="Times New Roman" w:cs="Times New Roman"/>
-          <w:color w:val="222222"/>
-        </w:rPr>
-        <w:t>2</w:t>
+        <w:t xml:space="preserve">.  </w:t>
       </w:r>
       <w:r>
         <w:rPr>
           <w:rFonts w:ascii="Times New Roman" w:eastAsia="Times New Roman" w:hAnsi="Times New Roman" w:cs="Times New Roman" w:hint="cs"/>
           <w:color w:val="222222"/>
         </w:rPr>
-        <w:t xml:space="preserve">.  </w:t>
+        <w:t xml:space="preserve">For total AE, sleep hygiene is the only significantly correlated independent variable (p&lt;.001). When looking at the </w:t>
       </w:r>
       <w:r>
         <w:rPr>
           <w:rFonts w:ascii="Times New Roman" w:eastAsia="Times New Roman" w:hAnsi="Times New Roman" w:cs="Times New Roman" w:hint="cs"/>
           <w:color w:val="222222"/>
         </w:rPr>
-        <w:t xml:space="preserve">For total AE, sleep hygiene is the only significantly correlated independent variable (p&lt;.001). When looking at the </w:t>
+        <w:t xml:space="preserve">individual </w:t>
       </w:r>
       <w:r>
         <w:rPr>
           <w:rFonts w:ascii="Times New Roman" w:eastAsia="Times New Roman" w:hAnsi="Times New Roman" w:cs="Times New Roman" w:hint="cs"/>
           <w:color w:val="222222"/>
         </w:rPr>
-        <w:t xml:space="preserve">individual </w:t>
+        <w:t xml:space="preserve">factors of </w:t>
       </w:r>
       <w:r>
         <w:rPr>
           <w:rFonts w:ascii="Times New Roman" w:eastAsia="Times New Roman" w:hAnsi="Times New Roman" w:cs="Times New Roman" w:hint="cs"/>
           <w:color w:val="222222"/>
         </w:rPr>
-        <w:t xml:space="preserve">factors of </w:t>
+        <w:t>AE</w:t>
       </w:r>
       <w:r>
         <w:rPr>
           <w:rFonts w:ascii="Times New Roman" w:eastAsia="Times New Roman" w:hAnsi="Times New Roman" w:cs="Times New Roman" w:hint="cs"/>
           <w:color w:val="222222"/>
         </w:rPr>
-        <w:t>AE</w:t>
+        <w:t xml:space="preserve">, results show a significant, negative relationship of stress with the skills engagement factor (p&lt;.01), and a highly significant </w:t>
       </w:r>
       <w:r>
         <w:rPr>
           <w:rFonts w:ascii="Times New Roman" w:eastAsia="Times New Roman" w:hAnsi="Times New Roman" w:cs="Times New Roman" w:hint="cs"/>
           <w:color w:val="222222"/>
         </w:rPr>
-        <w:t xml:space="preserve">, results show a significant, negative relationship of stress with the skills engagement factor (p&lt;.01), and a highly significant </w:t>
+        <w:t xml:space="preserve">positive </w:t>
       </w:r>
       <w:r>
         <w:rPr>
           <w:rFonts w:ascii="Times New Roman" w:eastAsia="Times New Roman" w:hAnsi="Times New Roman" w:cs="Times New Roman" w:hint="cs"/>
           <w:color w:val="222222"/>
         </w:rPr>
-        <w:t xml:space="preserve">positive </w:t>
+        <w:t xml:space="preserve">association between sleep hygiene and skills AE (p&lt;.0001). </w:t>
       </w:r>
       <w:r>
         <w:rPr>
           <w:rFonts w:ascii="Times New Roman" w:eastAsia="Times New Roman" w:hAnsi="Times New Roman" w:cs="Times New Roman" w:hint="cs"/>
           <w:color w:val="222222"/>
         </w:rPr>
-        <w:t xml:space="preserve">association between sleep hygiene and skills AE (p&lt;.0001). </w:t>
-      </w:r>
-      <w:r>
-        <w:rPr>
-          <w:rFonts w:ascii="Times New Roman" w:eastAsia="Times New Roman" w:hAnsi="Times New Roman" w:cs="Times New Roman" w:hint="cs"/>
-          <w:color w:val="222222"/>
-        </w:rPr>
-        <w:t>Sleep hygiene was also positively correlated with the performance AE factor</w:t>
-      </w:r>
-      <w:r>
-        <w:rPr>
-          <w:rFonts w:ascii="Times New Roman" w:eastAsia="Times New Roman" w:hAnsi="Times New Roman" w:cs="Times New Roman" w:hint="cs"/>
-          <w:color w:val="222222"/>
-        </w:rPr>
-        <w:t xml:space="preserve"> (p&lt;.01)</w:t>
-      </w:r>
-      <w:r>
-        <w:rPr>
-          <w:rFonts w:ascii="Times New Roman" w:eastAsia="Times New Roman" w:hAnsi="Times New Roman" w:cs="Times New Roman" w:hint="cs"/>
-          <w:color w:val="222222"/>
-        </w:rPr>
-        <w:t>.</w:t>
-      </w:r>
-      <w:r>
-        <w:rPr>
-          <w:rFonts w:ascii="Times New Roman" w:eastAsia="Times New Roman" w:hAnsi="Times New Roman" w:cs="Times New Roman" w:hint="cs"/>
-          <w:color w:val="222222"/>
-        </w:rPr>
-        <w:t xml:space="preserve"> No significant correlations were found for either the emotional factor or the participation/interaction factor when compared against the independent variables.  </w:t>
+        <w:t xml:space="preserve">Sleep hygiene was also positively correlated with the performance AE factor (p&lt;.01). No significant correlations were found for either the emotional factor or the participation/interaction factor when compared against the independent variables.  </w:t>
       </w:r>
     </w:p>
     <w:p>
       <w:pPr>
         <w:shd w:val="clear" w:color="auto" w:fill="FFFFFF"/>
         <w:rPr>
-          <w:rFonts w:ascii="Times New Roman" w:eastAsia="Times New Roman" w:hAnsi="Times New Roman" w:cs="Times New Roman" w:hint="cs"/>
+          <w:rFonts w:ascii="Times New Roman" w:eastAsia="Times New Roman" w:hAnsi="Times New Roman" w:cs="Times New Roman"/>
           <w:color w:val="222222"/>
         </w:rPr>
       </w:pPr>
@@ -6353,7 +6299,7 @@
       <w:pPr>
         <w:shd w:val="clear" w:color="auto" w:fill="FFFFFF"/>
         <w:rPr>
-          <w:rFonts w:ascii="Times New Roman" w:eastAsia="Times New Roman" w:hAnsi="Times New Roman" w:cs="Times New Roman" w:hint="cs"/>
+          <w:rFonts w:ascii="Times New Roman" w:eastAsia="Times New Roman" w:hAnsi="Times New Roman" w:cs="Times New Roman"/>
           <w:color w:val="222222"/>
         </w:rPr>
       </w:pPr>
@@ -6825,7 +6771,6 @@
               </w:rPr>
               <w:t xml:space="preserve"> </w:t>
             </w:r>
-            <w:proofErr w:type="gramStart"/>
             <w:r>
               <w:rPr>
                 <w:rFonts w:ascii="Arial" w:eastAsia="Times New Roman" w:hAnsi="Arial" w:cs="Arial"/>
@@ -6842,17 +6787,7 @@
                 <w:sz w:val="19"/>
                 <w:szCs w:val="19"/>
               </w:rPr>
-              <w:t xml:space="preserve"> +</w:t>
-            </w:r>
-            <w:proofErr w:type="gramEnd"/>
-            <w:r>
-              <w:rPr>
-                <w:rFonts w:ascii="Arial" w:eastAsia="Times New Roman" w:hAnsi="Arial" w:cs="Arial"/>
-                <w:color w:val="222222"/>
-                <w:sz w:val="19"/>
-                <w:szCs w:val="19"/>
-              </w:rPr>
-              <w:t xml:space="preserve"> </w:t>
+              <w:t xml:space="preserve"> + </w:t>
             </w:r>
             <w:r>
               <w:rPr>
@@ -9284,27 +9219,7 @@
                 <w:sz w:val="19"/>
                 <w:szCs w:val="19"/>
               </w:rPr>
-              <w:t>*p&lt;.01; **p&lt;.001; ***p&lt;.0001</w:t>
-            </w:r>
-            <w:proofErr w:type="gramStart"/>
-            <w:r>
-              <w:rPr>
-                <w:rFonts w:ascii="Arial" w:eastAsia="Times New Roman" w:hAnsi="Arial" w:cs="Arial"/>
-                <w:color w:val="222222"/>
-                <w:sz w:val="19"/>
-                <w:szCs w:val="19"/>
-              </w:rPr>
-              <w:t>; !</w:t>
-            </w:r>
-            <w:proofErr w:type="gramEnd"/>
-            <w:r>
-              <w:rPr>
-                <w:rFonts w:ascii="Arial" w:eastAsia="Times New Roman" w:hAnsi="Arial" w:cs="Arial"/>
-                <w:color w:val="222222"/>
-                <w:sz w:val="19"/>
-                <w:szCs w:val="19"/>
-              </w:rPr>
-              <w:t xml:space="preserve"> should I report p&lt;.05? – no do Bonferroni adjustment and only use .01 and below</w:t>
+              <w:t>*p&lt;.01; **p&lt;.001; ***p&lt;.0001; ! should I report p&lt;.05? – no do Bonferroni adjustment and only use .01 and below</w:t>
             </w:r>
           </w:p>
         </w:tc>
@@ -9347,7 +9262,7 @@
       <w:pPr>
         <w:shd w:val="clear" w:color="auto" w:fill="FFFFFF"/>
         <w:rPr>
-          <w:rFonts w:ascii="Times New Roman" w:eastAsia="Times New Roman" w:hAnsi="Times New Roman" w:cs="Times New Roman" w:hint="cs"/>
+          <w:rFonts w:ascii="Times New Roman" w:eastAsia="Times New Roman" w:hAnsi="Times New Roman" w:cs="Times New Roman"/>
           <w:i/>
           <w:color w:val="222222"/>
         </w:rPr>
@@ -9365,7 +9280,7 @@
       <w:pPr>
         <w:shd w:val="clear" w:color="auto" w:fill="FFFFFF"/>
         <w:rPr>
-          <w:rFonts w:ascii="Times New Roman" w:eastAsia="Times New Roman" w:hAnsi="Times New Roman" w:cs="Times New Roman" w:hint="cs"/>
+          <w:rFonts w:ascii="Times New Roman" w:eastAsia="Times New Roman" w:hAnsi="Times New Roman" w:cs="Times New Roman"/>
           <w:color w:val="222222"/>
         </w:rPr>
       </w:pPr>
@@ -9374,7 +9289,7 @@
       <w:pPr>
         <w:shd w:val="clear" w:color="auto" w:fill="FFFFFF"/>
         <w:rPr>
-          <w:rFonts w:ascii="Times New Roman" w:eastAsia="Times New Roman" w:hAnsi="Times New Roman" w:cs="Times New Roman" w:hint="cs"/>
+          <w:rFonts w:ascii="Times New Roman" w:eastAsia="Times New Roman" w:hAnsi="Times New Roman" w:cs="Times New Roman"/>
           <w:color w:val="222222"/>
         </w:rPr>
       </w:pPr>
@@ -9611,7 +9526,7 @@
       <w:pPr>
         <w:shd w:val="clear" w:color="auto" w:fill="FFFFFF"/>
         <w:rPr>
-          <w:rFonts w:ascii="Times New Roman" w:eastAsia="Times New Roman" w:hAnsi="Times New Roman" w:cs="Times New Roman" w:hint="cs"/>
+          <w:rFonts w:ascii="Times New Roman" w:eastAsia="Times New Roman" w:hAnsi="Times New Roman" w:cs="Times New Roman"/>
           <w:color w:val="222222"/>
         </w:rPr>
       </w:pPr>
@@ -9620,145 +9535,164 @@
       <w:pPr>
         <w:shd w:val="clear" w:color="auto" w:fill="FFFFFF"/>
         <w:rPr>
+          <w:rFonts w:ascii="Times New Roman" w:eastAsia="Times New Roman" w:hAnsi="Times New Roman" w:cs="Times New Roman"/>
+          <w:color w:val="222222"/>
+        </w:rPr>
+      </w:pPr>
+      <w:r>
+        <w:rPr>
           <w:rFonts w:ascii="Times New Roman" w:eastAsia="Times New Roman" w:hAnsi="Times New Roman" w:cs="Times New Roman" w:hint="cs"/>
           <w:color w:val="222222"/>
         </w:rPr>
-      </w:pPr>
+        <w:t>In the</w:t>
+      </w:r>
       <w:r>
         <w:rPr>
           <w:rFonts w:ascii="Times New Roman" w:eastAsia="Times New Roman" w:hAnsi="Times New Roman" w:cs="Times New Roman" w:hint="cs"/>
           <w:color w:val="222222"/>
         </w:rPr>
-        <w:t>In the</w:t>
+        <w:t xml:space="preserve"> third and final step, a</w:t>
       </w:r>
       <w:r>
         <w:rPr>
           <w:rFonts w:ascii="Times New Roman" w:eastAsia="Times New Roman" w:hAnsi="Times New Roman" w:cs="Times New Roman" w:hint="cs"/>
           <w:color w:val="222222"/>
         </w:rPr>
-        <w:t xml:space="preserve"> third and final step, a</w:t>
+        <w:t xml:space="preserve"> linear model wa</w:t>
       </w:r>
       <w:r>
         <w:rPr>
           <w:rFonts w:ascii="Times New Roman" w:eastAsia="Times New Roman" w:hAnsi="Times New Roman" w:cs="Times New Roman" w:hint="cs"/>
           <w:color w:val="222222"/>
         </w:rPr>
-        <w:t xml:space="preserve"> linear model wa</w:t>
+        <w:t>s utilized regress</w:t>
       </w:r>
       <w:r>
         <w:rPr>
           <w:rFonts w:ascii="Times New Roman" w:eastAsia="Times New Roman" w:hAnsi="Times New Roman" w:cs="Times New Roman" w:hint="cs"/>
           <w:color w:val="222222"/>
         </w:rPr>
-        <w:t>s utilized regress</w:t>
+        <w:t xml:space="preserve">ing </w:t>
       </w:r>
       <w:r>
         <w:rPr>
           <w:rFonts w:ascii="Times New Roman" w:eastAsia="Times New Roman" w:hAnsi="Times New Roman" w:cs="Times New Roman" w:hint="cs"/>
           <w:color w:val="222222"/>
         </w:rPr>
-        <w:t xml:space="preserve">ing </w:t>
+        <w:t xml:space="preserve">AE on </w:t>
       </w:r>
       <w:r>
         <w:rPr>
           <w:rFonts w:ascii="Times New Roman" w:eastAsia="Times New Roman" w:hAnsi="Times New Roman" w:cs="Times New Roman" w:hint="cs"/>
           <w:color w:val="222222"/>
         </w:rPr>
-        <w:t xml:space="preserve">AE on </w:t>
+        <w:t xml:space="preserve">both stress and sleep </w:t>
       </w:r>
       <w:r>
         <w:rPr>
           <w:rFonts w:ascii="Times New Roman" w:eastAsia="Times New Roman" w:hAnsi="Times New Roman" w:cs="Times New Roman" w:hint="cs"/>
           <w:color w:val="222222"/>
         </w:rPr>
-        <w:t xml:space="preserve">both stress and sleep </w:t>
+        <w:t>hygiene</w:t>
       </w:r>
       <w:r>
         <w:rPr>
           <w:rFonts w:ascii="Times New Roman" w:eastAsia="Times New Roman" w:hAnsi="Times New Roman" w:cs="Times New Roman" w:hint="cs"/>
           <w:color w:val="222222"/>
         </w:rPr>
-        <w:t>hygiene</w:t>
+        <w:t>.  Sleep hygiene showed an independent e</w:t>
       </w:r>
       <w:r>
         <w:rPr>
           <w:rFonts w:ascii="Times New Roman" w:eastAsia="Times New Roman" w:hAnsi="Times New Roman" w:cs="Times New Roman" w:hint="cs"/>
           <w:color w:val="222222"/>
         </w:rPr>
-        <w:t>.  Sleep hygiene showed an independent e</w:t>
+        <w:t>ffect on the outcome variable for</w:t>
       </w:r>
       <w:r>
         <w:rPr>
           <w:rFonts w:ascii="Times New Roman" w:eastAsia="Times New Roman" w:hAnsi="Times New Roman" w:cs="Times New Roman" w:hint="cs"/>
           <w:color w:val="222222"/>
         </w:rPr>
-        <w:t>ffect on the outcome variable for</w:t>
+        <w:t xml:space="preserve"> total AE</w:t>
       </w:r>
       <w:r>
         <w:rPr>
           <w:rFonts w:ascii="Times New Roman" w:eastAsia="Times New Roman" w:hAnsi="Times New Roman" w:cs="Times New Roman" w:hint="cs"/>
           <w:color w:val="222222"/>
         </w:rPr>
-        <w:t xml:space="preserve"> total AE</w:t>
+        <w:t xml:space="preserve"> </w:t>
+      </w:r>
+      <w:r>
+        <w:rPr>
+          <w:rFonts w:ascii="Times New Roman" w:hAnsi="Times New Roman" w:cs="Times New Roman" w:hint="cs"/>
+        </w:rPr>
+        <w:t>(</w:t>
+      </w:r>
+      <w:r>
+        <w:rPr>
+          <w:rFonts w:ascii="Times New Roman" w:hAnsi="Times New Roman" w:cs="Times New Roman" w:hint="cs"/>
+        </w:rPr>
+        <w:sym w:font="Symbol" w:char="F062"/>
+      </w:r>
+      <w:r>
+        <w:rPr>
+          <w:rFonts w:ascii="Times New Roman" w:hAnsi="Times New Roman" w:cs="Times New Roman" w:hint="cs"/>
+        </w:rPr>
+        <w:t>=0.312,</w:t>
       </w:r>
       <w:r>
         <w:rPr>
           <w:rFonts w:ascii="Times New Roman" w:eastAsia="Times New Roman" w:hAnsi="Times New Roman" w:cs="Times New Roman" w:hint="cs"/>
           <w:color w:val="222222"/>
         </w:rPr>
-        <w:t xml:space="preserve"> </w:t>
-      </w:r>
-      <w:r>
-        <w:rPr>
-          <w:rFonts w:ascii="Times New Roman" w:hAnsi="Times New Roman" w:cs="Times New Roman" w:hint="cs"/>
-        </w:rPr>
-        <w:t>(</w:t>
-      </w:r>
-      <w:r>
-        <w:rPr>
-          <w:rFonts w:ascii="Times New Roman" w:hAnsi="Times New Roman" w:cs="Times New Roman" w:hint="cs"/>
-        </w:rPr>
-        <w:sym w:font="Symbol" w:char="F062"/>
-      </w:r>
-      <w:r>
-        <w:rPr>
-          <w:rFonts w:ascii="Times New Roman" w:hAnsi="Times New Roman" w:cs="Times New Roman" w:hint="cs"/>
-        </w:rPr>
-        <w:t>=0.312</w:t>
-      </w:r>
-      <w:r>
-        <w:rPr>
-          <w:rFonts w:ascii="Times New Roman" w:hAnsi="Times New Roman" w:cs="Times New Roman" w:hint="cs"/>
-        </w:rPr>
-        <w:t>,</w:t>
+        <w:t xml:space="preserve"> p-value = 0.000157)</w:t>
       </w:r>
       <w:r>
         <w:rPr>
           <w:rFonts w:ascii="Times New Roman" w:eastAsia="Times New Roman" w:hAnsi="Times New Roman" w:cs="Times New Roman" w:hint="cs"/>
           <w:color w:val="222222"/>
         </w:rPr>
-        <w:t xml:space="preserve"> p-value = </w:t>
+        <w:t>, skills engagement</w:t>
       </w:r>
       <w:r>
         <w:rPr>
           <w:rFonts w:ascii="Times New Roman" w:eastAsia="Times New Roman" w:hAnsi="Times New Roman" w:cs="Times New Roman" w:hint="cs"/>
           <w:color w:val="222222"/>
         </w:rPr>
-        <w:t>0.000157</w:t>
+        <w:t xml:space="preserve"> </w:t>
+      </w:r>
+      <w:r>
+        <w:rPr>
+          <w:rFonts w:ascii="Times New Roman" w:hAnsi="Times New Roman" w:cs="Times New Roman" w:hint="cs"/>
+        </w:rPr>
+        <w:t>(</w:t>
+      </w:r>
+      <w:r>
+        <w:rPr>
+          <w:rFonts w:ascii="Times New Roman" w:hAnsi="Times New Roman" w:cs="Times New Roman" w:hint="cs"/>
+        </w:rPr>
+        <w:sym w:font="Symbol" w:char="F062"/>
+      </w:r>
+      <w:r>
+        <w:rPr>
+          <w:rFonts w:ascii="Times New Roman" w:hAnsi="Times New Roman" w:cs="Times New Roman" w:hint="cs"/>
+        </w:rPr>
+        <w:t>=-0.155,</w:t>
       </w:r>
       <w:r>
         <w:rPr>
           <w:rFonts w:ascii="Times New Roman" w:eastAsia="Times New Roman" w:hAnsi="Times New Roman" w:cs="Times New Roman" w:hint="cs"/>
           <w:color w:val="222222"/>
         </w:rPr>
-        <w:t>)</w:t>
+        <w:t xml:space="preserve"> p-value = 0.000009)</w:t>
       </w:r>
       <w:r>
         <w:rPr>
           <w:rFonts w:ascii="Times New Roman" w:eastAsia="Times New Roman" w:hAnsi="Times New Roman" w:cs="Times New Roman" w:hint="cs"/>
           <w:color w:val="222222"/>
         </w:rPr>
-        <w:t>, skills engagement</w:t>
+        <w:t>, and performance engagement</w:t>
       </w:r>
       <w:r>
         <w:rPr>
@@ -9783,27 +9717,21 @@
         <w:rPr>
           <w:rFonts w:ascii="Times New Roman" w:hAnsi="Times New Roman" w:cs="Times New Roman" w:hint="cs"/>
         </w:rPr>
-        <w:t>=-0.155</w:t>
-      </w:r>
-      <w:r>
-        <w:rPr>
-          <w:rFonts w:ascii="Times New Roman" w:hAnsi="Times New Roman" w:cs="Times New Roman" w:hint="cs"/>
-        </w:rPr>
-        <w:t>,</w:t>
+        <w:t>=-0.046,</w:t>
       </w:r>
       <w:r>
         <w:rPr>
           <w:rFonts w:ascii="Times New Roman" w:eastAsia="Times New Roman" w:hAnsi="Times New Roman" w:cs="Times New Roman" w:hint="cs"/>
           <w:color w:val="222222"/>
         </w:rPr>
-        <w:t xml:space="preserve"> p-value = 0.000009)</w:t>
+        <w:t xml:space="preserve"> p-value = 0.007)</w:t>
       </w:r>
       <w:r>
         <w:rPr>
           <w:rFonts w:ascii="Times New Roman" w:eastAsia="Times New Roman" w:hAnsi="Times New Roman" w:cs="Times New Roman" w:hint="cs"/>
           <w:color w:val="222222"/>
         </w:rPr>
-        <w:t>, and performance engagement</w:t>
+        <w:t xml:space="preserve">. </w:t>
       </w:r>
       <w:r>
         <w:rPr>
@@ -9814,185 +9742,84 @@
       </w:r>
       <w:r>
         <w:rPr>
-          <w:rFonts w:ascii="Times New Roman" w:hAnsi="Times New Roman" w:cs="Times New Roman" w:hint="cs"/>
-        </w:rPr>
-        <w:t>(</w:t>
-      </w:r>
-      <w:r>
-        <w:rPr>
-          <w:rFonts w:ascii="Times New Roman" w:hAnsi="Times New Roman" w:cs="Times New Roman" w:hint="cs"/>
-        </w:rPr>
-        <w:sym w:font="Symbol" w:char="F062"/>
-      </w:r>
-      <w:r>
-        <w:rPr>
-          <w:rFonts w:ascii="Times New Roman" w:hAnsi="Times New Roman" w:cs="Times New Roman" w:hint="cs"/>
-        </w:rPr>
-        <w:t>=-0.046</w:t>
-      </w:r>
-      <w:r>
-        <w:rPr>
-          <w:rFonts w:ascii="Times New Roman" w:hAnsi="Times New Roman" w:cs="Times New Roman" w:hint="cs"/>
-        </w:rPr>
-        <w:t>,</w:t>
-      </w:r>
-      <w:r>
-        <w:rPr>
           <w:rFonts w:ascii="Times New Roman" w:eastAsia="Times New Roman" w:hAnsi="Times New Roman" w:cs="Times New Roman" w:hint="cs"/>
           <w:color w:val="222222"/>
         </w:rPr>
-        <w:t xml:space="preserve"> p-value = </w:t>
+        <w:t xml:space="preserve">The effect of stress on the dependent variable was reduced due to the addition of sleep hygiene for both the skills engagement factor </w:t>
+      </w:r>
+      <w:r>
+        <w:rPr>
+          <w:rFonts w:ascii="Times New Roman" w:hAnsi="Times New Roman" w:cs="Times New Roman" w:hint="cs"/>
+        </w:rPr>
+        <w:t xml:space="preserve">(from </w:t>
+      </w:r>
+      <w:r>
+        <w:rPr>
+          <w:rFonts w:ascii="Times New Roman" w:hAnsi="Times New Roman" w:cs="Times New Roman" w:hint="cs"/>
+        </w:rPr>
+        <w:sym w:font="Symbol" w:char="F062"/>
+      </w:r>
+      <w:r>
+        <w:rPr>
+          <w:rFonts w:ascii="Times New Roman" w:hAnsi="Times New Roman" w:cs="Times New Roman" w:hint="cs"/>
+        </w:rPr>
+        <w:t xml:space="preserve">= -0.053 to </w:t>
+      </w:r>
+      <w:r>
+        <w:rPr>
+          <w:rFonts w:ascii="Times New Roman" w:hAnsi="Times New Roman" w:cs="Times New Roman" w:hint="cs"/>
+        </w:rPr>
+        <w:sym w:font="Symbol" w:char="F062"/>
+      </w:r>
+      <w:r>
+        <w:rPr>
+          <w:rFonts w:ascii="Times New Roman" w:hAnsi="Times New Roman" w:cs="Times New Roman" w:hint="cs"/>
+        </w:rPr>
+        <w:t xml:space="preserve">= -0.028) </w:t>
       </w:r>
       <w:r>
         <w:rPr>
           <w:rFonts w:ascii="Times New Roman" w:eastAsia="Times New Roman" w:hAnsi="Times New Roman" w:cs="Times New Roman" w:hint="cs"/>
           <w:color w:val="222222"/>
         </w:rPr>
-        <w:t>0.007</w:t>
+        <w:t>and performance engagement factor</w:t>
       </w:r>
       <w:r>
         <w:rPr>
           <w:rFonts w:ascii="Times New Roman" w:eastAsia="Times New Roman" w:hAnsi="Times New Roman" w:cs="Times New Roman" w:hint="cs"/>
           <w:color w:val="222222"/>
         </w:rPr>
-        <w:t>)</w:t>
-      </w:r>
-      <w:r>
-        <w:rPr>
-          <w:rFonts w:ascii="Times New Roman" w:eastAsia="Times New Roman" w:hAnsi="Times New Roman" w:cs="Times New Roman" w:hint="cs"/>
-          <w:color w:val="222222"/>
-        </w:rPr>
-        <w:t xml:space="preserve">. </w:t>
-      </w:r>
-      <w:r>
-        <w:rPr>
-          <w:rFonts w:ascii="Times New Roman" w:eastAsia="Times New Roman" w:hAnsi="Times New Roman" w:cs="Times New Roman" w:hint="cs"/>
-          <w:color w:val="222222"/>
-        </w:rPr>
-        <w:t xml:space="preserve"> </w:t>
-      </w:r>
-      <w:r>
-        <w:rPr>
-          <w:rFonts w:ascii="Times New Roman" w:eastAsia="Times New Roman" w:hAnsi="Times New Roman" w:cs="Times New Roman" w:hint="cs"/>
-          <w:color w:val="222222"/>
-        </w:rPr>
-        <w:t xml:space="preserve">The effect of stress on the dependent variable was reduced due to the addition of sleep hygiene for both the skills engagement factor </w:t>
+        <w:t xml:space="preserve"> (</w:t>
       </w:r>
       <w:r>
         <w:rPr>
           <w:rFonts w:ascii="Times New Roman" w:hAnsi="Times New Roman" w:cs="Times New Roman" w:hint="cs"/>
         </w:rPr>
-        <w:t>(</w:t>
+        <w:t xml:space="preserve">from </w:t>
       </w:r>
       <w:r>
         <w:rPr>
           <w:rFonts w:ascii="Times New Roman" w:hAnsi="Times New Roman" w:cs="Times New Roman" w:hint="cs"/>
         </w:rPr>
-        <w:t xml:space="preserve">from </w:t>
+        <w:sym w:font="Symbol" w:char="F062"/>
       </w:r>
       <w:r>
         <w:rPr>
           <w:rFonts w:ascii="Times New Roman" w:hAnsi="Times New Roman" w:cs="Times New Roman" w:hint="cs"/>
         </w:rPr>
+        <w:t xml:space="preserve">= -0.013 to </w:t>
+      </w:r>
+      <w:r>
+        <w:rPr>
+          <w:rFonts w:ascii="Times New Roman" w:hAnsi="Times New Roman" w:cs="Times New Roman" w:hint="cs"/>
+        </w:rPr>
         <w:sym w:font="Symbol" w:char="F062"/>
       </w:r>
       <w:r>
         <w:rPr>
           <w:rFonts w:ascii="Times New Roman" w:hAnsi="Times New Roman" w:cs="Times New Roman" w:hint="cs"/>
         </w:rPr>
-        <w:t>=</w:t>
-      </w:r>
-      <w:r>
-        <w:rPr>
-          <w:rFonts w:ascii="Times New Roman" w:hAnsi="Times New Roman" w:cs="Times New Roman" w:hint="cs"/>
-        </w:rPr>
-        <w:t xml:space="preserve"> -0.053 to </w:t>
-      </w:r>
-      <w:r>
-        <w:rPr>
-          <w:rFonts w:ascii="Times New Roman" w:hAnsi="Times New Roman" w:cs="Times New Roman" w:hint="cs"/>
-        </w:rPr>
-        <w:sym w:font="Symbol" w:char="F062"/>
-      </w:r>
-      <w:r>
-        <w:rPr>
-          <w:rFonts w:ascii="Times New Roman" w:hAnsi="Times New Roman" w:cs="Times New Roman" w:hint="cs"/>
-        </w:rPr>
-        <w:t>=</w:t>
-      </w:r>
-      <w:r>
-        <w:rPr>
-          <w:rFonts w:ascii="Times New Roman" w:hAnsi="Times New Roman" w:cs="Times New Roman" w:hint="cs"/>
-        </w:rPr>
-        <w:t xml:space="preserve"> -0.028) </w:t>
-      </w:r>
-      <w:r>
-        <w:rPr>
-          <w:rFonts w:ascii="Times New Roman" w:eastAsia="Times New Roman" w:hAnsi="Times New Roman" w:cs="Times New Roman" w:hint="cs"/>
-          <w:color w:val="222222"/>
-        </w:rPr>
-        <w:t>and performance engagement factor</w:t>
-      </w:r>
-      <w:r>
-        <w:rPr>
-          <w:rFonts w:ascii="Times New Roman" w:eastAsia="Times New Roman" w:hAnsi="Times New Roman" w:cs="Times New Roman" w:hint="cs"/>
-          <w:color w:val="222222"/>
-        </w:rPr>
-        <w:t xml:space="preserve"> (</w:t>
-      </w:r>
-      <w:r>
-        <w:rPr>
-          <w:rFonts w:ascii="Times New Roman" w:hAnsi="Times New Roman" w:cs="Times New Roman" w:hint="cs"/>
-        </w:rPr>
-        <w:t xml:space="preserve">from </w:t>
-      </w:r>
-      <w:r>
-        <w:rPr>
-          <w:rFonts w:ascii="Times New Roman" w:hAnsi="Times New Roman" w:cs="Times New Roman" w:hint="cs"/>
-        </w:rPr>
-        <w:sym w:font="Symbol" w:char="F062"/>
-      </w:r>
-      <w:r>
-        <w:rPr>
-          <w:rFonts w:ascii="Times New Roman" w:hAnsi="Times New Roman" w:cs="Times New Roman" w:hint="cs"/>
-        </w:rPr>
-        <w:t>=</w:t>
-      </w:r>
-      <w:r>
-        <w:rPr>
-          <w:rFonts w:ascii="Times New Roman" w:hAnsi="Times New Roman" w:cs="Times New Roman" w:hint="cs"/>
-        </w:rPr>
-        <w:t xml:space="preserve"> -0.01</w:t>
-      </w:r>
-      <w:r>
-        <w:rPr>
-          <w:rFonts w:ascii="Times New Roman" w:hAnsi="Times New Roman" w:cs="Times New Roman" w:hint="cs"/>
-        </w:rPr>
-        <w:t xml:space="preserve">3 to </w:t>
-      </w:r>
-      <w:r>
-        <w:rPr>
-          <w:rFonts w:ascii="Times New Roman" w:hAnsi="Times New Roman" w:cs="Times New Roman" w:hint="cs"/>
-        </w:rPr>
-        <w:sym w:font="Symbol" w:char="F062"/>
-      </w:r>
-      <w:r>
-        <w:rPr>
-          <w:rFonts w:ascii="Times New Roman" w:hAnsi="Times New Roman" w:cs="Times New Roman" w:hint="cs"/>
-        </w:rPr>
-        <w:t>=</w:t>
-      </w:r>
-      <w:r>
-        <w:rPr>
-          <w:rFonts w:ascii="Times New Roman" w:hAnsi="Times New Roman" w:cs="Times New Roman" w:hint="cs"/>
-        </w:rPr>
-        <w:t xml:space="preserve"> -0.006</w:t>
-      </w:r>
-      <w:r>
-        <w:rPr>
-          <w:rFonts w:ascii="Times New Roman" w:hAnsi="Times New Roman" w:cs="Times New Roman" w:hint="cs"/>
-        </w:rPr>
-        <w:t>)</w:t>
+        <w:t>= -0.006)</w:t>
       </w:r>
       <w:r>
         <w:rPr>
@@ -10126,7 +9953,7 @@
       <w:pPr>
         <w:shd w:val="clear" w:color="auto" w:fill="FFFFFF"/>
         <w:rPr>
-          <w:rFonts w:ascii="Times New Roman" w:eastAsia="Times New Roman" w:hAnsi="Times New Roman" w:cs="Times New Roman" w:hint="cs"/>
+          <w:rFonts w:ascii="Times New Roman" w:eastAsia="Times New Roman" w:hAnsi="Times New Roman" w:cs="Times New Roman"/>
           <w:color w:val="222222"/>
         </w:rPr>
       </w:pPr>
@@ -10226,7 +10053,6 @@
                 <w:szCs w:val="19"/>
               </w:rPr>
             </w:pPr>
-            <w:proofErr w:type="spellStart"/>
             <w:r>
               <w:rPr>
                 <w:rFonts w:ascii="Arial" w:eastAsia="Times New Roman" w:hAnsi="Arial" w:cs="Arial"/>
@@ -10236,19 +10062,7 @@
                 <w:sz w:val="19"/>
                 <w:szCs w:val="19"/>
               </w:rPr>
-              <w:t>Moderational</w:t>
-            </w:r>
-            <w:proofErr w:type="spellEnd"/>
-            <w:r>
-              <w:rPr>
-                <w:rFonts w:ascii="Arial" w:eastAsia="Times New Roman" w:hAnsi="Arial" w:cs="Arial"/>
-                <w:i/>
-                <w:iCs/>
-                <w:color w:val="222222"/>
-                <w:sz w:val="19"/>
-                <w:szCs w:val="19"/>
-              </w:rPr>
-              <w:t xml:space="preserve"> analyses for effect of exercise as moderator in relationship between stress and AE/factors.</w:t>
+              <w:t>Moderational analyses for effect of exercise as moderator in relationship between stress and AE/factors.</w:t>
             </w:r>
           </w:p>
           <w:p>
@@ -12448,27 +12262,7 @@
                 <w:sz w:val="19"/>
                 <w:szCs w:val="19"/>
               </w:rPr>
-              <w:t xml:space="preserve"> *p&lt;.01; **p&lt;.001; ***p&lt;.0001</w:t>
-            </w:r>
-            <w:proofErr w:type="gramStart"/>
-            <w:r>
-              <w:rPr>
-                <w:rFonts w:ascii="Arial" w:eastAsia="Times New Roman" w:hAnsi="Arial" w:cs="Arial"/>
-                <w:color w:val="222222"/>
-                <w:sz w:val="19"/>
-                <w:szCs w:val="19"/>
-              </w:rPr>
-              <w:t>; !</w:t>
-            </w:r>
-            <w:proofErr w:type="gramEnd"/>
-            <w:r>
-              <w:rPr>
-                <w:rFonts w:ascii="Arial" w:eastAsia="Times New Roman" w:hAnsi="Arial" w:cs="Arial"/>
-                <w:color w:val="222222"/>
-                <w:sz w:val="19"/>
-                <w:szCs w:val="19"/>
-              </w:rPr>
-              <w:t xml:space="preserve"> should I report p&lt;.05? – no do Bonferroni adjustment and only use .01 and below</w:t>
+              <w:t xml:space="preserve"> *p&lt;.01; **p&lt;.001; ***p&lt;.0001; ! should I report p&lt;.05? – no do Bonferroni adjustment and only use .01 and below</w:t>
             </w:r>
             <w:r>
               <w:rPr>
@@ -12523,7 +12317,7 @@
       <w:pPr>
         <w:shd w:val="clear" w:color="auto" w:fill="FFFFFF"/>
         <w:rPr>
-          <w:rFonts w:ascii="Times New Roman" w:eastAsia="Times New Roman" w:hAnsi="Times New Roman" w:cs="Times New Roman" w:hint="cs"/>
+          <w:rFonts w:ascii="Times New Roman" w:eastAsia="Times New Roman" w:hAnsi="Times New Roman" w:cs="Times New Roman"/>
           <w:i/>
           <w:color w:val="222222"/>
         </w:rPr>
@@ -12541,7 +12335,7 @@
       <w:pPr>
         <w:shd w:val="clear" w:color="auto" w:fill="FFFFFF"/>
         <w:rPr>
-          <w:rFonts w:ascii="Times New Roman" w:eastAsia="Times New Roman" w:hAnsi="Times New Roman" w:cs="Times New Roman" w:hint="cs"/>
+          <w:rFonts w:ascii="Times New Roman" w:eastAsia="Times New Roman" w:hAnsi="Times New Roman" w:cs="Times New Roman"/>
           <w:color w:val="222222"/>
         </w:rPr>
       </w:pPr>
@@ -12550,7 +12344,7 @@
       <w:pPr>
         <w:shd w:val="clear" w:color="auto" w:fill="FFFFFF"/>
         <w:rPr>
-          <w:rFonts w:ascii="Times New Roman" w:eastAsia="Times New Roman" w:hAnsi="Times New Roman" w:cs="Times New Roman" w:hint="cs"/>
+          <w:rFonts w:ascii="Times New Roman" w:eastAsia="Times New Roman" w:hAnsi="Times New Roman" w:cs="Times New Roman"/>
           <w:color w:val="222222"/>
         </w:rPr>
       </w:pPr>
@@ -12559,314 +12353,261 @@
       <w:pPr>
         <w:shd w:val="clear" w:color="auto" w:fill="FFFFFF"/>
         <w:rPr>
+          <w:rFonts w:ascii="Times New Roman" w:eastAsia="Times New Roman" w:hAnsi="Times New Roman" w:cs="Times New Roman"/>
+          <w:color w:val="222222"/>
+        </w:rPr>
+      </w:pPr>
+      <w:r>
+        <w:rPr>
           <w:rFonts w:ascii="Times New Roman" w:eastAsia="Times New Roman" w:hAnsi="Times New Roman" w:cs="Times New Roman" w:hint="cs"/>
           <w:color w:val="222222"/>
         </w:rPr>
-      </w:pPr>
+        <w:t>To evaluate exercise as a moderator of the relationship between stress and AE/factors, a moderation model was employed.  The</w:t>
+      </w:r>
       <w:r>
         <w:rPr>
           <w:rFonts w:ascii="Times New Roman" w:eastAsia="Times New Roman" w:hAnsi="Times New Roman" w:cs="Times New Roman" w:hint="cs"/>
           <w:color w:val="222222"/>
         </w:rPr>
-        <w:t>To evaluate exercise as a moderator of the relationship between stress and AE/factors, a moderation model was employed.  The</w:t>
+        <w:t xml:space="preserve"> individual and</w:t>
       </w:r>
       <w:r>
         <w:rPr>
           <w:rFonts w:ascii="Times New Roman" w:eastAsia="Times New Roman" w:hAnsi="Times New Roman" w:cs="Times New Roman" w:hint="cs"/>
           <w:color w:val="222222"/>
         </w:rPr>
-        <w:t xml:space="preserve"> individual and</w:t>
+        <w:t xml:space="preserve"> interaction e</w:t>
       </w:r>
       <w:r>
         <w:rPr>
           <w:rFonts w:ascii="Times New Roman" w:eastAsia="Times New Roman" w:hAnsi="Times New Roman" w:cs="Times New Roman" w:hint="cs"/>
           <w:color w:val="222222"/>
         </w:rPr>
-        <w:t xml:space="preserve"> interaction e</w:t>
+        <w:t xml:space="preserve">stimates are outlined in Table </w:t>
+      </w:r>
+      <w:r>
+        <w:rPr>
+          <w:rFonts w:ascii="Times New Roman" w:eastAsia="Times New Roman" w:hAnsi="Times New Roman" w:cs="Times New Roman"/>
+          <w:color w:val="222222"/>
+        </w:rPr>
+        <w:t>4</w:t>
       </w:r>
       <w:r>
         <w:rPr>
           <w:rFonts w:ascii="Times New Roman" w:eastAsia="Times New Roman" w:hAnsi="Times New Roman" w:cs="Times New Roman" w:hint="cs"/>
           <w:color w:val="222222"/>
         </w:rPr>
-        <w:t xml:space="preserve">stimates are outlined in Table </w:t>
-      </w:r>
-      <w:r>
-        <w:rPr>
-          <w:rFonts w:ascii="Times New Roman" w:eastAsia="Times New Roman" w:hAnsi="Times New Roman" w:cs="Times New Roman"/>
-          <w:color w:val="222222"/>
-        </w:rPr>
-        <w:t>4</w:t>
+        <w:t xml:space="preserve">. Significance for </w:t>
       </w:r>
       <w:r>
         <w:rPr>
           <w:rFonts w:ascii="Times New Roman" w:eastAsia="Times New Roman" w:hAnsi="Times New Roman" w:cs="Times New Roman" w:hint="cs"/>
           <w:color w:val="222222"/>
         </w:rPr>
-        <w:t xml:space="preserve">. Significance for </w:t>
+        <w:t xml:space="preserve">the influence of exercise and </w:t>
       </w:r>
       <w:r>
         <w:rPr>
           <w:rFonts w:ascii="Times New Roman" w:eastAsia="Times New Roman" w:hAnsi="Times New Roman" w:cs="Times New Roman" w:hint="cs"/>
           <w:color w:val="222222"/>
         </w:rPr>
-        <w:t xml:space="preserve">the influence of exercise and </w:t>
+        <w:t>the interaction of stress and exercise was only seen in the model for participation</w:t>
       </w:r>
       <w:r>
         <w:rPr>
           <w:rFonts w:ascii="Times New Roman" w:eastAsia="Times New Roman" w:hAnsi="Times New Roman" w:cs="Times New Roman" w:hint="cs"/>
           <w:color w:val="222222"/>
         </w:rPr>
-        <w:t>the interaction of stress and exercise was only seen in the model for participation</w:t>
+        <w:t>/interaction</w:t>
       </w:r>
       <w:r>
         <w:rPr>
           <w:rFonts w:ascii="Times New Roman" w:eastAsia="Times New Roman" w:hAnsi="Times New Roman" w:cs="Times New Roman" w:hint="cs"/>
           <w:color w:val="222222"/>
         </w:rPr>
-        <w:t>/interaction</w:t>
+        <w:t xml:space="preserve"> engagement</w:t>
       </w:r>
       <w:r>
         <w:rPr>
           <w:rFonts w:ascii="Times New Roman" w:eastAsia="Times New Roman" w:hAnsi="Times New Roman" w:cs="Times New Roman" w:hint="cs"/>
           <w:color w:val="222222"/>
         </w:rPr>
-        <w:t xml:space="preserve"> engagement</w:t>
+        <w:t>.  In that model</w:t>
       </w:r>
       <w:r>
         <w:rPr>
           <w:rFonts w:ascii="Times New Roman" w:eastAsia="Times New Roman" w:hAnsi="Times New Roman" w:cs="Times New Roman" w:hint="cs"/>
           <w:color w:val="222222"/>
         </w:rPr>
-        <w:t>.  In that model</w:t>
+        <w:t>,</w:t>
       </w:r>
       <w:r>
         <w:rPr>
           <w:rFonts w:ascii="Times New Roman" w:eastAsia="Times New Roman" w:hAnsi="Times New Roman" w:cs="Times New Roman" w:hint="cs"/>
           <w:color w:val="222222"/>
         </w:rPr>
-        <w:t>,</w:t>
+        <w:t xml:space="preserve"> participation</w:t>
       </w:r>
       <w:r>
         <w:rPr>
           <w:rFonts w:ascii="Times New Roman" w:eastAsia="Times New Roman" w:hAnsi="Times New Roman" w:cs="Times New Roman" w:hint="cs"/>
           <w:color w:val="222222"/>
         </w:rPr>
-        <w:t xml:space="preserve"> participation</w:t>
+        <w:t>/interaction</w:t>
       </w:r>
       <w:r>
         <w:rPr>
           <w:rFonts w:ascii="Times New Roman" w:eastAsia="Times New Roman" w:hAnsi="Times New Roman" w:cs="Times New Roman" w:hint="cs"/>
           <w:color w:val="222222"/>
         </w:rPr>
-        <w:t>/interaction</w:t>
+        <w:t xml:space="preserve"> was high w</w:t>
       </w:r>
       <w:r>
         <w:rPr>
           <w:rFonts w:ascii="Times New Roman" w:eastAsia="Times New Roman" w:hAnsi="Times New Roman" w:cs="Times New Roman" w:hint="cs"/>
           <w:color w:val="222222"/>
         </w:rPr>
-        <w:t xml:space="preserve"> was high w</w:t>
+        <w:t>hen one or the othe</w:t>
       </w:r>
       <w:r>
         <w:rPr>
           <w:rFonts w:ascii="Times New Roman" w:eastAsia="Times New Roman" w:hAnsi="Times New Roman" w:cs="Times New Roman" w:hint="cs"/>
           <w:color w:val="222222"/>
         </w:rPr>
-        <w:t>hen one or the othe</w:t>
+        <w:t xml:space="preserve">r independent variables </w:t>
       </w:r>
       <w:r>
         <w:rPr>
           <w:rFonts w:ascii="Times New Roman" w:eastAsia="Times New Roman" w:hAnsi="Times New Roman" w:cs="Times New Roman" w:hint="cs"/>
           <w:color w:val="222222"/>
         </w:rPr>
-        <w:t xml:space="preserve">r independent variables </w:t>
+        <w:t>was</w:t>
       </w:r>
       <w:r>
         <w:rPr>
           <w:rFonts w:ascii="Times New Roman" w:eastAsia="Times New Roman" w:hAnsi="Times New Roman" w:cs="Times New Roman" w:hint="cs"/>
           <w:color w:val="222222"/>
         </w:rPr>
-        <w:t>was</w:t>
+        <w:t xml:space="preserve"> high</w:t>
       </w:r>
       <w:r>
         <w:rPr>
           <w:rFonts w:ascii="Times New Roman" w:eastAsia="Times New Roman" w:hAnsi="Times New Roman" w:cs="Times New Roman" w:hint="cs"/>
           <w:color w:val="222222"/>
         </w:rPr>
-        <w:t xml:space="preserve"> high</w:t>
+        <w:t>. T</w:t>
       </w:r>
       <w:r>
         <w:rPr>
           <w:rFonts w:ascii="Times New Roman" w:eastAsia="Times New Roman" w:hAnsi="Times New Roman" w:cs="Times New Roman" w:hint="cs"/>
           <w:color w:val="222222"/>
         </w:rPr>
-        <w:t>. T</w:t>
+        <w:t xml:space="preserve">he </w:t>
       </w:r>
       <w:r>
         <w:rPr>
           <w:rFonts w:ascii="Times New Roman" w:eastAsia="Times New Roman" w:hAnsi="Times New Roman" w:cs="Times New Roman" w:hint="cs"/>
           <w:color w:val="222222"/>
         </w:rPr>
-        <w:t xml:space="preserve">he </w:t>
+        <w:t xml:space="preserve">significant, albeit small, </w:t>
       </w:r>
       <w:r>
         <w:rPr>
           <w:rFonts w:ascii="Times New Roman" w:eastAsia="Times New Roman" w:hAnsi="Times New Roman" w:cs="Times New Roman" w:hint="cs"/>
           <w:color w:val="222222"/>
         </w:rPr>
-        <w:t xml:space="preserve">significant, albeit small, </w:t>
+        <w:t xml:space="preserve">interaction effect </w:t>
       </w:r>
       <w:r>
         <w:rPr>
           <w:rFonts w:ascii="Times New Roman" w:eastAsia="Times New Roman" w:hAnsi="Times New Roman" w:cs="Times New Roman" w:hint="cs"/>
           <w:color w:val="222222"/>
         </w:rPr>
-        <w:t xml:space="preserve">interaction effect </w:t>
+        <w:t xml:space="preserve">between stress and exercise </w:t>
       </w:r>
       <w:r>
         <w:rPr>
           <w:rFonts w:ascii="Times New Roman" w:eastAsia="Times New Roman" w:hAnsi="Times New Roman" w:cs="Times New Roman" w:hint="cs"/>
           <w:color w:val="222222"/>
         </w:rPr>
-        <w:t xml:space="preserve">between stress and exercise </w:t>
+        <w:t xml:space="preserve">lowered performance in </w:t>
       </w:r>
       <w:r>
         <w:rPr>
           <w:rFonts w:ascii="Times New Roman" w:eastAsia="Times New Roman" w:hAnsi="Times New Roman" w:cs="Times New Roman" w:hint="cs"/>
           <w:color w:val="222222"/>
         </w:rPr>
-        <w:t xml:space="preserve">lowered performance in </w:t>
+        <w:t xml:space="preserve">participation/interaction </w:t>
       </w:r>
       <w:r>
         <w:rPr>
           <w:rFonts w:ascii="Times New Roman" w:eastAsia="Times New Roman" w:hAnsi="Times New Roman" w:cs="Times New Roman" w:hint="cs"/>
           <w:color w:val="222222"/>
         </w:rPr>
-        <w:t xml:space="preserve">participation/interaction </w:t>
+        <w:t>when both levels were high</w:t>
       </w:r>
       <w:r>
         <w:rPr>
           <w:rFonts w:ascii="Times New Roman" w:eastAsia="Times New Roman" w:hAnsi="Times New Roman" w:cs="Times New Roman" w:hint="cs"/>
           <w:color w:val="222222"/>
         </w:rPr>
-        <w:t>when both levels were high</w:t>
+        <w:t xml:space="preserve"> or </w:t>
       </w:r>
       <w:r>
         <w:rPr>
           <w:rFonts w:ascii="Times New Roman" w:eastAsia="Times New Roman" w:hAnsi="Times New Roman" w:cs="Times New Roman" w:hint="cs"/>
           <w:color w:val="222222"/>
         </w:rPr>
-        <w:t xml:space="preserve"> or </w:t>
+        <w:t>low</w:t>
       </w:r>
       <w:r>
         <w:rPr>
           <w:rFonts w:ascii="Times New Roman" w:eastAsia="Times New Roman" w:hAnsi="Times New Roman" w:cs="Times New Roman" w:hint="cs"/>
           <w:color w:val="222222"/>
         </w:rPr>
-        <w:t>low</w:t>
+        <w:t>, instead of resulting in</w:t>
       </w:r>
       <w:r>
         <w:rPr>
           <w:rFonts w:ascii="Times New Roman" w:eastAsia="Times New Roman" w:hAnsi="Times New Roman" w:cs="Times New Roman" w:hint="cs"/>
           <w:color w:val="222222"/>
         </w:rPr>
-        <w:t>, instead of resulting in</w:t>
+        <w:t xml:space="preserve"> </w:t>
       </w:r>
       <w:r>
         <w:rPr>
           <w:rFonts w:ascii="Times New Roman" w:eastAsia="Times New Roman" w:hAnsi="Times New Roman" w:cs="Times New Roman" w:hint="cs"/>
           <w:color w:val="222222"/>
         </w:rPr>
-        <w:t xml:space="preserve"> </w:t>
+        <w:t>the expected additive effect of the two variables on participation/interaction</w:t>
       </w:r>
       <w:r>
         <w:rPr>
           <w:rFonts w:ascii="Times New Roman" w:eastAsia="Times New Roman" w:hAnsi="Times New Roman" w:cs="Times New Roman" w:hint="cs"/>
           <w:color w:val="222222"/>
         </w:rPr>
-        <w:t>the expected additive</w:t>
+        <w:t>.</w:t>
       </w:r>
       <w:r>
         <w:rPr>
           <w:rFonts w:ascii="Times New Roman" w:eastAsia="Times New Roman" w:hAnsi="Times New Roman" w:cs="Times New Roman" w:hint="cs"/>
           <w:color w:val="222222"/>
         </w:rPr>
-        <w:t xml:space="preserve"> effect of the two variables on participation/interaction</w:t>
+        <w:t xml:space="preserve"> </w:t>
       </w:r>
       <w:r>
         <w:rPr>
           <w:rFonts w:ascii="Times New Roman" w:eastAsia="Times New Roman" w:hAnsi="Times New Roman" w:cs="Times New Roman" w:hint="cs"/>
           <w:color w:val="222222"/>
         </w:rPr>
-        <w:t>.</w:t>
-      </w:r>
-      <w:r>
-        <w:rPr>
-          <w:rFonts w:ascii="Times New Roman" w:eastAsia="Times New Roman" w:hAnsi="Times New Roman" w:cs="Times New Roman" w:hint="cs"/>
-          <w:color w:val="222222"/>
-        </w:rPr>
-        <w:t xml:space="preserve"> </w:t>
-      </w:r>
-      <w:r>
-        <w:rPr>
-          <w:rFonts w:ascii="Times New Roman" w:eastAsia="Times New Roman" w:hAnsi="Times New Roman" w:cs="Times New Roman" w:hint="cs"/>
-          <w:color w:val="222222"/>
-        </w:rPr>
-        <w:t>The interaction is showing a negative relationship on part/</w:t>
-      </w:r>
-      <w:proofErr w:type="spellStart"/>
-      <w:r>
-        <w:rPr>
-          <w:rFonts w:ascii="Times New Roman" w:eastAsia="Times New Roman" w:hAnsi="Times New Roman" w:cs="Times New Roman" w:hint="cs"/>
-          <w:color w:val="222222"/>
-        </w:rPr>
-        <w:t>int</w:t>
-      </w:r>
-      <w:proofErr w:type="spellEnd"/>
-      <w:r>
-        <w:rPr>
-          <w:rFonts w:ascii="Times New Roman" w:eastAsia="Times New Roman" w:hAnsi="Times New Roman" w:cs="Times New Roman" w:hint="cs"/>
-          <w:color w:val="222222"/>
-        </w:rPr>
-        <w:t>, depressing part/</w:t>
-      </w:r>
-      <w:proofErr w:type="spellStart"/>
-      <w:r>
-        <w:rPr>
-          <w:rFonts w:ascii="Times New Roman" w:eastAsia="Times New Roman" w:hAnsi="Times New Roman" w:cs="Times New Roman" w:hint="cs"/>
-          <w:color w:val="222222"/>
-        </w:rPr>
-        <w:t>int</w:t>
-      </w:r>
-      <w:proofErr w:type="spellEnd"/>
-      <w:r>
-        <w:rPr>
-          <w:rFonts w:ascii="Times New Roman" w:eastAsia="Times New Roman" w:hAnsi="Times New Roman" w:cs="Times New Roman" w:hint="cs"/>
-          <w:color w:val="222222"/>
-        </w:rPr>
-        <w:t xml:space="preserve"> when both variables are either high or low</w:t>
-      </w:r>
-      <w:r>
-        <w:rPr>
-          <w:rFonts w:ascii="Times New Roman" w:eastAsia="Times New Roman" w:hAnsi="Times New Roman" w:cs="Times New Roman" w:hint="cs"/>
-          <w:color w:val="222222"/>
-        </w:rPr>
-        <w:t xml:space="preserve"> together</w:t>
-      </w:r>
-      <w:r>
-        <w:rPr>
-          <w:rFonts w:ascii="Times New Roman" w:eastAsia="Times New Roman" w:hAnsi="Times New Roman" w:cs="Times New Roman" w:hint="cs"/>
-          <w:color w:val="222222"/>
-        </w:rPr>
-        <w:t>.  No other influences of exercise were seen.</w:t>
+        <w:t>The interaction is showing a negative relationship on part/int, depressing part/int when both variables are either high or low together.  No other influences of exercise were seen.</w:t>
       </w:r>
     </w:p>
     <w:p>
       <w:pPr>
         <w:shd w:val="clear" w:color="auto" w:fill="FFFFFF"/>
         <w:rPr>
-          <w:rFonts w:ascii="Times New Roman" w:eastAsia="Times New Roman" w:hAnsi="Times New Roman" w:cs="Times New Roman" w:hint="cs"/>
+          <w:rFonts w:ascii="Times New Roman" w:eastAsia="Times New Roman" w:hAnsi="Times New Roman" w:cs="Times New Roman"/>
           <w:color w:val="222222"/>
         </w:rPr>
       </w:pPr>
@@ -12953,7 +12694,7 @@
           <w:sz w:val="19"/>
           <w:szCs w:val="19"/>
         </w:rPr>
-        <w:t xml:space="preserve">although </w:t>
+        <w:t>although you would expect an additive</w:t>
       </w:r>
       <w:r>
         <w:rPr>
@@ -12962,7 +12703,7 @@
           <w:sz w:val="19"/>
           <w:szCs w:val="19"/>
         </w:rPr>
-        <w:t>you would expect an additive</w:t>
+        <w:t xml:space="preserve"> effect of the two to make </w:t>
       </w:r>
       <w:r>
         <w:rPr>
@@ -12971,7 +12712,7 @@
           <w:sz w:val="19"/>
           <w:szCs w:val="19"/>
         </w:rPr>
-        <w:t xml:space="preserve"> effect of the two to make </w:t>
+        <w:t>participation/interaction even higher, the interaction of stress and exercise result in elevations in both result</w:t>
       </w:r>
       <w:r>
         <w:rPr>
@@ -12980,63 +12721,7 @@
           <w:sz w:val="19"/>
           <w:szCs w:val="19"/>
         </w:rPr>
-        <w:t>participation</w:t>
-      </w:r>
-      <w:r>
-        <w:rPr>
-          <w:rFonts w:ascii="Arial" w:eastAsia="Times New Roman" w:hAnsi="Arial" w:cs="Arial"/>
-          <w:color w:val="222222"/>
-          <w:sz w:val="19"/>
-          <w:szCs w:val="19"/>
-        </w:rPr>
-        <w:t>/interaction</w:t>
-      </w:r>
-      <w:r>
-        <w:rPr>
-          <w:rFonts w:ascii="Arial" w:eastAsia="Times New Roman" w:hAnsi="Arial" w:cs="Arial"/>
-          <w:color w:val="222222"/>
-          <w:sz w:val="19"/>
-          <w:szCs w:val="19"/>
-        </w:rPr>
-        <w:t xml:space="preserve"> </w:t>
-      </w:r>
-      <w:r>
-        <w:rPr>
-          <w:rFonts w:ascii="Arial" w:eastAsia="Times New Roman" w:hAnsi="Arial" w:cs="Arial"/>
-          <w:color w:val="222222"/>
-          <w:sz w:val="19"/>
-          <w:szCs w:val="19"/>
-        </w:rPr>
-        <w:t>even higher, the interaction of stress and exercise result in elevations in both result</w:t>
-      </w:r>
-      <w:r>
-        <w:rPr>
-          <w:rFonts w:ascii="Arial" w:eastAsia="Times New Roman" w:hAnsi="Arial" w:cs="Arial"/>
-          <w:color w:val="222222"/>
-          <w:sz w:val="19"/>
-          <w:szCs w:val="19"/>
-        </w:rPr>
-        <w:t>ing in lower part/</w:t>
-      </w:r>
-      <w:proofErr w:type="spellStart"/>
-      <w:r>
-        <w:rPr>
-          <w:rFonts w:ascii="Arial" w:eastAsia="Times New Roman" w:hAnsi="Arial" w:cs="Arial"/>
-          <w:color w:val="222222"/>
-          <w:sz w:val="19"/>
-          <w:szCs w:val="19"/>
-        </w:rPr>
-        <w:t>int</w:t>
-      </w:r>
-      <w:proofErr w:type="spellEnd"/>
-      <w:r>
-        <w:rPr>
-          <w:rFonts w:ascii="Arial" w:eastAsia="Times New Roman" w:hAnsi="Arial" w:cs="Arial"/>
-          <w:color w:val="222222"/>
-          <w:sz w:val="19"/>
-          <w:szCs w:val="19"/>
-        </w:rPr>
-        <w:t xml:space="preserve"> overall.)</w:t>
+        <w:t>ing in lower part/int overall.)</w:t>
       </w:r>
     </w:p>
     <w:p>
@@ -13087,9 +12772,8 @@
           <w:sz w:val="19"/>
           <w:szCs w:val="19"/>
         </w:rPr>
-        <w:t xml:space="preserve">h go up participation goes down, but also when stress is </w:t>
-      </w:r>
-      <w:proofErr w:type="gramStart"/>
+        <w:t>h go up participation goes down, but also when stress is low and exercise is</w:t>
+      </w:r>
       <w:r>
         <w:rPr>
           <w:rFonts w:ascii="Arial" w:eastAsia="Times New Roman" w:hAnsi="Arial" w:cs="Arial"/>
@@ -13097,46 +12781,7 @@
           <w:sz w:val="19"/>
           <w:szCs w:val="19"/>
         </w:rPr>
-        <w:t>low</w:t>
-      </w:r>
-      <w:proofErr w:type="gramEnd"/>
-      <w:r>
-        <w:rPr>
-          <w:rFonts w:ascii="Arial" w:eastAsia="Times New Roman" w:hAnsi="Arial" w:cs="Arial"/>
-          <w:color w:val="222222"/>
-          <w:sz w:val="19"/>
-          <w:szCs w:val="19"/>
-        </w:rPr>
-        <w:t xml:space="preserve"> and exercise is</w:t>
-      </w:r>
-      <w:r>
-        <w:rPr>
-          <w:rFonts w:ascii="Arial" w:eastAsia="Times New Roman" w:hAnsi="Arial" w:cs="Arial"/>
-          <w:color w:val="222222"/>
-          <w:sz w:val="19"/>
-          <w:szCs w:val="19"/>
-        </w:rPr>
-        <w:t xml:space="preserve"> low participation is also low.  When stress is high (with </w:t>
-      </w:r>
-      <w:proofErr w:type="spellStart"/>
-      <w:r>
-        <w:rPr>
-          <w:rFonts w:ascii="Arial" w:eastAsia="Times New Roman" w:hAnsi="Arial" w:cs="Arial"/>
-          <w:color w:val="222222"/>
-          <w:sz w:val="19"/>
-          <w:szCs w:val="19"/>
-        </w:rPr>
-        <w:t>exer</w:t>
-      </w:r>
-      <w:proofErr w:type="spellEnd"/>
-      <w:r>
-        <w:rPr>
-          <w:rFonts w:ascii="Arial" w:eastAsia="Times New Roman" w:hAnsi="Arial" w:cs="Arial"/>
-          <w:color w:val="222222"/>
-          <w:sz w:val="19"/>
-          <w:szCs w:val="19"/>
-        </w:rPr>
-        <w:t xml:space="preserve"> low) it is showing high participation and when exercise is high</w:t>
+        <w:t xml:space="preserve"> low participation is also low.  When stress is high (with exer low) it is showing high participation and when exercise is high</w:t>
       </w:r>
       <w:r>
         <w:rPr>
@@ -13389,19 +13034,8 @@
                 <w:color w:val="000000"/>
                 <w:sz w:val="22"/>
               </w:rPr>
-              <w:t xml:space="preserve">Academic </w:t>
-            </w:r>
-            <w:proofErr w:type="spellStart"/>
-            <w:r>
-              <w:rPr>
-                <w:rFonts w:ascii="Times New Roman" w:hAnsi="Times New Roman" w:cs="Times New Roman"/>
-                <w:b/>
-                <w:color w:val="000000"/>
-                <w:sz w:val="22"/>
-              </w:rPr>
-              <w:t>Eng</w:t>
-            </w:r>
-            <w:proofErr w:type="spellEnd"/>
+              <w:t>Academic Eng</w:t>
+            </w:r>
           </w:p>
         </w:tc>
         <w:tc>
@@ -13642,7 +13276,6 @@
             <w:vAlign w:val="center"/>
           </w:tcPr>
           <w:p>
-            <w:proofErr w:type="spellStart"/>
             <w:r>
               <w:rPr>
                 <w:rFonts w:ascii="Times New Roman" w:hAnsi="Times New Roman" w:cs="Times New Roman"/>
@@ -13652,7 +13285,6 @@
               </w:rPr>
               <w:t>Stdev</w:t>
             </w:r>
-            <w:proofErr w:type="spellEnd"/>
           </w:p>
         </w:tc>
         <w:tc>
@@ -13704,7 +13336,6 @@
             <w:vAlign w:val="center"/>
           </w:tcPr>
           <w:p>
-            <w:proofErr w:type="spellStart"/>
             <w:r>
               <w:rPr>
                 <w:rFonts w:ascii="Times New Roman" w:hAnsi="Times New Roman" w:cs="Times New Roman"/>
@@ -13714,7 +13345,6 @@
               </w:rPr>
               <w:t>Stdev</w:t>
             </w:r>
-            <w:proofErr w:type="spellEnd"/>
           </w:p>
         </w:tc>
         <w:tc>
@@ -13766,7 +13396,6 @@
             <w:vAlign w:val="center"/>
           </w:tcPr>
           <w:p>
-            <w:proofErr w:type="spellStart"/>
             <w:r>
               <w:rPr>
                 <w:rFonts w:ascii="Times New Roman" w:hAnsi="Times New Roman" w:cs="Times New Roman"/>
@@ -13776,7 +13405,6 @@
               </w:rPr>
               <w:t>Stdev</w:t>
             </w:r>
-            <w:proofErr w:type="spellEnd"/>
           </w:p>
         </w:tc>
         <w:tc>
@@ -13828,7 +13456,6 @@
             <w:vAlign w:val="center"/>
           </w:tcPr>
           <w:p>
-            <w:proofErr w:type="spellStart"/>
             <w:r>
               <w:rPr>
                 <w:rFonts w:ascii="Times New Roman" w:hAnsi="Times New Roman" w:cs="Times New Roman"/>
@@ -13838,7 +13465,6 @@
               </w:rPr>
               <w:t>Stdev</w:t>
             </w:r>
-            <w:proofErr w:type="spellEnd"/>
           </w:p>
         </w:tc>
         <w:tc>
@@ -13890,7 +13516,6 @@
             <w:vAlign w:val="center"/>
           </w:tcPr>
           <w:p>
-            <w:proofErr w:type="spellStart"/>
             <w:r>
               <w:rPr>
                 <w:rFonts w:ascii="Times New Roman" w:hAnsi="Times New Roman" w:cs="Times New Roman"/>
@@ -13900,7 +13525,6 @@
               </w:rPr>
               <w:t>Stdev</w:t>
             </w:r>
-            <w:proofErr w:type="spellEnd"/>
           </w:p>
         </w:tc>
       </w:tr>
@@ -19503,25 +19127,7 @@
                 <w:sz w:val="19"/>
                 <w:szCs w:val="19"/>
               </w:rPr>
-              <w:t>Model</w:t>
-            </w:r>
-            <w:r>
-              <w:rPr>
-                <w:rFonts w:ascii="Arial" w:eastAsia="Times New Roman" w:hAnsi="Arial" w:cs="Arial"/>
-                <w:color w:val="222222"/>
-                <w:sz w:val="19"/>
-                <w:szCs w:val="19"/>
-              </w:rPr>
-              <w:t>: AE</w:t>
-            </w:r>
-            <w:r>
-              <w:rPr>
-                <w:rFonts w:ascii="Arial" w:eastAsia="Times New Roman" w:hAnsi="Arial" w:cs="Arial"/>
-                <w:color w:val="222222"/>
-                <w:sz w:val="19"/>
-                <w:szCs w:val="19"/>
-              </w:rPr>
-              <w:t xml:space="preserve"> = </w:t>
+              <w:t xml:space="preserve">Model: AE = </w:t>
             </w:r>
             <w:r>
               <w:rPr>
@@ -19577,25 +19183,7 @@
                 <w:sz w:val="19"/>
                 <w:szCs w:val="19"/>
               </w:rPr>
-              <w:t xml:space="preserve"> </w:t>
-            </w:r>
-            <w:r>
-              <w:rPr>
-                <w:rFonts w:ascii="Arial" w:eastAsia="Times New Roman" w:hAnsi="Arial" w:cs="Arial"/>
-                <w:color w:val="222222"/>
-                <w:sz w:val="19"/>
-                <w:szCs w:val="19"/>
-              </w:rPr>
-              <w:t>Sleep Hygiene</w:t>
-            </w:r>
-            <w:r>
-              <w:rPr>
-                <w:rFonts w:ascii="Arial" w:eastAsia="Times New Roman" w:hAnsi="Arial" w:cs="Arial"/>
-                <w:color w:val="222222"/>
-                <w:sz w:val="19"/>
-                <w:szCs w:val="19"/>
-              </w:rPr>
-              <w:t xml:space="preserve"> + </w:t>
+              <w:t xml:space="preserve"> Sleep Hygiene + </w:t>
             </w:r>
             <w:r>
               <w:rPr>
@@ -19777,16 +19365,7 @@
                 <w:sz w:val="19"/>
                 <w:szCs w:val="19"/>
               </w:rPr>
-              <w:t xml:space="preserve">Skills </w:t>
-            </w:r>
-            <w:r>
-              <w:rPr>
-                <w:rFonts w:ascii="Arial" w:eastAsia="Times New Roman" w:hAnsi="Arial" w:cs="Arial"/>
-                <w:color w:val="222222"/>
-                <w:sz w:val="19"/>
-                <w:szCs w:val="19"/>
-              </w:rPr>
-              <w:t>Engagement (Skills)</w:t>
+              <w:t>Skills Engagement (Skills)</w:t>
             </w:r>
           </w:p>
         </w:tc>
@@ -19933,34 +19512,7 @@
                 <w:szCs w:val="19"/>
               </w:rPr>
               <w:lastRenderedPageBreak/>
-              <w:t>Model</w:t>
-            </w:r>
-            <w:r>
-              <w:rPr>
-                <w:rFonts w:ascii="Arial" w:eastAsia="Times New Roman" w:hAnsi="Arial" w:cs="Arial"/>
-                <w:color w:val="222222"/>
-                <w:sz w:val="19"/>
-                <w:szCs w:val="19"/>
-              </w:rPr>
-              <w:t>:</w:t>
-            </w:r>
-            <w:r>
-              <w:rPr>
-                <w:rFonts w:ascii="Arial" w:eastAsia="Times New Roman" w:hAnsi="Arial" w:cs="Arial"/>
-                <w:color w:val="222222"/>
-                <w:sz w:val="19"/>
-                <w:szCs w:val="19"/>
-              </w:rPr>
-              <w:t xml:space="preserve"> </w:t>
-            </w:r>
-            <w:r>
-              <w:rPr>
-                <w:rFonts w:ascii="Arial" w:eastAsia="Times New Roman" w:hAnsi="Arial" w:cs="Arial"/>
-                <w:color w:val="222222"/>
-                <w:sz w:val="19"/>
-                <w:szCs w:val="19"/>
-              </w:rPr>
-              <w:t xml:space="preserve">Skills = </w:t>
+              <w:t xml:space="preserve">Model: Skills = </w:t>
             </w:r>
             <w:r>
               <w:rPr>
@@ -20233,27 +19785,7 @@
                 <w:sz w:val="19"/>
                 <w:szCs w:val="19"/>
               </w:rPr>
-              <w:t>Emotional Engagement (</w:t>
-            </w:r>
-            <w:proofErr w:type="spellStart"/>
-            <w:r>
-              <w:rPr>
-                <w:rFonts w:ascii="Arial" w:eastAsia="Times New Roman" w:hAnsi="Arial" w:cs="Arial"/>
-                <w:color w:val="222222"/>
-                <w:sz w:val="19"/>
-                <w:szCs w:val="19"/>
-              </w:rPr>
-              <w:t>Emot</w:t>
-            </w:r>
-            <w:proofErr w:type="spellEnd"/>
-            <w:r>
-              <w:rPr>
-                <w:rFonts w:ascii="Arial" w:eastAsia="Times New Roman" w:hAnsi="Arial" w:cs="Arial"/>
-                <w:color w:val="222222"/>
-                <w:sz w:val="19"/>
-                <w:szCs w:val="19"/>
-              </w:rPr>
-              <w:t>)</w:t>
+              <w:t>Emotional Engagement (Emot)</w:t>
             </w:r>
           </w:p>
         </w:tc>
@@ -20401,27 +19933,7 @@
                 <w:sz w:val="19"/>
                 <w:szCs w:val="19"/>
               </w:rPr>
-              <w:t xml:space="preserve">Model: </w:t>
-            </w:r>
-            <w:proofErr w:type="spellStart"/>
-            <w:r>
-              <w:rPr>
-                <w:rFonts w:ascii="Arial" w:eastAsia="Times New Roman" w:hAnsi="Arial" w:cs="Arial"/>
-                <w:color w:val="222222"/>
-                <w:sz w:val="19"/>
-                <w:szCs w:val="19"/>
-              </w:rPr>
-              <w:t>Emot</w:t>
-            </w:r>
-            <w:proofErr w:type="spellEnd"/>
-            <w:r>
-              <w:rPr>
-                <w:rFonts w:ascii="Arial" w:eastAsia="Times New Roman" w:hAnsi="Arial" w:cs="Arial"/>
-                <w:color w:val="222222"/>
-                <w:sz w:val="19"/>
-                <w:szCs w:val="19"/>
-              </w:rPr>
-              <w:t xml:space="preserve"> = </w:t>
+              <w:t xml:space="preserve">Model: Emot = </w:t>
             </w:r>
             <w:r>
               <w:rPr>
@@ -21323,15 +20835,7 @@
                 <w:sz w:val="19"/>
                 <w:szCs w:val="19"/>
               </w:rPr>
-              <w:t>-</w:t>
-            </w:r>
-            <w:r>
-              <w:rPr>
-                <w:rFonts w:ascii="Arial" w:hAnsi="Arial" w:cs="Arial"/>
-                <w:sz w:val="19"/>
-                <w:szCs w:val="19"/>
-              </w:rPr>
-              <w:t>0.006</w:t>
+              <w:t>-0.006</w:t>
             </w:r>
           </w:p>
         </w:tc>
@@ -21616,27 +21120,7 @@
                 <w:sz w:val="19"/>
                 <w:szCs w:val="19"/>
               </w:rPr>
-              <w:t>*p&lt;.01; **p&lt;.001; ***p&lt;.0001</w:t>
-            </w:r>
-            <w:proofErr w:type="gramStart"/>
-            <w:r>
-              <w:rPr>
-                <w:rFonts w:ascii="Arial" w:eastAsia="Times New Roman" w:hAnsi="Arial" w:cs="Arial"/>
-                <w:color w:val="222222"/>
-                <w:sz w:val="19"/>
-                <w:szCs w:val="19"/>
-              </w:rPr>
-              <w:t>; !</w:t>
-            </w:r>
-            <w:proofErr w:type="gramEnd"/>
-            <w:r>
-              <w:rPr>
-                <w:rFonts w:ascii="Arial" w:eastAsia="Times New Roman" w:hAnsi="Arial" w:cs="Arial"/>
-                <w:color w:val="222222"/>
-                <w:sz w:val="19"/>
-                <w:szCs w:val="19"/>
-              </w:rPr>
-              <w:t xml:space="preserve"> should I report p&lt;.05? – no do Bonferroni adjustment and only use .01 and below</w:t>
+              <w:t>*p&lt;.01; **p&lt;.001; ***p&lt;.0001; ! should I report p&lt;.05? – no do Bonferroni adjustment and only use .01 and below</w:t>
             </w:r>
           </w:p>
         </w:tc>
@@ -21729,56 +21213,38 @@
       <w:pPr>
         <w:shd w:val="clear" w:color="auto" w:fill="FFFFFF"/>
         <w:rPr>
-          <w:rFonts w:ascii="Times New Roman" w:eastAsia="Times New Roman" w:hAnsi="Times New Roman" w:cs="Times New Roman" w:hint="cs"/>
-          <w:color w:val="222222"/>
-        </w:rPr>
-      </w:pPr>
-      <w:r>
-        <w:rPr>
           <w:rFonts w:ascii="Times New Roman" w:eastAsia="Times New Roman" w:hAnsi="Times New Roman" w:cs="Times New Roman"/>
           <w:color w:val="222222"/>
         </w:rPr>
-        <w:t xml:space="preserve">A Confirmatory Factor Analysis (CFA) was completed to test the factor loadings as outlined in findings by </w:t>
-      </w:r>
-      <w:proofErr w:type="spellStart"/>
+      </w:pPr>
       <w:r>
         <w:rPr>
           <w:rFonts w:ascii="Times New Roman" w:eastAsia="Times New Roman" w:hAnsi="Times New Roman" w:cs="Times New Roman"/>
           <w:color w:val="222222"/>
         </w:rPr>
-        <w:t>Handelsman</w:t>
-      </w:r>
-      <w:proofErr w:type="spellEnd"/>
+        <w:t>A Confirmatory Factor Analysis (CFA) was completed to test the factor loadings as outlined in findings by Handelsman and colleagues (2005) in their development of the Student Course Engagement Questionnaire (SCEQ).  They found evidence for the initial validation of the measure and a breakdown into four factors: skills engagement, emotional engagement, participation/interaction engagement, and performance engagement.</w:t>
+      </w:r>
       <w:r>
         <w:rPr>
           <w:rFonts w:ascii="Times New Roman" w:eastAsia="Times New Roman" w:hAnsi="Times New Roman" w:cs="Times New Roman"/>
           <w:color w:val="222222"/>
         </w:rPr>
-        <w:t xml:space="preserve"> and colleagues (2005) in their development of the Student Course Engagement Questionnaire (SCEQ).  They found evidence for the initial validation of the measure and a breakdown into four factors: skills engagement, emotional engagement, participation/interaction engagement, and performance engagement.</w:t>
+        <w:t xml:space="preserve"> Results of the CFA employed here</w:t>
       </w:r>
       <w:r>
         <w:rPr>
           <w:rFonts w:ascii="Times New Roman" w:eastAsia="Times New Roman" w:hAnsi="Times New Roman" w:cs="Times New Roman"/>
           <w:color w:val="222222"/>
         </w:rPr>
-        <w:t xml:space="preserve"> Results of the CFA employed here</w:t>
+        <w:t xml:space="preserve"> show that </w:t>
       </w:r>
       <w:r>
         <w:rPr>
           <w:rFonts w:ascii="Times New Roman" w:eastAsia="Times New Roman" w:hAnsi="Times New Roman" w:cs="Times New Roman"/>
           <w:color w:val="222222"/>
         </w:rPr>
-        <w:t xml:space="preserve"> show that </w:t>
-      </w:r>
-      <w:r>
-        <w:rPr>
-          <w:rFonts w:ascii="Times New Roman" w:eastAsia="Times New Roman" w:hAnsi="Times New Roman" w:cs="Times New Roman"/>
-          <w:color w:val="222222"/>
-        </w:rPr>
         <w:t>the user model versus the baseline model have a Comparative Fit Index (CFI) = 0.826, a Tucker-Lewis Index (TLI) = 0.804, a Root Mean Square Error of Approximation = 0.090 (90% Confidence Interval 0.081-0.098), and a Standardized Root Mean Square Residual (SRMR) = 0.088, which demonstrate limited fit.</w:t>
       </w:r>
-      <w:bookmarkStart w:id="0" w:name="_GoBack"/>
-      <w:bookmarkEnd w:id="0"/>
       <w:r>
         <w:rPr>
           <w:rFonts w:ascii="Times New Roman" w:eastAsia="Times New Roman" w:hAnsi="Times New Roman" w:cs="Times New Roman"/>
@@ -22428,7 +21894,7 @@
                 <w:szCs w:val="19"/>
               </w:rPr>
               <w:pict>
-                <v:rect id="_x0000_i1028" alt="" style="width:.65pt;height:.05pt;mso-width-percent:0;mso-height-percent:0;mso-width-percent:0;mso-height-percent:0" o:hrpct="1" o:hralign="center" o:hrstd="t" o:hr="t" fillcolor="#a0a0a0" stroked="f"/>
+                <v:rect id="_x0000_i1025" alt="" style="width:.65pt;height:.05pt;mso-width-percent:0;mso-height-percent:0;mso-width-percent:0;mso-height-percent:0" o:hrpct="1" o:hralign="center" o:hrstd="t" o:hr="t" fillcolor="#a0a0a0" stroked="f"/>
               </w:pict>
             </w:r>
           </w:p>
@@ -22513,7 +21979,7 @@
                 <w:szCs w:val="19"/>
               </w:rPr>
               <w:pict>
-                <v:rect id="_x0000_i1027" alt="" style="width:.65pt;height:.05pt;mso-width-percent:0;mso-height-percent:0;mso-width-percent:0;mso-height-percent:0" o:hrpct="1" o:hralign="center" o:hrstd="t" o:hr="t" fillcolor="#a0a0a0" stroked="f"/>
+                <v:rect id="_x0000_i1026" alt="" style="width:.65pt;height:.05pt;mso-width-percent:0;mso-height-percent:0;mso-width-percent:0;mso-height-percent:0" o:hrpct="1" o:hralign="center" o:hrstd="t" o:hr="t" fillcolor="#a0a0a0" stroked="f"/>
               </w:pict>
             </w:r>
           </w:p>
@@ -22576,27 +22042,7 @@
                 <w:sz w:val="19"/>
                 <w:szCs w:val="19"/>
               </w:rPr>
-              <w:t>(Part/</w:t>
-            </w:r>
-            <w:proofErr w:type="spellStart"/>
-            <w:r>
-              <w:rPr>
-                <w:rFonts w:ascii="Arial" w:eastAsia="Times New Roman" w:hAnsi="Arial" w:cs="Arial"/>
-                <w:color w:val="222222"/>
-                <w:sz w:val="19"/>
-                <w:szCs w:val="19"/>
-              </w:rPr>
-              <w:t>int</w:t>
-            </w:r>
-            <w:proofErr w:type="spellEnd"/>
-            <w:r>
-              <w:rPr>
-                <w:rFonts w:ascii="Arial" w:eastAsia="Times New Roman" w:hAnsi="Arial" w:cs="Arial"/>
-                <w:color w:val="222222"/>
-                <w:sz w:val="19"/>
-                <w:szCs w:val="19"/>
-              </w:rPr>
-              <w:t>)</w:t>
+              <w:t>(Part/int)</w:t>
             </w:r>
           </w:p>
           <w:p>
@@ -22618,7 +22064,7 @@
                 <w:szCs w:val="19"/>
               </w:rPr>
               <w:pict>
-                <v:rect id="_x0000_i1026" alt="" style="width:.65pt;height:.05pt;mso-width-percent:0;mso-height-percent:0;mso-width-percent:0;mso-height-percent:0" o:hrpct="1" o:hralign="center" o:hrstd="t" o:hr="t" fillcolor="#a0a0a0" stroked="f"/>
+                <v:rect id="_x0000_i1027" alt="" style="width:.65pt;height:.05pt;mso-width-percent:0;mso-height-percent:0;mso-width-percent:0;mso-height-percent:0" o:hrpct="1" o:hralign="center" o:hrstd="t" o:hr="t" fillcolor="#a0a0a0" stroked="f"/>
               </w:pict>
             </w:r>
           </w:p>
@@ -22703,7 +22149,7 @@
                 <w:szCs w:val="19"/>
               </w:rPr>
               <w:pict>
-                <v:rect id="_x0000_i1025" alt="" style="width:.65pt;height:.05pt;mso-width-percent:0;mso-height-percent:0;mso-width-percent:0;mso-height-percent:0" o:hrpct="1" o:hralign="center" o:hrstd="t" o:hr="t" fillcolor="#a0a0a0" stroked="f"/>
+                <v:rect id="_x0000_i1028" alt="" style="width:.65pt;height:.05pt;mso-width-percent:0;mso-height-percent:0;mso-width-percent:0;mso-height-percent:0" o:hrpct="1" o:hralign="center" o:hrstd="t" o:hr="t" fillcolor="#a0a0a0" stroked="f"/>
               </w:pict>
             </w:r>
           </w:p>
@@ -22794,7 +22240,6 @@
                 <w:szCs w:val="19"/>
               </w:rPr>
             </w:pPr>
-            <w:proofErr w:type="spellStart"/>
             <w:r>
               <w:rPr>
                 <w:rFonts w:ascii="Arial" w:eastAsia="Times New Roman" w:hAnsi="Arial" w:cs="Arial"/>
@@ -22817,7 +22262,6 @@
               </w:rPr>
               <w:t>rig</w:t>
             </w:r>
-            <w:proofErr w:type="spellEnd"/>
           </w:p>
         </w:tc>
         <w:tc>
@@ -23015,7 +22459,6 @@
                 <w:szCs w:val="19"/>
               </w:rPr>
             </w:pPr>
-            <w:proofErr w:type="spellStart"/>
             <w:r>
               <w:rPr>
                 <w:rFonts w:ascii="Arial" w:eastAsia="Times New Roman" w:hAnsi="Arial" w:cs="Arial"/>
@@ -23038,7 +22481,6 @@
               </w:rPr>
               <w:t>rig</w:t>
             </w:r>
-            <w:proofErr w:type="spellEnd"/>
           </w:p>
         </w:tc>
         <w:tc>
@@ -23127,7 +22569,6 @@
                 <w:szCs w:val="19"/>
               </w:rPr>
             </w:pPr>
-            <w:proofErr w:type="spellStart"/>
             <w:r>
               <w:rPr>
                 <w:rFonts w:ascii="Arial" w:eastAsia="Times New Roman" w:hAnsi="Arial" w:cs="Arial"/>
@@ -23150,7 +22591,6 @@
               </w:rPr>
               <w:t>rig</w:t>
             </w:r>
-            <w:proofErr w:type="spellEnd"/>
           </w:p>
         </w:tc>
         <w:tc>
@@ -30912,7 +30352,6 @@
               </w:rPr>
               <w:t xml:space="preserve">Note. </w:t>
             </w:r>
-            <w:proofErr w:type="spellStart"/>
             <w:r>
               <w:rPr>
                 <w:rFonts w:ascii="Arial" w:eastAsia="Times New Roman" w:hAnsi="Arial" w:cs="Arial"/>
@@ -30935,7 +30374,6 @@
               </w:rPr>
               <w:t>rig</w:t>
             </w:r>
-            <w:proofErr w:type="spellEnd"/>
             <w:r>
               <w:rPr>
                 <w:rFonts w:ascii="Arial" w:eastAsia="Times New Roman" w:hAnsi="Arial" w:cs="Arial"/>
@@ -31430,7 +30868,7 @@
     <w:p>
       <w:pPr>
         <w:rPr>
-          <w:rFonts w:ascii="Times New Roman" w:hAnsi="Times New Roman" w:cs="Times New Roman" w:hint="cs"/>
+          <w:rFonts w:ascii="Times New Roman" w:hAnsi="Times New Roman" w:cs="Times New Roman"/>
           <w:i/>
         </w:rPr>
       </w:pPr>
@@ -31445,14 +30883,14 @@
     <w:p>
       <w:pPr>
         <w:rPr>
-          <w:rFonts w:ascii="Times New Roman" w:hAnsi="Times New Roman" w:cs="Times New Roman" w:hint="cs"/>
+          <w:rFonts w:ascii="Times New Roman" w:hAnsi="Times New Roman" w:cs="Times New Roman"/>
         </w:rPr>
       </w:pPr>
     </w:p>
     <w:p>
       <w:pPr>
         <w:rPr>
-          <w:rFonts w:ascii="Times New Roman" w:hAnsi="Times New Roman" w:cs="Times New Roman" w:hint="cs"/>
+          <w:rFonts w:ascii="Times New Roman" w:hAnsi="Times New Roman" w:cs="Times New Roman"/>
         </w:rPr>
       </w:pPr>
       <w:r>
@@ -31766,14 +31204,14 @@
     <w:p>
       <w:pPr>
         <w:rPr>
-          <w:rFonts w:ascii="Times New Roman" w:hAnsi="Times New Roman" w:cs="Times New Roman" w:hint="cs"/>
+          <w:rFonts w:ascii="Times New Roman" w:hAnsi="Times New Roman" w:cs="Times New Roman"/>
         </w:rPr>
       </w:pPr>
     </w:p>
     <w:p>
       <w:pPr>
         <w:rPr>
-          <w:rFonts w:ascii="Times New Roman" w:hAnsi="Times New Roman" w:cs="Times New Roman" w:hint="cs"/>
+          <w:rFonts w:ascii="Times New Roman" w:hAnsi="Times New Roman" w:cs="Times New Roman"/>
         </w:rPr>
       </w:pPr>
       <w:r>
@@ -31918,14 +31356,14 @@
     <w:p>
       <w:pPr>
         <w:rPr>
-          <w:rFonts w:ascii="Times New Roman" w:hAnsi="Times New Roman" w:cs="Times New Roman" w:hint="cs"/>
+          <w:rFonts w:ascii="Times New Roman" w:hAnsi="Times New Roman" w:cs="Times New Roman"/>
         </w:rPr>
       </w:pPr>
     </w:p>
     <w:p>
       <w:pPr>
         <w:rPr>
-          <w:rFonts w:ascii="Times New Roman" w:hAnsi="Times New Roman" w:cs="Times New Roman" w:hint="cs"/>
+          <w:rFonts w:ascii="Times New Roman" w:hAnsi="Times New Roman" w:cs="Times New Roman"/>
         </w:rPr>
       </w:pPr>
       <w:r>
@@ -32040,183 +31478,177 @@
     <w:p>
       <w:pPr>
         <w:rPr>
-          <w:rFonts w:ascii="Times New Roman" w:hAnsi="Times New Roman" w:cs="Times New Roman" w:hint="cs"/>
+          <w:rFonts w:ascii="Times New Roman" w:hAnsi="Times New Roman" w:cs="Times New Roman"/>
         </w:rPr>
       </w:pPr>
     </w:p>
     <w:p>
       <w:pPr>
         <w:rPr>
+          <w:rFonts w:ascii="Times New Roman" w:hAnsi="Times New Roman" w:cs="Times New Roman"/>
+        </w:rPr>
+      </w:pPr>
+      <w:r>
+        <w:rPr>
           <w:rFonts w:ascii="Times New Roman" w:hAnsi="Times New Roman" w:cs="Times New Roman" w:hint="cs"/>
         </w:rPr>
-      </w:pPr>
+        <w:t xml:space="preserve">The performance factor of AE was similar in model specification as found in that of skills engagement. </w:t>
+      </w:r>
       <w:r>
         <w:rPr>
           <w:rFonts w:ascii="Times New Roman" w:hAnsi="Times New Roman" w:cs="Times New Roman" w:hint="cs"/>
         </w:rPr>
-        <w:t xml:space="preserve">The performance factor of AE was similar in model specification as found in that of skills engagement. </w:t>
+        <w:t xml:space="preserve"> The inclusion of both stress (</w:t>
       </w:r>
       <w:r>
         <w:rPr>
           <w:rFonts w:ascii="Times New Roman" w:hAnsi="Times New Roman" w:cs="Times New Roman" w:hint="cs"/>
         </w:rPr>
-        <w:t xml:space="preserve"> The inclusion of both stress (</w:t>
+        <w:sym w:font="Symbol" w:char="F062"/>
       </w:r>
       <w:r>
         <w:rPr>
           <w:rFonts w:ascii="Times New Roman" w:hAnsi="Times New Roman" w:cs="Times New Roman" w:hint="cs"/>
         </w:rPr>
+        <w:t>=-0.013, p-value=0.12</w:t>
+      </w:r>
+      <w:r>
+        <w:rPr>
+          <w:rFonts w:ascii="Times New Roman" w:hAnsi="Times New Roman" w:cs="Times New Roman" w:hint="cs"/>
+        </w:rPr>
+        <w:t xml:space="preserve">3) </w:t>
+      </w:r>
+      <w:r>
+        <w:rPr>
+          <w:rFonts w:ascii="Times New Roman" w:hAnsi="Times New Roman" w:cs="Times New Roman" w:hint="cs"/>
+        </w:rPr>
+        <w:t>in the initial model and sleep (</w:t>
+      </w:r>
+      <w:r>
+        <w:rPr>
+          <w:rFonts w:ascii="Times New Roman" w:hAnsi="Times New Roman" w:cs="Times New Roman" w:hint="cs"/>
+        </w:rPr>
         <w:sym w:font="Symbol" w:char="F062"/>
       </w:r>
       <w:r>
         <w:rPr>
           <w:rFonts w:ascii="Times New Roman" w:hAnsi="Times New Roman" w:cs="Times New Roman" w:hint="cs"/>
         </w:rPr>
-        <w:t>=-0.013, p-value=0.12</w:t>
+        <w:t>=0.045, p-value=0.007</w:t>
       </w:r>
       <w:r>
         <w:rPr>
           <w:rFonts w:ascii="Times New Roman" w:hAnsi="Times New Roman" w:cs="Times New Roman" w:hint="cs"/>
         </w:rPr>
-        <w:t xml:space="preserve">3) </w:t>
+        <w:t>)</w:t>
       </w:r>
       <w:r>
         <w:rPr>
           <w:rFonts w:ascii="Times New Roman" w:hAnsi="Times New Roman" w:cs="Times New Roman" w:hint="cs"/>
         </w:rPr>
-        <w:t>in the initial model and sleep (</w:t>
+        <w:t xml:space="preserve"> in the combined model</w:t>
       </w:r>
       <w:r>
         <w:rPr>
           <w:rFonts w:ascii="Times New Roman" w:hAnsi="Times New Roman" w:cs="Times New Roman" w:hint="cs"/>
         </w:rPr>
+        <w:t xml:space="preserve"> improved the explanation of variance</w:t>
+      </w:r>
+      <w:r>
+        <w:rPr>
+          <w:rFonts w:ascii="Times New Roman" w:hAnsi="Times New Roman" w:cs="Times New Roman" w:hint="cs"/>
+        </w:rPr>
+        <w:t xml:space="preserve"> </w:t>
+      </w:r>
+      <w:r>
+        <w:rPr>
+          <w:rFonts w:ascii="Times New Roman" w:hAnsi="Times New Roman" w:cs="Times New Roman" w:hint="cs"/>
+        </w:rPr>
+        <w:t>(likelihood-ratio</w:t>
+      </w:r>
+      <w:r>
+        <w:rPr>
+          <w:rFonts w:ascii="Times New Roman" w:hAnsi="Times New Roman" w:cs="Times New Roman" w:hint="cs"/>
+        </w:rPr>
+        <w:t xml:space="preserve"> p-value = 0.</w:t>
+      </w:r>
+      <w:r>
+        <w:rPr>
+          <w:rFonts w:ascii="Times New Roman" w:hAnsi="Times New Roman" w:cs="Times New Roman" w:hint="cs"/>
+        </w:rPr>
+        <w:t>007</w:t>
+      </w:r>
+      <w:r>
+        <w:rPr>
+          <w:rFonts w:ascii="Times New Roman" w:hAnsi="Times New Roman" w:cs="Times New Roman" w:hint="cs"/>
+        </w:rPr>
+        <w:t>), but the model was not improved by the addition of exercise (</w:t>
+      </w:r>
+      <w:r>
+        <w:rPr>
+          <w:rFonts w:ascii="Times New Roman" w:hAnsi="Times New Roman" w:cs="Times New Roman" w:hint="cs"/>
+        </w:rPr>
+        <w:t>likelihood-ratio</w:t>
+      </w:r>
+      <w:r>
+        <w:rPr>
+          <w:rFonts w:ascii="Times New Roman" w:hAnsi="Times New Roman" w:cs="Times New Roman" w:hint="cs"/>
+        </w:rPr>
+        <w:t xml:space="preserve"> p-value = 0.</w:t>
+      </w:r>
+      <w:r>
+        <w:rPr>
+          <w:rFonts w:ascii="Times New Roman" w:hAnsi="Times New Roman" w:cs="Times New Roman" w:hint="cs"/>
+        </w:rPr>
+        <w:t>156</w:t>
+      </w:r>
+      <w:r>
+        <w:rPr>
+          <w:rFonts w:ascii="Times New Roman" w:hAnsi="Times New Roman" w:cs="Times New Roman" w:hint="cs"/>
+        </w:rPr>
+        <w:t xml:space="preserve">). </w:t>
+      </w:r>
+      <w:r>
+        <w:rPr>
+          <w:rFonts w:ascii="Times New Roman" w:hAnsi="Times New Roman" w:cs="Times New Roman" w:hint="cs"/>
+        </w:rPr>
+        <w:t>Notably,</w:t>
+      </w:r>
+      <w:r>
+        <w:rPr>
+          <w:rFonts w:ascii="Times New Roman" w:hAnsi="Times New Roman" w:cs="Times New Roman" w:hint="cs"/>
+        </w:rPr>
+        <w:t xml:space="preserve"> the stress variable was not s</w:t>
+      </w:r>
+      <w:r>
+        <w:rPr>
+          <w:rFonts w:ascii="Times New Roman" w:hAnsi="Times New Roman" w:cs="Times New Roman" w:hint="cs"/>
+        </w:rPr>
+        <w:t>ignificant in either the stand-alone</w:t>
+      </w:r>
+      <w:r>
+        <w:rPr>
+          <w:rFonts w:ascii="Times New Roman" w:hAnsi="Times New Roman" w:cs="Times New Roman" w:hint="cs"/>
+        </w:rPr>
+        <w:t xml:space="preserve"> model </w:t>
+      </w:r>
+      <w:r>
+        <w:rPr>
+          <w:rFonts w:ascii="Times New Roman" w:hAnsi="Times New Roman" w:cs="Times New Roman" w:hint="cs"/>
+        </w:rPr>
+        <w:t>(</w:t>
+      </w:r>
+      <w:r>
+        <w:rPr>
+          <w:rFonts w:ascii="Times New Roman" w:hAnsi="Times New Roman" w:cs="Times New Roman" w:hint="cs"/>
+        </w:rPr>
         <w:sym w:font="Symbol" w:char="F062"/>
       </w:r>
       <w:r>
         <w:rPr>
           <w:rFonts w:ascii="Times New Roman" w:hAnsi="Times New Roman" w:cs="Times New Roman" w:hint="cs"/>
         </w:rPr>
-        <w:t>=0.045, p-value=0.007</w:t>
-      </w:r>
-      <w:r>
-        <w:rPr>
-          <w:rFonts w:ascii="Times New Roman" w:hAnsi="Times New Roman" w:cs="Times New Roman" w:hint="cs"/>
-        </w:rPr>
-        <w:t>)</w:t>
-      </w:r>
-      <w:r>
-        <w:rPr>
-          <w:rFonts w:ascii="Times New Roman" w:hAnsi="Times New Roman" w:cs="Times New Roman" w:hint="cs"/>
-        </w:rPr>
-        <w:t xml:space="preserve"> in the combined model</w:t>
-      </w:r>
-      <w:r>
-        <w:rPr>
-          <w:rFonts w:ascii="Times New Roman" w:hAnsi="Times New Roman" w:cs="Times New Roman" w:hint="cs"/>
-        </w:rPr>
-        <w:t xml:space="preserve"> improved the explanation of variance</w:t>
-      </w:r>
-      <w:r>
-        <w:rPr>
-          <w:rFonts w:ascii="Times New Roman" w:hAnsi="Times New Roman" w:cs="Times New Roman" w:hint="cs"/>
-        </w:rPr>
-        <w:t xml:space="preserve"> </w:t>
-      </w:r>
-      <w:r>
-        <w:rPr>
-          <w:rFonts w:ascii="Times New Roman" w:hAnsi="Times New Roman" w:cs="Times New Roman" w:hint="cs"/>
-        </w:rPr>
-        <w:t>(likelihood-ratio</w:t>
-      </w:r>
-      <w:r>
-        <w:rPr>
-          <w:rFonts w:ascii="Times New Roman" w:hAnsi="Times New Roman" w:cs="Times New Roman" w:hint="cs"/>
-        </w:rPr>
-        <w:t xml:space="preserve"> p-value = 0.</w:t>
-      </w:r>
-      <w:r>
-        <w:rPr>
-          <w:rFonts w:ascii="Times New Roman" w:hAnsi="Times New Roman" w:cs="Times New Roman" w:hint="cs"/>
-        </w:rPr>
-        <w:t>007</w:t>
-      </w:r>
-      <w:r>
-        <w:rPr>
-          <w:rFonts w:ascii="Times New Roman" w:hAnsi="Times New Roman" w:cs="Times New Roman" w:hint="cs"/>
-        </w:rPr>
-        <w:t>), but the model was not improved by the addition of exercise (</w:t>
-      </w:r>
-      <w:r>
-        <w:rPr>
-          <w:rFonts w:ascii="Times New Roman" w:hAnsi="Times New Roman" w:cs="Times New Roman" w:hint="cs"/>
-        </w:rPr>
-        <w:t>likelihood-ratio</w:t>
-      </w:r>
-      <w:r>
-        <w:rPr>
-          <w:rFonts w:ascii="Times New Roman" w:hAnsi="Times New Roman" w:cs="Times New Roman" w:hint="cs"/>
-        </w:rPr>
-        <w:t xml:space="preserve"> p-value = 0.</w:t>
-      </w:r>
-      <w:r>
-        <w:rPr>
-          <w:rFonts w:ascii="Times New Roman" w:hAnsi="Times New Roman" w:cs="Times New Roman" w:hint="cs"/>
-        </w:rPr>
-        <w:t>156</w:t>
-      </w:r>
-      <w:r>
-        <w:rPr>
-          <w:rFonts w:ascii="Times New Roman" w:hAnsi="Times New Roman" w:cs="Times New Roman" w:hint="cs"/>
-        </w:rPr>
-        <w:t xml:space="preserve">). </w:t>
-      </w:r>
-      <w:r>
-        <w:rPr>
-          <w:rFonts w:ascii="Times New Roman" w:hAnsi="Times New Roman" w:cs="Times New Roman" w:hint="cs"/>
-        </w:rPr>
-        <w:t>Notably,</w:t>
-      </w:r>
-      <w:r>
-        <w:rPr>
-          <w:rFonts w:ascii="Times New Roman" w:hAnsi="Times New Roman" w:cs="Times New Roman" w:hint="cs"/>
-        </w:rPr>
-        <w:t xml:space="preserve"> the stress variable was not s</w:t>
-      </w:r>
-      <w:r>
-        <w:rPr>
-          <w:rFonts w:ascii="Times New Roman" w:hAnsi="Times New Roman" w:cs="Times New Roman" w:hint="cs"/>
-        </w:rPr>
-        <w:t>ignificant in either the stand-alone</w:t>
-      </w:r>
-      <w:r>
-        <w:rPr>
-          <w:rFonts w:ascii="Times New Roman" w:hAnsi="Times New Roman" w:cs="Times New Roman" w:hint="cs"/>
-        </w:rPr>
-        <w:t xml:space="preserve"> model </w:t>
-      </w:r>
-      <w:r>
-        <w:rPr>
-          <w:rFonts w:ascii="Times New Roman" w:hAnsi="Times New Roman" w:cs="Times New Roman" w:hint="cs"/>
-        </w:rPr>
-        <w:t>(</w:t>
-      </w:r>
-      <w:r>
-        <w:rPr>
-          <w:rFonts w:ascii="Times New Roman" w:hAnsi="Times New Roman" w:cs="Times New Roman" w:hint="cs"/>
-        </w:rPr>
-        <w:sym w:font="Symbol" w:char="F062"/>
-      </w:r>
-      <w:r>
-        <w:rPr>
-          <w:rFonts w:ascii="Times New Roman" w:hAnsi="Times New Roman" w:cs="Times New Roman" w:hint="cs"/>
-        </w:rPr>
-        <w:t>=-0.013, p-value=0.123)</w:t>
-      </w:r>
-      <w:r>
-        <w:rPr>
-          <w:rFonts w:ascii="Times New Roman" w:hAnsi="Times New Roman" w:cs="Times New Roman" w:hint="cs"/>
-        </w:rPr>
-        <w:t xml:space="preserve"> </w:t>
+        <w:t xml:space="preserve">=-0.013, p-value=0.123) </w:t>
       </w:r>
       <w:r>
         <w:rPr>
@@ -32296,13 +31728,8 @@
         <w:t xml:space="preserve">, including variable importance measures for all potential predictor variables.  Generally, the demographic variables showed minimal explanation of variance, with age showing the largest, yet still an insignificant beta weight.  Consequently, the variables used in a final multiple regression model to predict AE are stress, sleep hygiene, and exercise.   </w:t>
       </w:r>
       <w:r>
-        <w:t xml:space="preserve">The variables included in the final model were stress, sleep hygiene, and exercise, and </w:t>
-      </w:r>
-      <w:proofErr w:type="gramStart"/>
-      <w:r>
-        <w:t>…..</w:t>
-      </w:r>
-      <w:proofErr w:type="gramEnd"/>
+        <w:t>The variables included in the final model were stress, sleep hygiene, and exercise, and …..</w:t>
+      </w:r>
     </w:p>
     <w:p/>
     <w:p>
@@ -32318,6 +31745,35 @@
       <w:r>
         <w:t xml:space="preserve">testing of nested models, forward selection, </w:t>
       </w:r>
+    </w:p>
+    <w:p/>
+    <w:p>
+      <w:r>
+        <w:rPr>
+          <w:color w:val="000000"/>
+        </w:rPr>
+        <w:t>(“</w:t>
+      </w:r>
+      <w:r>
+        <w:rPr>
+          <w:color w:val="FF0000"/>
+        </w:rPr>
+        <w:t>The addition of  ------ added significantly to the prediction of ---, resulting in the --- percent of variance.</w:t>
+      </w:r>
+      <w:r>
+        <w:rPr>
+          <w:color w:val="FF0000"/>
+        </w:rPr>
+        <w:t xml:space="preserve"> The direct path from ----- to blank, controlling for ----, was non-significant whereas the other paths were sign.”</w:t>
+      </w:r>
+      <w:r>
+        <w:rPr>
+          <w:color w:val="000000"/>
+        </w:rPr>
+        <w:t>)</w:t>
+      </w:r>
+      <w:bookmarkStart w:id="0" w:name="_GoBack"/>
+      <w:bookmarkEnd w:id="0"/>
     </w:p>
     <w:sectPr>
       <w:pgSz w:w="15840" w:h="12240" w:orient="landscape"/>
@@ -32330,7 +31786,7 @@
 </file>
 
 <file path=word/endnotes.xml><?xml version="1.0" encoding="utf-8"?>
-<w:endnotes xmlns:wpc="http://schemas.microsoft.com/office/word/2010/wordprocessingCanvas" xmlns:cx="http://schemas.microsoft.com/office/drawing/2014/chartex" xmlns:cx1="http://schemas.microsoft.com/office/drawing/2015/9/8/chartex" xmlns:cx2="http://schemas.microsoft.com/office/drawing/2015/10/21/chartex" xmlns:cx3="http://schemas.microsoft.com/office/drawing/2016/5/9/chartex" xmlns:cx4="http://schemas.microsoft.com/office/drawing/2016/5/10/chartex" xmlns:cx5="http://schemas.microsoft.com/office/drawing/2016/5/11/chartex" xmlns:cx6="http://schemas.microsoft.com/office/drawing/2016/5/12/chartex" xmlns:cx7="http://schemas.microsoft.com/office/drawing/2016/5/13/chartex" xmlns:cx8="http://schemas.microsoft.com/office/drawing/2016/5/14/chartex" xmlns:mc="http://schemas.openxmlformats.org/markup-compatibility/2006" xmlns:aink="http://schemas.microsoft.com/office/drawing/2016/ink" xmlns:am3d="http://schemas.microsoft.com/office/drawing/2017/model3d" xmlns:o="urn:schemas-microsoft-com:office:office" xmlns:r="http://schemas.openxmlformats.org/officeDocument/2006/relationships" xmlns:m="http://schemas.openxmlformats.org/officeDocument/2006/math" xmlns:v="urn:schemas-microsoft-com:vml" xmlns:wp14="http://schemas.microsoft.com/office/word/2010/wordprocessingDrawing" xmlns:wp="http://schemas.openxmlformats.org/drawingml/2006/wordprocessingDrawing" xmlns:w10="urn:schemas-microsoft-com:office:word" xmlns:w="http://schemas.openxmlformats.org/wordprocessingml/2006/main" xmlns:w14="http://schemas.microsoft.com/office/word/2010/wordml" xmlns:w15="http://schemas.microsoft.com/office/word/2012/wordml" xmlns:w16cid="http://schemas.microsoft.com/office/word/2016/wordml/cid" xmlns:w16se="http://schemas.microsoft.com/office/word/2015/wordml/symex" xmlns:wpg="http://schemas.microsoft.com/office/word/2010/wordprocessingGroup" xmlns:wpi="http://schemas.microsoft.com/office/word/2010/wordprocessingInk" xmlns:wne="http://schemas.microsoft.com/office/word/2006/wordml" xmlns:wps="http://schemas.microsoft.com/office/word/2010/wordprocessingShape" mc:Ignorable="w14 w15 w16se w16cid wp14">
+<w:endnotes xmlns:wpc="http://schemas.microsoft.com/office/word/2010/wordprocessingCanvas" xmlns:mc="http://schemas.openxmlformats.org/markup-compatibility/2006" xmlns:o="urn:schemas-microsoft-com:office:office" xmlns:r="http://schemas.openxmlformats.org/officeDocument/2006/relationships" xmlns:m="http://schemas.openxmlformats.org/officeDocument/2006/math" xmlns:v="urn:schemas-microsoft-com:vml" xmlns:wp14="http://schemas.microsoft.com/office/word/2010/wordprocessingDrawing" xmlns:wp="http://schemas.openxmlformats.org/drawingml/2006/wordprocessingDrawing" xmlns:w10="urn:schemas-microsoft-com:office:word" xmlns:w="http://schemas.openxmlformats.org/wordprocessingml/2006/main" xmlns:w14="http://schemas.microsoft.com/office/word/2010/wordml" xmlns:w15="http://schemas.microsoft.com/office/word/2012/wordml" xmlns:wpg="http://schemas.microsoft.com/office/word/2010/wordprocessingGroup" xmlns:wpi="http://schemas.microsoft.com/office/word/2010/wordprocessingInk" xmlns:wne="http://schemas.microsoft.com/office/word/2006/wordml" xmlns:wps="http://schemas.microsoft.com/office/word/2010/wordprocessingShape" mc:Ignorable="w14 w15 wp14">
   <w:endnote w:type="separator" w:id="-1">
     <w:p>
       <w:r>
@@ -32349,7 +31805,7 @@
 </file>
 
 <file path=word/footnotes.xml><?xml version="1.0" encoding="utf-8"?>
-<w:footnotes xmlns:wpc="http://schemas.microsoft.com/office/word/2010/wordprocessingCanvas" xmlns:cx="http://schemas.microsoft.com/office/drawing/2014/chartex" xmlns:cx1="http://schemas.microsoft.com/office/drawing/2015/9/8/chartex" xmlns:cx2="http://schemas.microsoft.com/office/drawing/2015/10/21/chartex" xmlns:cx3="http://schemas.microsoft.com/office/drawing/2016/5/9/chartex" xmlns:cx4="http://schemas.microsoft.com/office/drawing/2016/5/10/chartex" xmlns:cx5="http://schemas.microsoft.com/office/drawing/2016/5/11/chartex" xmlns:cx6="http://schemas.microsoft.com/office/drawing/2016/5/12/chartex" xmlns:cx7="http://schemas.microsoft.com/office/drawing/2016/5/13/chartex" xmlns:cx8="http://schemas.microsoft.com/office/drawing/2016/5/14/chartex" xmlns:mc="http://schemas.openxmlformats.org/markup-compatibility/2006" xmlns:aink="http://schemas.microsoft.com/office/drawing/2016/ink" xmlns:am3d="http://schemas.microsoft.com/office/drawing/2017/model3d" xmlns:o="urn:schemas-microsoft-com:office:office" xmlns:r="http://schemas.openxmlformats.org/officeDocument/2006/relationships" xmlns:m="http://schemas.openxmlformats.org/officeDocument/2006/math" xmlns:v="urn:schemas-microsoft-com:vml" xmlns:wp14="http://schemas.microsoft.com/office/word/2010/wordprocessingDrawing" xmlns:wp="http://schemas.openxmlformats.org/drawingml/2006/wordprocessingDrawing" xmlns:w10="urn:schemas-microsoft-com:office:word" xmlns:w="http://schemas.openxmlformats.org/wordprocessingml/2006/main" xmlns:w14="http://schemas.microsoft.com/office/word/2010/wordml" xmlns:w15="http://schemas.microsoft.com/office/word/2012/wordml" xmlns:w16cid="http://schemas.microsoft.com/office/word/2016/wordml/cid" xmlns:w16se="http://schemas.microsoft.com/office/word/2015/wordml/symex" xmlns:wpg="http://schemas.microsoft.com/office/word/2010/wordprocessingGroup" xmlns:wpi="http://schemas.microsoft.com/office/word/2010/wordprocessingInk" xmlns:wne="http://schemas.microsoft.com/office/word/2006/wordml" xmlns:wps="http://schemas.microsoft.com/office/word/2010/wordprocessingShape" mc:Ignorable="w14 w15 w16se w16cid wp14">
+<w:footnotes xmlns:wpc="http://schemas.microsoft.com/office/word/2010/wordprocessingCanvas" xmlns:mc="http://schemas.openxmlformats.org/markup-compatibility/2006" xmlns:o="urn:schemas-microsoft-com:office:office" xmlns:r="http://schemas.openxmlformats.org/officeDocument/2006/relationships" xmlns:m="http://schemas.openxmlformats.org/officeDocument/2006/math" xmlns:v="urn:schemas-microsoft-com:vml" xmlns:wp14="http://schemas.microsoft.com/office/word/2010/wordprocessingDrawing" xmlns:wp="http://schemas.openxmlformats.org/drawingml/2006/wordprocessingDrawing" xmlns:w10="urn:schemas-microsoft-com:office:word" xmlns:w="http://schemas.openxmlformats.org/wordprocessingml/2006/main" xmlns:w14="http://schemas.microsoft.com/office/word/2010/wordml" xmlns:w15="http://schemas.microsoft.com/office/word/2012/wordml" xmlns:wpg="http://schemas.microsoft.com/office/word/2010/wordprocessingGroup" xmlns:wpi="http://schemas.microsoft.com/office/word/2010/wordprocessingInk" xmlns:wne="http://schemas.microsoft.com/office/word/2006/wordml" xmlns:wps="http://schemas.microsoft.com/office/word/2010/wordprocessingShape" mc:Ignorable="w14 w15 wp14">
   <w:footnote w:type="separator" w:id="-1">
     <w:p>
       <w:r>
@@ -32368,7 +31824,7 @@
 </file>
 
 <file path=word/numbering.xml><?xml version="1.0" encoding="utf-8"?>
-<w:numbering xmlns:wpc="http://schemas.microsoft.com/office/word/2010/wordprocessingCanvas" xmlns:cx="http://schemas.microsoft.com/office/drawing/2014/chartex" xmlns:cx1="http://schemas.microsoft.com/office/drawing/2015/9/8/chartex" xmlns:cx2="http://schemas.microsoft.com/office/drawing/2015/10/21/chartex" xmlns:cx3="http://schemas.microsoft.com/office/drawing/2016/5/9/chartex" xmlns:cx4="http://schemas.microsoft.com/office/drawing/2016/5/10/chartex" xmlns:cx5="http://schemas.microsoft.com/office/drawing/2016/5/11/chartex" xmlns:cx6="http://schemas.microsoft.com/office/drawing/2016/5/12/chartex" xmlns:cx7="http://schemas.microsoft.com/office/drawing/2016/5/13/chartex" xmlns:cx8="http://schemas.microsoft.com/office/drawing/2016/5/14/chartex" xmlns:mc="http://schemas.openxmlformats.org/markup-compatibility/2006" xmlns:aink="http://schemas.microsoft.com/office/drawing/2016/ink" xmlns:am3d="http://schemas.microsoft.com/office/drawing/2017/model3d" xmlns:o="urn:schemas-microsoft-com:office:office" xmlns:r="http://schemas.openxmlformats.org/officeDocument/2006/relationships" xmlns:m="http://schemas.openxmlformats.org/officeDocument/2006/math" xmlns:v="urn:schemas-microsoft-com:vml" xmlns:wp14="http://schemas.microsoft.com/office/word/2010/wordprocessingDrawing" xmlns:wp="http://schemas.openxmlformats.org/drawingml/2006/wordprocessingDrawing" xmlns:w10="urn:schemas-microsoft-com:office:word" xmlns:w="http://schemas.openxmlformats.org/wordprocessingml/2006/main" xmlns:w14="http://schemas.microsoft.com/office/word/2010/wordml" xmlns:w15="http://schemas.microsoft.com/office/word/2012/wordml" xmlns:w16cid="http://schemas.microsoft.com/office/word/2016/wordml/cid" xmlns:w16se="http://schemas.microsoft.com/office/word/2015/wordml/symex" xmlns:wpg="http://schemas.microsoft.com/office/word/2010/wordprocessingGroup" xmlns:wpi="http://schemas.microsoft.com/office/word/2010/wordprocessingInk" xmlns:wne="http://schemas.microsoft.com/office/word/2006/wordml" xmlns:wps="http://schemas.microsoft.com/office/word/2010/wordprocessingShape" mc:Ignorable="w14 w15 w16se w16cid wp14">
+<w:numbering xmlns:wpc="http://schemas.microsoft.com/office/word/2010/wordprocessingCanvas" xmlns:mc="http://schemas.openxmlformats.org/markup-compatibility/2006" xmlns:o="urn:schemas-microsoft-com:office:office" xmlns:r="http://schemas.openxmlformats.org/officeDocument/2006/relationships" xmlns:m="http://schemas.openxmlformats.org/officeDocument/2006/math" xmlns:v="urn:schemas-microsoft-com:vml" xmlns:wp14="http://schemas.microsoft.com/office/word/2010/wordprocessingDrawing" xmlns:wp="http://schemas.openxmlformats.org/drawingml/2006/wordprocessingDrawing" xmlns:w10="urn:schemas-microsoft-com:office:word" xmlns:w="http://schemas.openxmlformats.org/wordprocessingml/2006/main" xmlns:w14="http://schemas.microsoft.com/office/word/2010/wordml" xmlns:w15="http://schemas.microsoft.com/office/word/2012/wordml" xmlns:wpg="http://schemas.microsoft.com/office/word/2010/wordprocessingGroup" xmlns:wpi="http://schemas.microsoft.com/office/word/2010/wordprocessingInk" xmlns:wne="http://schemas.microsoft.com/office/word/2006/wordml" xmlns:wps="http://schemas.microsoft.com/office/word/2010/wordprocessingShape" mc:Ignorable="w14 w15 wp14">
   <w:abstractNum w:abstractNumId="0" w15:restartNumberingAfterBreak="0">
     <w:nsid w:val="0EDE1418"/>
     <w:multiLevelType w:val="hybridMultilevel"/>
@@ -32557,7 +32013,7 @@
 </file>
 
 <file path=word/styles.xml><?xml version="1.0" encoding="utf-8"?>
-<w:styles xmlns:mc="http://schemas.openxmlformats.org/markup-compatibility/2006" xmlns:r="http://schemas.openxmlformats.org/officeDocument/2006/relationships" xmlns:w="http://schemas.openxmlformats.org/wordprocessingml/2006/main" xmlns:w14="http://schemas.microsoft.com/office/word/2010/wordml" xmlns:w15="http://schemas.microsoft.com/office/word/2012/wordml" xmlns:w16cid="http://schemas.microsoft.com/office/word/2016/wordml/cid" xmlns:w16se="http://schemas.microsoft.com/office/word/2015/wordml/symex" mc:Ignorable="w14 w15 w16se w16cid">
+<w:styles xmlns:mc="http://schemas.openxmlformats.org/markup-compatibility/2006" xmlns:r="http://schemas.openxmlformats.org/officeDocument/2006/relationships" xmlns:w="http://schemas.openxmlformats.org/wordprocessingml/2006/main" xmlns:w14="http://schemas.microsoft.com/office/word/2010/wordml" xmlns:w15="http://schemas.microsoft.com/office/word/2012/wordml" mc:Ignorable="w14 w15">
   <w:docDefaults>
     <w:rPrDefault>
       <w:rPr>
@@ -32569,7 +32025,7 @@
     </w:rPrDefault>
     <w:pPrDefault/>
   </w:docDefaults>
-  <w:latentStyles w:defLockedState="0" w:defUIPriority="99" w:defSemiHidden="0" w:defUnhideWhenUsed="0" w:defQFormat="0" w:count="375">
+  <w:latentStyles w:defLockedState="0" w:defUIPriority="99" w:defSemiHidden="0" w:defUnhideWhenUsed="0" w:defQFormat="0" w:count="371">
     <w:lsdException w:name="Normal" w:uiPriority="0" w:qFormat="1"/>
     <w:lsdException w:name="heading 1" w:uiPriority="9" w:qFormat="1"/>
     <w:lsdException w:name="heading 2" w:semiHidden="1" w:uiPriority="9" w:unhideWhenUsed="1" w:qFormat="1"/>
@@ -32941,8 +32397,6 @@
     <w:lsdException w:name="List Table 5 Dark Accent 6" w:uiPriority="50"/>
     <w:lsdException w:name="List Table 6 Colorful Accent 6" w:uiPriority="51"/>
     <w:lsdException w:name="List Table 7 Colorful Accent 6" w:uiPriority="52"/>
-    <w:lsdException w:name="Mention" w:semiHidden="1" w:unhideWhenUsed="1"/>
-    <w:lsdException w:name="Smart Hyperlink" w:semiHidden="1" w:unhideWhenUsed="1"/>
   </w:latentStyles>
   <w:style w:type="paragraph" w:default="1" w:styleId="Normal">
     <w:name w:val="Normal"/>

</xml_diff>